<commit_message>
BBDD: PRA1 - Comienzo
</commit_message>
<xml_diff>
--- a/2021-22/PrimerSemestre/BBDD/PRA1/ubierna_mario_nosql_pra1.docx
+++ b/2021-22/PrimerSemestre/BBDD/PRA1/ubierna_mario_nosql_pra1.docx
@@ -227,8 +227,12 @@
         <w:ind w:firstLine="0"/>
         <w:jc w:val="left"/>
         <w:sectPr>
-          <w:headerReference w:type="default" r:id="rId9"/>
-          <w:footerReference w:type="default" r:id="rId10"/>
+          <w:headerReference w:type="even" r:id="rId9"/>
+          <w:headerReference w:type="default" r:id="rId10"/>
+          <w:footerReference w:type="even" r:id="rId11"/>
+          <w:footerReference w:type="default" r:id="rId12"/>
+          <w:headerReference w:type="first" r:id="rId13"/>
+          <w:footerReference w:type="first" r:id="rId14"/>
           <w:pgSz w:w="11906" w:h="16838"/>
           <w:pgMar w:top="1417" w:right="1701" w:bottom="1417" w:left="1701" w:header="708" w:footer="708" w:gutter="0"/>
           <w:cols w:space="708"/>
@@ -251,7 +255,7 @@
           <w:tab w:val="left" w:pos="2041"/>
         </w:tabs>
         <w:sectPr>
-          <w:headerReference w:type="first" r:id="rId11"/>
+          <w:headerReference w:type="first" r:id="rId15"/>
           <w:type w:val="continuous"/>
           <w:pgSz w:w="11906" w:h="16838"/>
           <w:pgMar w:top="1417" w:right="1701" w:bottom="1417" w:left="1701" w:header="708" w:footer="708" w:gutter="0"/>
@@ -1068,7 +1072,7 @@
         </w:numPr>
         <w:ind w:left="340" w:hanging="340"/>
         <w:sectPr>
-          <w:headerReference w:type="default" r:id="rId12"/>
+          <w:headerReference w:type="default" r:id="rId16"/>
           <w:pgSz w:w="11906" w:h="16838"/>
           <w:pgMar w:top="1417" w:right="1701" w:bottom="1417" w:left="1701" w:header="708" w:footer="708" w:gutter="0"/>
           <w:cols w:space="708"/>
@@ -1331,7 +1335,7 @@
     <w:p>
       <w:pPr>
         <w:sectPr>
-          <w:headerReference w:type="default" r:id="rId13"/>
+          <w:headerReference w:type="default" r:id="rId17"/>
           <w:pgSz w:w="11906" w:h="16838"/>
           <w:pgMar w:top="1417" w:right="1701" w:bottom="1417" w:left="1701" w:header="708" w:footer="708" w:gutter="0"/>
           <w:cols w:space="708"/>
@@ -1675,9 +1679,447 @@
         <w:pStyle w:val="Ttulo4"/>
       </w:pPr>
       <w:r>
-        <w:t>A</w:t>
+        <w:t>Obtener una visualización del esquema</w:t>
       </w:r>
     </w:p>
+    <w:p>
+      <w:r>
+        <w:t>Para obtener una visualización del esquema de los nodos/relaciones que se han creado usamos “</w:t>
+      </w:r>
+      <w:r>
+        <w:rPr>
+          <w:i/>
+          <w:iCs/>
+        </w:rPr>
+        <w:t>call db.schema,visualization()</w:t>
+      </w:r>
+      <w:r>
+        <w:t>”.</w:t>
+      </w:r>
+    </w:p>
+    <w:p>
+      <w:pPr>
+        <w:keepNext/>
+        <w:jc w:val="center"/>
+      </w:pPr>
+      <w:r>
+        <w:rPr>
+          <w:noProof/>
+        </w:rPr>
+        <w:drawing>
+          <wp:inline distT="0" distB="0" distL="0" distR="0" wp14:anchorId="41234AC7" wp14:editId="01F88AC4">
+            <wp:extent cx="3314700" cy="542925"/>
+            <wp:effectExtent l="0" t="0" r="0" b="9525"/>
+            <wp:docPr id="1" name="Imagen 1"/>
+            <wp:cNvGraphicFramePr>
+              <a:graphicFrameLocks xmlns:a="http://schemas.openxmlformats.org/drawingml/2006/main" noChangeAspect="1"/>
+            </wp:cNvGraphicFramePr>
+            <a:graphic xmlns:a="http://schemas.openxmlformats.org/drawingml/2006/main">
+              <a:graphicData uri="http://schemas.openxmlformats.org/drawingml/2006/picture">
+                <pic:pic xmlns:pic="http://schemas.openxmlformats.org/drawingml/2006/picture">
+                  <pic:nvPicPr>
+                    <pic:cNvPr id="1" name=""/>
+                    <pic:cNvPicPr/>
+                  </pic:nvPicPr>
+                  <pic:blipFill>
+                    <a:blip r:embed="rId18"/>
+                    <a:stretch>
+                      <a:fillRect/>
+                    </a:stretch>
+                  </pic:blipFill>
+                  <pic:spPr>
+                    <a:xfrm>
+                      <a:off x="0" y="0"/>
+                      <a:ext cx="3314700" cy="542925"/>
+                    </a:xfrm>
+                    <a:prstGeom prst="rect">
+                      <a:avLst/>
+                    </a:prstGeom>
+                  </pic:spPr>
+                </pic:pic>
+              </a:graphicData>
+            </a:graphic>
+          </wp:inline>
+        </w:drawing>
+      </w:r>
+    </w:p>
+    <w:p>
+      <w:pPr>
+        <w:pStyle w:val="Descripcin"/>
+        <w:jc w:val="center"/>
+      </w:pPr>
+      <w:r>
+        <w:t xml:space="preserve">Ilustración </w:t>
+      </w:r>
+      <w:fldSimple w:instr=" SEQ Ilustración \* ARABIC ">
+        <w:r>
+          <w:rPr>
+            <w:noProof/>
+          </w:rPr>
+          <w:t>1</w:t>
+        </w:r>
+      </w:fldSimple>
+      <w:r>
+        <w:t xml:space="preserve"> – función para obtener el esquema.</w:t>
+      </w:r>
+    </w:p>
+    <w:p>
+      <w:pPr>
+        <w:keepNext/>
+        <w:jc w:val="center"/>
+      </w:pPr>
+      <w:r>
+        <w:rPr>
+          <w:noProof/>
+        </w:rPr>
+        <w:drawing>
+          <wp:inline distT="0" distB="0" distL="0" distR="0" wp14:anchorId="6CA2C965" wp14:editId="3C1516D0">
+            <wp:extent cx="4400550" cy="2209800"/>
+            <wp:effectExtent l="0" t="0" r="0" b="0"/>
+            <wp:docPr id="2" name="Imagen 2"/>
+            <wp:cNvGraphicFramePr>
+              <a:graphicFrameLocks xmlns:a="http://schemas.openxmlformats.org/drawingml/2006/main" noChangeAspect="1"/>
+            </wp:cNvGraphicFramePr>
+            <a:graphic xmlns:a="http://schemas.openxmlformats.org/drawingml/2006/main">
+              <a:graphicData uri="http://schemas.openxmlformats.org/drawingml/2006/picture">
+                <pic:pic xmlns:pic="http://schemas.openxmlformats.org/drawingml/2006/picture">
+                  <pic:nvPicPr>
+                    <pic:cNvPr id="1" name=""/>
+                    <pic:cNvPicPr/>
+                  </pic:nvPicPr>
+                  <pic:blipFill>
+                    <a:blip r:embed="rId19"/>
+                    <a:stretch>
+                      <a:fillRect/>
+                    </a:stretch>
+                  </pic:blipFill>
+                  <pic:spPr>
+                    <a:xfrm>
+                      <a:off x="0" y="0"/>
+                      <a:ext cx="4400550" cy="2209800"/>
+                    </a:xfrm>
+                    <a:prstGeom prst="rect">
+                      <a:avLst/>
+                    </a:prstGeom>
+                  </pic:spPr>
+                </pic:pic>
+              </a:graphicData>
+            </a:graphic>
+          </wp:inline>
+        </w:drawing>
+      </w:r>
+    </w:p>
+    <w:p>
+      <w:pPr>
+        <w:pStyle w:val="Descripcin"/>
+        <w:jc w:val="center"/>
+      </w:pPr>
+      <w:r>
+        <w:t xml:space="preserve">Ilustración </w:t>
+      </w:r>
+      <w:fldSimple w:instr=" SEQ Ilustración \* ARABIC ">
+        <w:r>
+          <w:rPr>
+            <w:noProof/>
+          </w:rPr>
+          <w:t>2</w:t>
+        </w:r>
+      </w:fldSimple>
+      <w:r>
+        <w:t xml:space="preserve"> - Visualización del esquema.</w:t>
+      </w:r>
+    </w:p>
+    <w:p>
+      <w:pPr>
+        <w:pStyle w:val="Ttulo4"/>
+      </w:pPr>
+      <w:r>
+        <w:t xml:space="preserve">Cuántos nodos tipo </w:t>
+      </w:r>
+      <w:r>
+        <w:rPr>
+          <w:i/>
+          <w:iCs w:val="0"/>
+        </w:rPr>
+        <w:t>Supplier</w:t>
+      </w:r>
+      <w:r>
+        <w:t xml:space="preserve"> se han creado</w:t>
+      </w:r>
+    </w:p>
+    <w:p>
+      <w:r>
+        <w:t>Para obtener el número de nodos hay que ejecutar la siguiente consulta y obtendremos dicho resultado:</w:t>
+      </w:r>
+    </w:p>
+    <w:p>
+      <w:pPr>
+        <w:keepNext/>
+        <w:jc w:val="center"/>
+      </w:pPr>
+      <w:r>
+        <w:rPr>
+          <w:noProof/>
+        </w:rPr>
+        <w:drawing>
+          <wp:inline distT="0" distB="0" distL="0" distR="0" wp14:anchorId="4592D026" wp14:editId="2C480D09">
+            <wp:extent cx="3343275" cy="390525"/>
+            <wp:effectExtent l="0" t="0" r="9525" b="9525"/>
+            <wp:docPr id="3" name="Imagen 3"/>
+            <wp:cNvGraphicFramePr>
+              <a:graphicFrameLocks xmlns:a="http://schemas.openxmlformats.org/drawingml/2006/main" noChangeAspect="1"/>
+            </wp:cNvGraphicFramePr>
+            <a:graphic xmlns:a="http://schemas.openxmlformats.org/drawingml/2006/main">
+              <a:graphicData uri="http://schemas.openxmlformats.org/drawingml/2006/picture">
+                <pic:pic xmlns:pic="http://schemas.openxmlformats.org/drawingml/2006/picture">
+                  <pic:nvPicPr>
+                    <pic:cNvPr id="1" name=""/>
+                    <pic:cNvPicPr/>
+                  </pic:nvPicPr>
+                  <pic:blipFill>
+                    <a:blip r:embed="rId20"/>
+                    <a:stretch>
+                      <a:fillRect/>
+                    </a:stretch>
+                  </pic:blipFill>
+                  <pic:spPr>
+                    <a:xfrm>
+                      <a:off x="0" y="0"/>
+                      <a:ext cx="3343275" cy="390525"/>
+                    </a:xfrm>
+                    <a:prstGeom prst="rect">
+                      <a:avLst/>
+                    </a:prstGeom>
+                  </pic:spPr>
+                </pic:pic>
+              </a:graphicData>
+            </a:graphic>
+          </wp:inline>
+        </w:drawing>
+      </w:r>
+    </w:p>
+    <w:p>
+      <w:pPr>
+        <w:pStyle w:val="Descripcin"/>
+        <w:jc w:val="center"/>
+      </w:pPr>
+      <w:r>
+        <w:t xml:space="preserve">Ilustración </w:t>
+      </w:r>
+      <w:fldSimple w:instr=" SEQ Ilustración \* ARABIC ">
+        <w:r>
+          <w:rPr>
+            <w:noProof/>
+          </w:rPr>
+          <w:t>3</w:t>
+        </w:r>
+      </w:fldSimple>
+      <w:r>
+        <w:t xml:space="preserve"> - Consulta para obtener el número de nodos de tipo Supplier.</w:t>
+      </w:r>
+    </w:p>
+    <w:p>
+      <w:pPr>
+        <w:keepNext/>
+        <w:jc w:val="center"/>
+      </w:pPr>
+      <w:r>
+        <w:rPr>
+          <w:noProof/>
+        </w:rPr>
+        <w:lastRenderedPageBreak/>
+        <w:drawing>
+          <wp:inline distT="0" distB="0" distL="0" distR="0" wp14:anchorId="5221446C" wp14:editId="614AB488">
+            <wp:extent cx="2952750" cy="1333500"/>
+            <wp:effectExtent l="0" t="0" r="0" b="0"/>
+            <wp:docPr id="4" name="Imagen 4"/>
+            <wp:cNvGraphicFramePr>
+              <a:graphicFrameLocks xmlns:a="http://schemas.openxmlformats.org/drawingml/2006/main" noChangeAspect="1"/>
+            </wp:cNvGraphicFramePr>
+            <a:graphic xmlns:a="http://schemas.openxmlformats.org/drawingml/2006/main">
+              <a:graphicData uri="http://schemas.openxmlformats.org/drawingml/2006/picture">
+                <pic:pic xmlns:pic="http://schemas.openxmlformats.org/drawingml/2006/picture">
+                  <pic:nvPicPr>
+                    <pic:cNvPr id="1" name=""/>
+                    <pic:cNvPicPr/>
+                  </pic:nvPicPr>
+                  <pic:blipFill>
+                    <a:blip r:embed="rId21"/>
+                    <a:stretch>
+                      <a:fillRect/>
+                    </a:stretch>
+                  </pic:blipFill>
+                  <pic:spPr>
+                    <a:xfrm>
+                      <a:off x="0" y="0"/>
+                      <a:ext cx="2952750" cy="1333500"/>
+                    </a:xfrm>
+                    <a:prstGeom prst="rect">
+                      <a:avLst/>
+                    </a:prstGeom>
+                  </pic:spPr>
+                </pic:pic>
+              </a:graphicData>
+            </a:graphic>
+          </wp:inline>
+        </w:drawing>
+      </w:r>
+    </w:p>
+    <w:p>
+      <w:pPr>
+        <w:pStyle w:val="Descripcin"/>
+        <w:jc w:val="center"/>
+      </w:pPr>
+      <w:r>
+        <w:t xml:space="preserve">Ilustración </w:t>
+      </w:r>
+      <w:fldSimple w:instr=" SEQ Ilustración \* ARABIC ">
+        <w:r>
+          <w:rPr>
+            <w:noProof/>
+          </w:rPr>
+          <w:t>4</w:t>
+        </w:r>
+      </w:fldSimple>
+      <w:r>
+        <w:t xml:space="preserve"> - Resultado del número de nodos de tipo Supplier.</w:t>
+      </w:r>
+    </w:p>
+    <w:p>
+      <w:pPr>
+        <w:pStyle w:val="Ttulo3"/>
+      </w:pPr>
+      <w:r>
+        <w:t>Explicar la funcionalidad implementada</w:t>
+      </w:r>
+    </w:p>
+    <w:p>
+      <w:pPr>
+        <w:jc w:val="center"/>
+      </w:pPr>
+      <w:r>
+        <w:rPr>
+          <w:noProof/>
+        </w:rPr>
+        <w:drawing>
+          <wp:inline distT="0" distB="0" distL="0" distR="0" wp14:anchorId="6620E9BF" wp14:editId="10F3153D">
+            <wp:extent cx="5400040" cy="601980"/>
+            <wp:effectExtent l="0" t="0" r="0" b="7620"/>
+            <wp:docPr id="5" name="Imagen 5"/>
+            <wp:cNvGraphicFramePr>
+              <a:graphicFrameLocks xmlns:a="http://schemas.openxmlformats.org/drawingml/2006/main" noChangeAspect="1"/>
+            </wp:cNvGraphicFramePr>
+            <a:graphic xmlns:a="http://schemas.openxmlformats.org/drawingml/2006/main">
+              <a:graphicData uri="http://schemas.openxmlformats.org/drawingml/2006/picture">
+                <pic:pic xmlns:pic="http://schemas.openxmlformats.org/drawingml/2006/picture">
+                  <pic:nvPicPr>
+                    <pic:cNvPr id="1" name=""/>
+                    <pic:cNvPicPr/>
+                  </pic:nvPicPr>
+                  <pic:blipFill>
+                    <a:blip r:embed="rId22"/>
+                    <a:stretch>
+                      <a:fillRect/>
+                    </a:stretch>
+                  </pic:blipFill>
+                  <pic:spPr>
+                    <a:xfrm>
+                      <a:off x="0" y="0"/>
+                      <a:ext cx="5400040" cy="601980"/>
+                    </a:xfrm>
+                    <a:prstGeom prst="rect">
+                      <a:avLst/>
+                    </a:prstGeom>
+                  </pic:spPr>
+                </pic:pic>
+              </a:graphicData>
+            </a:graphic>
+          </wp:inline>
+        </w:drawing>
+      </w:r>
+    </w:p>
+    <w:p>
+      <w:r>
+        <w:t>L</w:t>
+      </w:r>
+      <w:r>
+        <w:t xml:space="preserve">o que se está haciendo es definir los valores de las dos propiedades que tiene cada nodo del tipo </w:t>
+      </w:r>
+      <w:r>
+        <w:rPr>
+          <w:i/>
+          <w:iCs/>
+        </w:rPr>
+        <w:t>Category</w:t>
+      </w:r>
+      <w:r>
+        <w:t xml:space="preserve">, es decir, por cada línea del fichero CSV leído, coge </w:t>
+      </w:r>
+      <w:r>
+        <w:t>los valores</w:t>
+      </w:r>
+      <w:r>
+        <w:t xml:space="preserve"> de las columnas (</w:t>
+      </w:r>
+      <w:r>
+        <w:rPr>
+          <w:i/>
+          <w:iCs/>
+        </w:rPr>
+        <w:t xml:space="preserve">CategoryName </w:t>
+      </w:r>
+      <w:r>
+        <w:t xml:space="preserve">y </w:t>
+      </w:r>
+      <w:r>
+        <w:rPr>
+          <w:i/>
+          <w:iCs/>
+        </w:rPr>
+        <w:t>Description</w:t>
+      </w:r>
+      <w:r>
+        <w:t>) y lo</w:t>
+      </w:r>
+      <w:r>
+        <w:t>s</w:t>
+      </w:r>
+      <w:r>
+        <w:t xml:space="preserve"> añade a la</w:t>
+      </w:r>
+      <w:r>
+        <w:t>s</w:t>
+      </w:r>
+      <w:r>
+        <w:t xml:space="preserve"> propiedad</w:t>
+      </w:r>
+      <w:r>
+        <w:t>es</w:t>
+      </w:r>
+      <w:r>
+        <w:t xml:space="preserve"> correspondiente</w:t>
+      </w:r>
+      <w:r>
+        <w:t>s</w:t>
+      </w:r>
+      <w:r>
+        <w:t>.</w:t>
+      </w:r>
+    </w:p>
+    <w:p>
+      <w:pPr>
+        <w:pStyle w:val="Ttulo3"/>
+      </w:pPr>
+      <w:r>
+        <w:t>¿Por qué se recomienda crear un índice para cada tipo de nodo?</w:t>
+      </w:r>
+    </w:p>
+    <w:p>
+      <w:r>
+        <w:t>Básicamente se recomienda crear un índice para cada tipo de nodo para garantizar la búsqueda de nodos de forma óptima, dando así un valor único para cada nodo del mismo tipo.</w:t>
+      </w:r>
+    </w:p>
+    <w:p/>
     <w:p/>
     <w:p>
       <w:pPr>
@@ -1809,7 +2251,7 @@
       </w:pPr>
     </w:p>
     <w:sectPr>
-      <w:headerReference w:type="default" r:id="rId14"/>
+      <w:headerReference w:type="default" r:id="rId23"/>
       <w:pgSz w:w="11906" w:h="16838"/>
       <w:pgMar w:top="1417" w:right="1701" w:bottom="1417" w:left="1701" w:header="708" w:footer="708" w:gutter="0"/>
       <w:cols w:space="708"/>
@@ -1846,6 +2288,16 @@
 </file>
 
 <file path=word/footer1.xml><?xml version="1.0" encoding="utf-8"?>
+<w:ftr xmlns:wpc="http://schemas.microsoft.com/office/word/2010/wordprocessingCanvas" xmlns:cx="http://schemas.microsoft.com/office/drawing/2014/chartex" xmlns:cx1="http://schemas.microsoft.com/office/drawing/2015/9/8/chartex" xmlns:cx2="http://schemas.microsoft.com/office/drawing/2015/10/21/chartex" xmlns:cx3="http://schemas.microsoft.com/office/drawing/2016/5/9/chartex" xmlns:cx4="http://schemas.microsoft.com/office/drawing/2016/5/10/chartex" xmlns:cx5="http://schemas.microsoft.com/office/drawing/2016/5/11/chartex" xmlns:cx6="http://schemas.microsoft.com/office/drawing/2016/5/12/chartex" xmlns:cx7="http://schemas.microsoft.com/office/drawing/2016/5/13/chartex" xmlns:cx8="http://schemas.microsoft.com/office/drawing/2016/5/14/chartex" xmlns:mc="http://schemas.openxmlformats.org/markup-compatibility/2006" xmlns:aink="http://schemas.microsoft.com/office/drawing/2016/ink" xmlns:am3d="http://schemas.microsoft.com/office/drawing/2017/model3d" xmlns:o="urn:schemas-microsoft-com:office:office" xmlns:r="http://schemas.openxmlformats.org/officeDocument/2006/relationships" xmlns:m="http://schemas.openxmlformats.org/officeDocument/2006/math" xmlns:v="urn:schemas-microsoft-com:vml" xmlns:wp14="http://schemas.microsoft.com/office/word/2010/wordprocessingDrawing" xmlns:wp="http://schemas.openxmlformats.org/drawingml/2006/wordprocessingDrawing" xmlns:w10="urn:schemas-microsoft-com:office:word" xmlns:w="http://schemas.openxmlformats.org/wordprocessingml/2006/main" xmlns:w14="http://schemas.microsoft.com/office/word/2010/wordml" xmlns:w15="http://schemas.microsoft.com/office/word/2012/wordml" xmlns:w16cex="http://schemas.microsoft.com/office/word/2018/wordml/cex" xmlns:w16cid="http://schemas.microsoft.com/office/word/2016/wordml/cid" xmlns:w16="http://schemas.microsoft.com/office/word/2018/wordml" xmlns:w16sdtdh="http://schemas.microsoft.com/office/word/2020/wordml/sdtdatahash" xmlns:w16se="http://schemas.microsoft.com/office/word/2015/wordml/symex" xmlns:wpg="http://schemas.microsoft.com/office/word/2010/wordprocessingGroup" xmlns:wpi="http://schemas.microsoft.com/office/word/2010/wordprocessingInk" xmlns:wne="http://schemas.microsoft.com/office/word/2006/wordml" xmlns:wps="http://schemas.microsoft.com/office/word/2010/wordprocessingShape" mc:Ignorable="w14 w15 w16se w16cid w16 w16cex w16sdtdh wp14">
+  <w:p>
+    <w:pPr>
+      <w:pStyle w:val="Piedepgina"/>
+    </w:pPr>
+  </w:p>
+</w:ftr>
+</file>
+
+<file path=word/footer2.xml><?xml version="1.0" encoding="utf-8"?>
 <w:ftr xmlns:wpc="http://schemas.microsoft.com/office/word/2010/wordprocessingCanvas" xmlns:cx="http://schemas.microsoft.com/office/drawing/2014/chartex" xmlns:cx1="http://schemas.microsoft.com/office/drawing/2015/9/8/chartex" xmlns:cx2="http://schemas.microsoft.com/office/drawing/2015/10/21/chartex" xmlns:cx3="http://schemas.microsoft.com/office/drawing/2016/5/9/chartex" xmlns:cx4="http://schemas.microsoft.com/office/drawing/2016/5/10/chartex" xmlns:cx5="http://schemas.microsoft.com/office/drawing/2016/5/11/chartex" xmlns:cx6="http://schemas.microsoft.com/office/drawing/2016/5/12/chartex" xmlns:cx7="http://schemas.microsoft.com/office/drawing/2016/5/13/chartex" xmlns:cx8="http://schemas.microsoft.com/office/drawing/2016/5/14/chartex" xmlns:mc="http://schemas.openxmlformats.org/markup-compatibility/2006" xmlns:aink="http://schemas.microsoft.com/office/drawing/2016/ink" xmlns:am3d="http://schemas.microsoft.com/office/drawing/2017/model3d" xmlns:o="urn:schemas-microsoft-com:office:office" xmlns:r="http://schemas.openxmlformats.org/officeDocument/2006/relationships" xmlns:m="http://schemas.openxmlformats.org/officeDocument/2006/math" xmlns:v="urn:schemas-microsoft-com:vml" xmlns:wp14="http://schemas.microsoft.com/office/word/2010/wordprocessingDrawing" xmlns:wp="http://schemas.openxmlformats.org/drawingml/2006/wordprocessingDrawing" xmlns:w10="urn:schemas-microsoft-com:office:word" xmlns:w="http://schemas.openxmlformats.org/wordprocessingml/2006/main" xmlns:w14="http://schemas.microsoft.com/office/word/2010/wordml" xmlns:w15="http://schemas.microsoft.com/office/word/2012/wordml" xmlns:w16cex="http://schemas.microsoft.com/office/word/2018/wordml/cex" xmlns:w16cid="http://schemas.microsoft.com/office/word/2016/wordml/cid" xmlns:w16="http://schemas.microsoft.com/office/word/2018/wordml" xmlns:w16sdtdh="http://schemas.microsoft.com/office/word/2020/wordml/sdtdatahash" xmlns:w16se="http://schemas.microsoft.com/office/word/2015/wordml/symex" xmlns:wpg="http://schemas.microsoft.com/office/word/2010/wordprocessingGroup" xmlns:wpi="http://schemas.microsoft.com/office/word/2010/wordprocessingInk" xmlns:wne="http://schemas.microsoft.com/office/word/2006/wordml" xmlns:wps="http://schemas.microsoft.com/office/word/2010/wordprocessingShape" mc:Ignorable="w14 w15 w16se w16cid w16 w16cex w16sdtdh wp14">
   <w:sdt>
     <w:sdtPr>
@@ -1874,6 +2326,16 @@
 </w:ftr>
 </file>
 
+<file path=word/footer3.xml><?xml version="1.0" encoding="utf-8"?>
+<w:ftr xmlns:wpc="http://schemas.microsoft.com/office/word/2010/wordprocessingCanvas" xmlns:cx="http://schemas.microsoft.com/office/drawing/2014/chartex" xmlns:cx1="http://schemas.microsoft.com/office/drawing/2015/9/8/chartex" xmlns:cx2="http://schemas.microsoft.com/office/drawing/2015/10/21/chartex" xmlns:cx3="http://schemas.microsoft.com/office/drawing/2016/5/9/chartex" xmlns:cx4="http://schemas.microsoft.com/office/drawing/2016/5/10/chartex" xmlns:cx5="http://schemas.microsoft.com/office/drawing/2016/5/11/chartex" xmlns:cx6="http://schemas.microsoft.com/office/drawing/2016/5/12/chartex" xmlns:cx7="http://schemas.microsoft.com/office/drawing/2016/5/13/chartex" xmlns:cx8="http://schemas.microsoft.com/office/drawing/2016/5/14/chartex" xmlns:mc="http://schemas.openxmlformats.org/markup-compatibility/2006" xmlns:aink="http://schemas.microsoft.com/office/drawing/2016/ink" xmlns:am3d="http://schemas.microsoft.com/office/drawing/2017/model3d" xmlns:o="urn:schemas-microsoft-com:office:office" xmlns:r="http://schemas.openxmlformats.org/officeDocument/2006/relationships" xmlns:m="http://schemas.openxmlformats.org/officeDocument/2006/math" xmlns:v="urn:schemas-microsoft-com:vml" xmlns:wp14="http://schemas.microsoft.com/office/word/2010/wordprocessingDrawing" xmlns:wp="http://schemas.openxmlformats.org/drawingml/2006/wordprocessingDrawing" xmlns:w10="urn:schemas-microsoft-com:office:word" xmlns:w="http://schemas.openxmlformats.org/wordprocessingml/2006/main" xmlns:w14="http://schemas.microsoft.com/office/word/2010/wordml" xmlns:w15="http://schemas.microsoft.com/office/word/2012/wordml" xmlns:w16cex="http://schemas.microsoft.com/office/word/2018/wordml/cex" xmlns:w16cid="http://schemas.microsoft.com/office/word/2016/wordml/cid" xmlns:w16="http://schemas.microsoft.com/office/word/2018/wordml" xmlns:w16sdtdh="http://schemas.microsoft.com/office/word/2020/wordml/sdtdatahash" xmlns:w16se="http://schemas.microsoft.com/office/word/2015/wordml/symex" xmlns:wpg="http://schemas.microsoft.com/office/word/2010/wordprocessingGroup" xmlns:wpi="http://schemas.microsoft.com/office/word/2010/wordprocessingInk" xmlns:wne="http://schemas.microsoft.com/office/word/2006/wordml" xmlns:wps="http://schemas.microsoft.com/office/word/2010/wordprocessingShape" mc:Ignorable="w14 w15 w16se w16cid w16 w16cex w16sdtdh wp14">
+  <w:p>
+    <w:pPr>
+      <w:pStyle w:val="Piedepgina"/>
+    </w:pPr>
+  </w:p>
+</w:ftr>
+</file>
+
 <file path=word/footnotes.xml><?xml version="1.0" encoding="utf-8"?>
 <w:footnotes xmlns:wpc="http://schemas.microsoft.com/office/word/2010/wordprocessingCanvas" xmlns:cx="http://schemas.microsoft.com/office/drawing/2014/chartex" xmlns:cx1="http://schemas.microsoft.com/office/drawing/2015/9/8/chartex" xmlns:cx2="http://schemas.microsoft.com/office/drawing/2015/10/21/chartex" xmlns:cx3="http://schemas.microsoft.com/office/drawing/2016/5/9/chartex" xmlns:cx4="http://schemas.microsoft.com/office/drawing/2016/5/10/chartex" xmlns:cx5="http://schemas.microsoft.com/office/drawing/2016/5/11/chartex" xmlns:cx6="http://schemas.microsoft.com/office/drawing/2016/5/12/chartex" xmlns:cx7="http://schemas.microsoft.com/office/drawing/2016/5/13/chartex" xmlns:cx8="http://schemas.microsoft.com/office/drawing/2016/5/14/chartex" xmlns:mc="http://schemas.openxmlformats.org/markup-compatibility/2006" xmlns:aink="http://schemas.microsoft.com/office/drawing/2016/ink" xmlns:am3d="http://schemas.microsoft.com/office/drawing/2017/model3d" xmlns:o="urn:schemas-microsoft-com:office:office" xmlns:r="http://schemas.openxmlformats.org/officeDocument/2006/relationships" xmlns:m="http://schemas.openxmlformats.org/officeDocument/2006/math" xmlns:v="urn:schemas-microsoft-com:vml" xmlns:wp14="http://schemas.microsoft.com/office/word/2010/wordprocessingDrawing" xmlns:wp="http://schemas.openxmlformats.org/drawingml/2006/wordprocessingDrawing" xmlns:w10="urn:schemas-microsoft-com:office:word" xmlns:w="http://schemas.openxmlformats.org/wordprocessingml/2006/main" xmlns:w14="http://schemas.microsoft.com/office/word/2010/wordml" xmlns:w15="http://schemas.microsoft.com/office/word/2012/wordml" xmlns:w16cex="http://schemas.microsoft.com/office/word/2018/wordml/cex" xmlns:w16cid="http://schemas.microsoft.com/office/word/2016/wordml/cid" xmlns:w16="http://schemas.microsoft.com/office/word/2018/wordml" xmlns:w16sdtdh="http://schemas.microsoft.com/office/word/2020/wordml/sdtdatahash" xmlns:w16se="http://schemas.microsoft.com/office/word/2015/wordml/symex" xmlns:wpg="http://schemas.microsoft.com/office/word/2010/wordprocessingGroup" xmlns:wpi="http://schemas.microsoft.com/office/word/2010/wordprocessingInk" xmlns:wne="http://schemas.microsoft.com/office/word/2006/wordml" xmlns:wps="http://schemas.microsoft.com/office/word/2010/wordprocessingShape" mc:Ignorable="w14 w15 w16se w16cid w16 w16cex w16sdtdh wp14">
   <w:footnote w:type="separator" w:id="-1">
@@ -1900,6 +2362,16 @@
 </file>
 
 <file path=word/header1.xml><?xml version="1.0" encoding="utf-8"?>
+<w:hdr xmlns:wpc="http://schemas.microsoft.com/office/word/2010/wordprocessingCanvas" xmlns:cx="http://schemas.microsoft.com/office/drawing/2014/chartex" xmlns:cx1="http://schemas.microsoft.com/office/drawing/2015/9/8/chartex" xmlns:cx2="http://schemas.microsoft.com/office/drawing/2015/10/21/chartex" xmlns:cx3="http://schemas.microsoft.com/office/drawing/2016/5/9/chartex" xmlns:cx4="http://schemas.microsoft.com/office/drawing/2016/5/10/chartex" xmlns:cx5="http://schemas.microsoft.com/office/drawing/2016/5/11/chartex" xmlns:cx6="http://schemas.microsoft.com/office/drawing/2016/5/12/chartex" xmlns:cx7="http://schemas.microsoft.com/office/drawing/2016/5/13/chartex" xmlns:cx8="http://schemas.microsoft.com/office/drawing/2016/5/14/chartex" xmlns:mc="http://schemas.openxmlformats.org/markup-compatibility/2006" xmlns:aink="http://schemas.microsoft.com/office/drawing/2016/ink" xmlns:am3d="http://schemas.microsoft.com/office/drawing/2017/model3d" xmlns:o="urn:schemas-microsoft-com:office:office" xmlns:r="http://schemas.openxmlformats.org/officeDocument/2006/relationships" xmlns:m="http://schemas.openxmlformats.org/officeDocument/2006/math" xmlns:v="urn:schemas-microsoft-com:vml" xmlns:wp14="http://schemas.microsoft.com/office/word/2010/wordprocessingDrawing" xmlns:wp="http://schemas.openxmlformats.org/drawingml/2006/wordprocessingDrawing" xmlns:w10="urn:schemas-microsoft-com:office:word" xmlns:w="http://schemas.openxmlformats.org/wordprocessingml/2006/main" xmlns:w14="http://schemas.microsoft.com/office/word/2010/wordml" xmlns:w15="http://schemas.microsoft.com/office/word/2012/wordml" xmlns:w16cex="http://schemas.microsoft.com/office/word/2018/wordml/cex" xmlns:w16cid="http://schemas.microsoft.com/office/word/2016/wordml/cid" xmlns:w16="http://schemas.microsoft.com/office/word/2018/wordml" xmlns:w16sdtdh="http://schemas.microsoft.com/office/word/2020/wordml/sdtdatahash" xmlns:w16se="http://schemas.microsoft.com/office/word/2015/wordml/symex" xmlns:wpg="http://schemas.microsoft.com/office/word/2010/wordprocessingGroup" xmlns:wpi="http://schemas.microsoft.com/office/word/2010/wordprocessingInk" xmlns:wne="http://schemas.microsoft.com/office/word/2006/wordml" xmlns:wps="http://schemas.microsoft.com/office/word/2010/wordprocessingShape" mc:Ignorable="w14 w15 w16se w16cid w16 w16cex w16sdtdh wp14">
+  <w:p>
+    <w:pPr>
+      <w:pStyle w:val="Encabezado"/>
+    </w:pPr>
+  </w:p>
+</w:hdr>
+</file>
+
+<file path=word/header2.xml><?xml version="1.0" encoding="utf-8"?>
 <w:hdr xmlns:wpc="http://schemas.microsoft.com/office/word/2010/wordprocessingCanvas" xmlns:cx="http://schemas.microsoft.com/office/drawing/2014/chartex" xmlns:cx1="http://schemas.microsoft.com/office/drawing/2015/9/8/chartex" xmlns:cx2="http://schemas.microsoft.com/office/drawing/2015/10/21/chartex" xmlns:cx3="http://schemas.microsoft.com/office/drawing/2016/5/9/chartex" xmlns:cx4="http://schemas.microsoft.com/office/drawing/2016/5/10/chartex" xmlns:cx5="http://schemas.microsoft.com/office/drawing/2016/5/11/chartex" xmlns:cx6="http://schemas.microsoft.com/office/drawing/2016/5/12/chartex" xmlns:cx7="http://schemas.microsoft.com/office/drawing/2016/5/13/chartex" xmlns:cx8="http://schemas.microsoft.com/office/drawing/2016/5/14/chartex" xmlns:mc="http://schemas.openxmlformats.org/markup-compatibility/2006" xmlns:aink="http://schemas.microsoft.com/office/drawing/2016/ink" xmlns:am3d="http://schemas.microsoft.com/office/drawing/2017/model3d" xmlns:o="urn:schemas-microsoft-com:office:office" xmlns:r="http://schemas.openxmlformats.org/officeDocument/2006/relationships" xmlns:m="http://schemas.openxmlformats.org/officeDocument/2006/math" xmlns:v="urn:schemas-microsoft-com:vml" xmlns:wp14="http://schemas.microsoft.com/office/word/2010/wordprocessingDrawing" xmlns:wp="http://schemas.openxmlformats.org/drawingml/2006/wordprocessingDrawing" xmlns:w10="urn:schemas-microsoft-com:office:word" xmlns:w="http://schemas.openxmlformats.org/wordprocessingml/2006/main" xmlns:w14="http://schemas.microsoft.com/office/word/2010/wordml" xmlns:w15="http://schemas.microsoft.com/office/word/2012/wordml" xmlns:w16cex="http://schemas.microsoft.com/office/word/2018/wordml/cex" xmlns:w16cid="http://schemas.microsoft.com/office/word/2016/wordml/cid" xmlns:w16="http://schemas.microsoft.com/office/word/2018/wordml" xmlns:w16sdtdh="http://schemas.microsoft.com/office/word/2020/wordml/sdtdatahash" xmlns:w16se="http://schemas.microsoft.com/office/word/2015/wordml/symex" xmlns:wpg="http://schemas.microsoft.com/office/word/2010/wordprocessingGroup" xmlns:wpi="http://schemas.microsoft.com/office/word/2010/wordprocessingInk" xmlns:wne="http://schemas.microsoft.com/office/word/2006/wordml" xmlns:wps="http://schemas.microsoft.com/office/word/2010/wordprocessingShape" mc:Ignorable="w14 w15 w16se w16cid w16 w16cex w16sdtdh wp14">
   <w:p>
     <w:pPr>
@@ -1950,7 +2422,7 @@
 </w:hdr>
 </file>
 
-<file path=word/header2.xml><?xml version="1.0" encoding="utf-8"?>
+<file path=word/header3.xml><?xml version="1.0" encoding="utf-8"?>
 <w:hdr xmlns:wpc="http://schemas.microsoft.com/office/word/2010/wordprocessingCanvas" xmlns:cx="http://schemas.microsoft.com/office/drawing/2014/chartex" xmlns:cx1="http://schemas.microsoft.com/office/drawing/2015/9/8/chartex" xmlns:cx2="http://schemas.microsoft.com/office/drawing/2015/10/21/chartex" xmlns:cx3="http://schemas.microsoft.com/office/drawing/2016/5/9/chartex" xmlns:cx4="http://schemas.microsoft.com/office/drawing/2016/5/10/chartex" xmlns:cx5="http://schemas.microsoft.com/office/drawing/2016/5/11/chartex" xmlns:cx6="http://schemas.microsoft.com/office/drawing/2016/5/12/chartex" xmlns:cx7="http://schemas.microsoft.com/office/drawing/2016/5/13/chartex" xmlns:cx8="http://schemas.microsoft.com/office/drawing/2016/5/14/chartex" xmlns:mc="http://schemas.openxmlformats.org/markup-compatibility/2006" xmlns:aink="http://schemas.microsoft.com/office/drawing/2016/ink" xmlns:am3d="http://schemas.microsoft.com/office/drawing/2017/model3d" xmlns:o="urn:schemas-microsoft-com:office:office" xmlns:r="http://schemas.openxmlformats.org/officeDocument/2006/relationships" xmlns:m="http://schemas.openxmlformats.org/officeDocument/2006/math" xmlns:v="urn:schemas-microsoft-com:vml" xmlns:wp14="http://schemas.microsoft.com/office/word/2010/wordprocessingDrawing" xmlns:wp="http://schemas.openxmlformats.org/drawingml/2006/wordprocessingDrawing" xmlns:w10="urn:schemas-microsoft-com:office:word" xmlns:w="http://schemas.openxmlformats.org/wordprocessingml/2006/main" xmlns:w14="http://schemas.microsoft.com/office/word/2010/wordml" xmlns:w15="http://schemas.microsoft.com/office/word/2012/wordml" xmlns:w16cex="http://schemas.microsoft.com/office/word/2018/wordml/cex" xmlns:w16cid="http://schemas.microsoft.com/office/word/2016/wordml/cid" xmlns:w16="http://schemas.microsoft.com/office/word/2018/wordml" xmlns:w16sdtdh="http://schemas.microsoft.com/office/word/2020/wordml/sdtdatahash" xmlns:w16se="http://schemas.microsoft.com/office/word/2015/wordml/symex" xmlns:wpg="http://schemas.microsoft.com/office/word/2010/wordprocessingGroup" xmlns:wpi="http://schemas.microsoft.com/office/word/2010/wordprocessingInk" xmlns:wne="http://schemas.microsoft.com/office/word/2006/wordml" xmlns:wps="http://schemas.microsoft.com/office/word/2010/wordprocessingShape" mc:Ignorable="w14 w15 w16se w16cid w16 w16cex w16sdtdh wp14">
   <w:p>
     <w:pPr>
@@ -1960,7 +2432,17 @@
 </w:hdr>
 </file>
 
-<file path=word/header3.xml><?xml version="1.0" encoding="utf-8"?>
+<file path=word/header4.xml><?xml version="1.0" encoding="utf-8"?>
+<w:hdr xmlns:wpc="http://schemas.microsoft.com/office/word/2010/wordprocessingCanvas" xmlns:cx="http://schemas.microsoft.com/office/drawing/2014/chartex" xmlns:cx1="http://schemas.microsoft.com/office/drawing/2015/9/8/chartex" xmlns:cx2="http://schemas.microsoft.com/office/drawing/2015/10/21/chartex" xmlns:cx3="http://schemas.microsoft.com/office/drawing/2016/5/9/chartex" xmlns:cx4="http://schemas.microsoft.com/office/drawing/2016/5/10/chartex" xmlns:cx5="http://schemas.microsoft.com/office/drawing/2016/5/11/chartex" xmlns:cx6="http://schemas.microsoft.com/office/drawing/2016/5/12/chartex" xmlns:cx7="http://schemas.microsoft.com/office/drawing/2016/5/13/chartex" xmlns:cx8="http://schemas.microsoft.com/office/drawing/2016/5/14/chartex" xmlns:mc="http://schemas.openxmlformats.org/markup-compatibility/2006" xmlns:aink="http://schemas.microsoft.com/office/drawing/2016/ink" xmlns:am3d="http://schemas.microsoft.com/office/drawing/2017/model3d" xmlns:o="urn:schemas-microsoft-com:office:office" xmlns:r="http://schemas.openxmlformats.org/officeDocument/2006/relationships" xmlns:m="http://schemas.openxmlformats.org/officeDocument/2006/math" xmlns:v="urn:schemas-microsoft-com:vml" xmlns:wp14="http://schemas.microsoft.com/office/word/2010/wordprocessingDrawing" xmlns:wp="http://schemas.openxmlformats.org/drawingml/2006/wordprocessingDrawing" xmlns:w10="urn:schemas-microsoft-com:office:word" xmlns:w="http://schemas.openxmlformats.org/wordprocessingml/2006/main" xmlns:w14="http://schemas.microsoft.com/office/word/2010/wordml" xmlns:w15="http://schemas.microsoft.com/office/word/2012/wordml" xmlns:w16cex="http://schemas.microsoft.com/office/word/2018/wordml/cex" xmlns:w16cid="http://schemas.microsoft.com/office/word/2016/wordml/cid" xmlns:w16="http://schemas.microsoft.com/office/word/2018/wordml" xmlns:w16sdtdh="http://schemas.microsoft.com/office/word/2020/wordml/sdtdatahash" xmlns:w16se="http://schemas.microsoft.com/office/word/2015/wordml/symex" xmlns:wpg="http://schemas.microsoft.com/office/word/2010/wordprocessingGroup" xmlns:wpi="http://schemas.microsoft.com/office/word/2010/wordprocessingInk" xmlns:wne="http://schemas.microsoft.com/office/word/2006/wordml" xmlns:wps="http://schemas.microsoft.com/office/word/2010/wordprocessingShape" mc:Ignorable="w14 w15 w16se w16cid w16 w16cex w16sdtdh wp14">
+  <w:p>
+    <w:pPr>
+      <w:pStyle w:val="Encabezado"/>
+    </w:pPr>
+  </w:p>
+</w:hdr>
+</file>
+
+<file path=word/header5.xml><?xml version="1.0" encoding="utf-8"?>
 <w:hdr xmlns:wpc="http://schemas.microsoft.com/office/word/2010/wordprocessingCanvas" xmlns:cx="http://schemas.microsoft.com/office/drawing/2014/chartex" xmlns:cx1="http://schemas.microsoft.com/office/drawing/2015/9/8/chartex" xmlns:cx2="http://schemas.microsoft.com/office/drawing/2015/10/21/chartex" xmlns:cx3="http://schemas.microsoft.com/office/drawing/2016/5/9/chartex" xmlns:cx4="http://schemas.microsoft.com/office/drawing/2016/5/10/chartex" xmlns:cx5="http://schemas.microsoft.com/office/drawing/2016/5/11/chartex" xmlns:cx6="http://schemas.microsoft.com/office/drawing/2016/5/12/chartex" xmlns:cx7="http://schemas.microsoft.com/office/drawing/2016/5/13/chartex" xmlns:cx8="http://schemas.microsoft.com/office/drawing/2016/5/14/chartex" xmlns:mc="http://schemas.openxmlformats.org/markup-compatibility/2006" xmlns:aink="http://schemas.microsoft.com/office/drawing/2016/ink" xmlns:am3d="http://schemas.microsoft.com/office/drawing/2017/model3d" xmlns:o="urn:schemas-microsoft-com:office:office" xmlns:r="http://schemas.openxmlformats.org/officeDocument/2006/relationships" xmlns:m="http://schemas.openxmlformats.org/officeDocument/2006/math" xmlns:v="urn:schemas-microsoft-com:vml" xmlns:wp14="http://schemas.microsoft.com/office/word/2010/wordprocessingDrawing" xmlns:wp="http://schemas.openxmlformats.org/drawingml/2006/wordprocessingDrawing" xmlns:w10="urn:schemas-microsoft-com:office:word" xmlns:w="http://schemas.openxmlformats.org/wordprocessingml/2006/main" xmlns:w14="http://schemas.microsoft.com/office/word/2010/wordml" xmlns:w15="http://schemas.microsoft.com/office/word/2012/wordml" xmlns:w16cex="http://schemas.microsoft.com/office/word/2018/wordml/cex" xmlns:w16cid="http://schemas.microsoft.com/office/word/2016/wordml/cid" xmlns:w16="http://schemas.microsoft.com/office/word/2018/wordml" xmlns:w16sdtdh="http://schemas.microsoft.com/office/word/2020/wordml/sdtdatahash" xmlns:w16se="http://schemas.microsoft.com/office/word/2015/wordml/symex" xmlns:wpg="http://schemas.microsoft.com/office/word/2010/wordprocessingGroup" xmlns:wpi="http://schemas.microsoft.com/office/word/2010/wordprocessingInk" xmlns:wne="http://schemas.microsoft.com/office/word/2006/wordml" xmlns:wps="http://schemas.microsoft.com/office/word/2010/wordprocessingShape" mc:Ignorable="w14 w15 w16se w16cid w16 w16cex w16sdtdh wp14">
   <w:p>
     <w:pPr>
@@ -1984,7 +2466,7 @@
 </w:hdr>
 </file>
 
-<file path=word/header4.xml><?xml version="1.0" encoding="utf-8"?>
+<file path=word/header6.xml><?xml version="1.0" encoding="utf-8"?>
 <w:hdr xmlns:wpc="http://schemas.microsoft.com/office/word/2010/wordprocessingCanvas" xmlns:cx="http://schemas.microsoft.com/office/drawing/2014/chartex" xmlns:cx1="http://schemas.microsoft.com/office/drawing/2015/9/8/chartex" xmlns:cx2="http://schemas.microsoft.com/office/drawing/2015/10/21/chartex" xmlns:cx3="http://schemas.microsoft.com/office/drawing/2016/5/9/chartex" xmlns:cx4="http://schemas.microsoft.com/office/drawing/2016/5/10/chartex" xmlns:cx5="http://schemas.microsoft.com/office/drawing/2016/5/11/chartex" xmlns:cx6="http://schemas.microsoft.com/office/drawing/2016/5/12/chartex" xmlns:cx7="http://schemas.microsoft.com/office/drawing/2016/5/13/chartex" xmlns:cx8="http://schemas.microsoft.com/office/drawing/2016/5/14/chartex" xmlns:mc="http://schemas.openxmlformats.org/markup-compatibility/2006" xmlns:aink="http://schemas.microsoft.com/office/drawing/2016/ink" xmlns:am3d="http://schemas.microsoft.com/office/drawing/2017/model3d" xmlns:o="urn:schemas-microsoft-com:office:office" xmlns:r="http://schemas.openxmlformats.org/officeDocument/2006/relationships" xmlns:m="http://schemas.openxmlformats.org/officeDocument/2006/math" xmlns:v="urn:schemas-microsoft-com:vml" xmlns:wp14="http://schemas.microsoft.com/office/word/2010/wordprocessingDrawing" xmlns:wp="http://schemas.openxmlformats.org/drawingml/2006/wordprocessingDrawing" xmlns:w10="urn:schemas-microsoft-com:office:word" xmlns:w="http://schemas.openxmlformats.org/wordprocessingml/2006/main" xmlns:w14="http://schemas.microsoft.com/office/word/2010/wordml" xmlns:w15="http://schemas.microsoft.com/office/word/2012/wordml" xmlns:w16cex="http://schemas.microsoft.com/office/word/2018/wordml/cex" xmlns:w16cid="http://schemas.microsoft.com/office/word/2016/wordml/cid" xmlns:w16="http://schemas.microsoft.com/office/word/2018/wordml" xmlns:w16sdtdh="http://schemas.microsoft.com/office/word/2020/wordml/sdtdatahash" xmlns:w16se="http://schemas.microsoft.com/office/word/2015/wordml/symex" xmlns:wpg="http://schemas.microsoft.com/office/word/2010/wordprocessingGroup" xmlns:wpi="http://schemas.microsoft.com/office/word/2010/wordprocessingInk" xmlns:wne="http://schemas.microsoft.com/office/word/2006/wordml" xmlns:wps="http://schemas.microsoft.com/office/word/2010/wordprocessingShape" mc:Ignorable="w14 w15 w16se w16cid w16 w16cex w16sdtdh wp14">
   <w:p>
     <w:pPr>
@@ -1993,7 +2475,7 @@
       <w:jc w:val="right"/>
     </w:pPr>
     <w:r>
-      <w:t>Conclusiones y Líneas de trabajo futuras</w:t>
+      <w:t>Arquitecturas de bases de datos NoSQL</w:t>
     </w:r>
     <w:r>
       <w:tab/>
@@ -2046,7 +2528,7 @@
 </w:hdr>
 </file>
 
-<file path=word/header5.xml><?xml version="1.0" encoding="utf-8"?>
+<file path=word/header7.xml><?xml version="1.0" encoding="utf-8"?>
 <w:hdr xmlns:wpc="http://schemas.microsoft.com/office/word/2010/wordprocessingCanvas" xmlns:cx="http://schemas.microsoft.com/office/drawing/2014/chartex" xmlns:cx1="http://schemas.microsoft.com/office/drawing/2015/9/8/chartex" xmlns:cx2="http://schemas.microsoft.com/office/drawing/2015/10/21/chartex" xmlns:cx3="http://schemas.microsoft.com/office/drawing/2016/5/9/chartex" xmlns:cx4="http://schemas.microsoft.com/office/drawing/2016/5/10/chartex" xmlns:cx5="http://schemas.microsoft.com/office/drawing/2016/5/11/chartex" xmlns:cx6="http://schemas.microsoft.com/office/drawing/2016/5/12/chartex" xmlns:cx7="http://schemas.microsoft.com/office/drawing/2016/5/13/chartex" xmlns:cx8="http://schemas.microsoft.com/office/drawing/2016/5/14/chartex" xmlns:mc="http://schemas.openxmlformats.org/markup-compatibility/2006" xmlns:aink="http://schemas.microsoft.com/office/drawing/2016/ink" xmlns:am3d="http://schemas.microsoft.com/office/drawing/2017/model3d" xmlns:o="urn:schemas-microsoft-com:office:office" xmlns:r="http://schemas.openxmlformats.org/officeDocument/2006/relationships" xmlns:m="http://schemas.openxmlformats.org/officeDocument/2006/math" xmlns:v="urn:schemas-microsoft-com:vml" xmlns:wp14="http://schemas.microsoft.com/office/word/2010/wordprocessingDrawing" xmlns:wp="http://schemas.openxmlformats.org/drawingml/2006/wordprocessingDrawing" xmlns:w10="urn:schemas-microsoft-com:office:word" xmlns:w="http://schemas.openxmlformats.org/wordprocessingml/2006/main" xmlns:w14="http://schemas.microsoft.com/office/word/2010/wordml" xmlns:w15="http://schemas.microsoft.com/office/word/2012/wordml" xmlns:w16cex="http://schemas.microsoft.com/office/word/2018/wordml/cex" xmlns:w16cid="http://schemas.microsoft.com/office/word/2016/wordml/cid" xmlns:w16="http://schemas.microsoft.com/office/word/2018/wordml" xmlns:w16sdtdh="http://schemas.microsoft.com/office/word/2020/wordml/sdtdatahash" xmlns:w16se="http://schemas.microsoft.com/office/word/2015/wordml/symex" xmlns:wpg="http://schemas.microsoft.com/office/word/2010/wordprocessingGroup" xmlns:wpi="http://schemas.microsoft.com/office/word/2010/wordprocessingInk" xmlns:wne="http://schemas.microsoft.com/office/word/2006/wordml" xmlns:wps="http://schemas.microsoft.com/office/word/2010/wordprocessingShape" mc:Ignorable="w14 w15 w16se w16cid w16 w16cex w16sdtdh wp14">
   <w:p>
     <w:pPr>

</xml_diff>

<commit_message>
BBDD: PRA1 - Ejercicio 3 hecho
</commit_message>
<xml_diff>
--- a/2021-22/PrimerSemestre/BBDD/PRA1/ubierna_mario_nosql_pra1.docx
+++ b/2021-22/PrimerSemestre/BBDD/PRA1/ubierna_mario_nosql_pra1.docx
@@ -1129,31 +1129,16 @@
       </w:pPr>
     </w:p>
     <w:p>
-      <w:r>
-        <w:fldChar w:fldCharType="begin"/>
-      </w:r>
-      <w:r>
-        <w:instrText xml:space="preserve"> TOC \h \z \c "Tabla" </w:instrText>
-      </w:r>
-      <w:r>
-        <w:fldChar w:fldCharType="separate"/>
-      </w:r>
-      <w:r>
-        <w:rPr>
-          <w:b/>
-          <w:bCs/>
-          <w:noProof/>
-        </w:rPr>
-        <w:t>No se encuentran elementos de tabla de ilustraciones.</w:t>
-      </w:r>
-      <w:r>
-        <w:rPr>
-          <w:b/>
-          <w:bCs/>
-          <w:noProof/>
-        </w:rPr>
-        <w:fldChar w:fldCharType="end"/>
-      </w:r>
+      <w:fldSimple w:instr=" TOC \h \z \c &quot;Tabla&quot; ">
+        <w:r>
+          <w:rPr>
+            <w:b/>
+            <w:bCs/>
+            <w:noProof/>
+          </w:rPr>
+          <w:t>No se encuentran elementos de tabla de ilustraciones.</w:t>
+        </w:r>
+      </w:fldSimple>
     </w:p>
     <w:p>
       <w:pPr>
@@ -1227,31 +1212,16 @@
       </w:pPr>
     </w:p>
     <w:p>
-      <w:r>
-        <w:fldChar w:fldCharType="begin"/>
-      </w:r>
-      <w:r>
-        <w:instrText xml:space="preserve"> TOC \h \z \c "Ilustración" </w:instrText>
-      </w:r>
-      <w:r>
-        <w:fldChar w:fldCharType="separate"/>
-      </w:r>
-      <w:r>
-        <w:rPr>
-          <w:b/>
-          <w:bCs/>
-          <w:noProof/>
-        </w:rPr>
-        <w:t>No se encuentran elementos de tabla de ilustraciones.</w:t>
-      </w:r>
-      <w:r>
-        <w:rPr>
-          <w:b/>
-          <w:bCs/>
-          <w:noProof/>
-        </w:rPr>
-        <w:fldChar w:fldCharType="end"/>
-      </w:r>
+      <w:fldSimple w:instr=" TOC \h \z \c &quot;Ilustración&quot; ">
+        <w:r>
+          <w:rPr>
+            <w:b/>
+            <w:bCs/>
+            <w:noProof/>
+          </w:rPr>
+          <w:t>No se encuentran elementos de tabla de ilustraciones.</w:t>
+        </w:r>
+      </w:fldSimple>
     </w:p>
     <w:p>
       <w:pPr>
@@ -1380,16 +1350,7 @@
             </w:pPr>
             <w:bookmarkStart w:id="5" w:name="_Toc89849670"/>
             <w:r>
-              <w:t xml:space="preserve">Ejercicio </w:t>
-            </w:r>
-            <w:r>
-              <w:t>2</w:t>
-            </w:r>
-            <w:r>
-              <w:t xml:space="preserve">: </w:t>
-            </w:r>
-            <w:r>
-              <w:t>MongoDB</w:t>
+              <w:t>Ejercicio 2: MongoDB</w:t>
             </w:r>
             <w:bookmarkEnd w:id="5"/>
           </w:p>
@@ -1450,16 +1411,7 @@
             </w:pPr>
             <w:bookmarkStart w:id="6" w:name="_Toc89849671"/>
             <w:r>
-              <w:t xml:space="preserve">Ejercicio </w:t>
-            </w:r>
-            <w:r>
-              <w:t>3</w:t>
-            </w:r>
-            <w:r>
-              <w:t xml:space="preserve">: </w:t>
-            </w:r>
-            <w:r>
-              <w:t>Neo4j</w:t>
+              <w:t>Ejercicio 3: Neo4j</w:t>
             </w:r>
             <w:bookmarkEnd w:id="6"/>
           </w:p>
@@ -1539,12 +1491,21 @@
         <w:pStyle w:val="Ttulo2"/>
       </w:pPr>
       <w:r>
-        <w:t>Carga de la base de datos (no puntúa)</w:t>
-      </w:r>
-    </w:p>
-    <w:p>
-      <w:r>
-        <w:t>Mirar el enunciado de la práctica.</w:t>
+        <w:t>Ejercicio 3.1</w:t>
+      </w:r>
+      <w:r>
+        <w:t xml:space="preserve"> (no puntúa)</w:t>
+      </w:r>
+    </w:p>
+    <w:p>
+      <w:r>
+        <w:t>Mirar el enunciado de la práctica</w:t>
+      </w:r>
+      <w:r>
+        <w:t xml:space="preserve"> (carga de los datos)</w:t>
+      </w:r>
+      <w:r>
+        <w:t>.</w:t>
       </w:r>
     </w:p>
     <w:p>
@@ -1552,7 +1513,10 @@
         <w:pStyle w:val="Ttulo2"/>
       </w:pPr>
       <w:r>
-        <w:t>Ejercicios básicos (30%)</w:t>
+        <w:t xml:space="preserve">Ejercicio 3.2 </w:t>
+      </w:r>
+      <w:r>
+        <w:t>(30%)</w:t>
       </w:r>
     </w:p>
     <w:p>
@@ -1648,7 +1612,25 @@
           <w:iCs/>
           <w:lang w:val="en-US"/>
         </w:rPr>
-        <w:t xml:space="preserve">ON CREATE SET c.categoryName = row.CategoryName, c.description = row.Description; </w:t>
+        <w:t xml:space="preserve">ON CREATE SET </w:t>
+      </w:r>
+      <w:proofErr w:type="gramStart"/>
+      <w:r>
+        <w:rPr>
+          <w:i/>
+          <w:iCs/>
+          <w:lang w:val="en-US"/>
+        </w:rPr>
+        <w:t>c.categoryName</w:t>
+      </w:r>
+      <w:proofErr w:type="gramEnd"/>
+      <w:r>
+        <w:rPr>
+          <w:i/>
+          <w:iCs/>
+          <w:lang w:val="en-US"/>
+        </w:rPr>
+        <w:t xml:space="preserve"> = row.CategoryName, c.description = row.Description; </w:t>
       </w:r>
     </w:p>
     <w:p>
@@ -1751,14 +1733,27 @@
       <w:r>
         <w:t xml:space="preserve">Ilustración </w:t>
       </w:r>
-      <w:fldSimple w:instr=" SEQ Ilustración \* ARABIC ">
-        <w:r>
-          <w:rPr>
-            <w:noProof/>
-          </w:rPr>
-          <w:t>1</w:t>
-        </w:r>
-      </w:fldSimple>
+      <w:r>
+        <w:fldChar w:fldCharType="begin"/>
+      </w:r>
+      <w:r>
+        <w:instrText xml:space="preserve"> SEQ Ilustración \* ARABIC </w:instrText>
+      </w:r>
+      <w:r>
+        <w:fldChar w:fldCharType="separate"/>
+      </w:r>
+      <w:r>
+        <w:rPr>
+          <w:noProof/>
+        </w:rPr>
+        <w:t>1</w:t>
+      </w:r>
+      <w:r>
+        <w:rPr>
+          <w:noProof/>
+        </w:rPr>
+        <w:fldChar w:fldCharType="end"/>
+      </w:r>
       <w:r>
         <w:t xml:space="preserve"> – función para obtener el esquema.</w:t>
       </w:r>
@@ -1773,10 +1768,10 @@
           <w:noProof/>
         </w:rPr>
         <w:drawing>
-          <wp:inline distT="0" distB="0" distL="0" distR="0" wp14:anchorId="6CA2C965" wp14:editId="3C1516D0">
-            <wp:extent cx="4400550" cy="2209800"/>
-            <wp:effectExtent l="0" t="0" r="0" b="0"/>
-            <wp:docPr id="2" name="Imagen 2"/>
+          <wp:inline distT="0" distB="0" distL="0" distR="0" wp14:anchorId="555B39FD" wp14:editId="2A87EE5B">
+            <wp:extent cx="3697357" cy="4247697"/>
+            <wp:effectExtent l="0" t="0" r="0" b="635"/>
+            <wp:docPr id="10" name="Imagen 10"/>
             <wp:cNvGraphicFramePr>
               <a:graphicFrameLocks xmlns:a="http://schemas.openxmlformats.org/drawingml/2006/main" noChangeAspect="1"/>
             </wp:cNvGraphicFramePr>
@@ -1796,7 +1791,7 @@
                   <pic:spPr>
                     <a:xfrm>
                       <a:off x="0" y="0"/>
-                      <a:ext cx="4400550" cy="2209800"/>
+                      <a:ext cx="3701795" cy="4252796"/>
                     </a:xfrm>
                     <a:prstGeom prst="rect">
                       <a:avLst/>
@@ -1817,14 +1812,27 @@
       <w:r>
         <w:t xml:space="preserve">Ilustración </w:t>
       </w:r>
-      <w:fldSimple w:instr=" SEQ Ilustración \* ARABIC ">
-        <w:r>
-          <w:rPr>
-            <w:noProof/>
-          </w:rPr>
-          <w:t>2</w:t>
-        </w:r>
-      </w:fldSimple>
+      <w:r>
+        <w:fldChar w:fldCharType="begin"/>
+      </w:r>
+      <w:r>
+        <w:instrText xml:space="preserve"> SEQ Ilustración \* ARABIC </w:instrText>
+      </w:r>
+      <w:r>
+        <w:fldChar w:fldCharType="separate"/>
+      </w:r>
+      <w:r>
+        <w:rPr>
+          <w:noProof/>
+        </w:rPr>
+        <w:t>2</w:t>
+      </w:r>
+      <w:r>
+        <w:rPr>
+          <w:noProof/>
+        </w:rPr>
+        <w:fldChar w:fldCharType="end"/>
+      </w:r>
       <w:r>
         <w:t xml:space="preserve"> - Visualización del esquema.</w:t>
       </w:r>
@@ -1834,6 +1842,7 @@
         <w:pStyle w:val="Ttulo4"/>
       </w:pPr>
       <w:r>
+        <w:lastRenderedPageBreak/>
         <w:t xml:space="preserve">Cuántos nodos tipo </w:t>
       </w:r>
       <w:r>
@@ -1906,33 +1915,45 @@
       <w:r>
         <w:t xml:space="preserve">Ilustración </w:t>
       </w:r>
-      <w:fldSimple w:instr=" SEQ Ilustración \* ARABIC ">
-        <w:r>
-          <w:rPr>
-            <w:noProof/>
-          </w:rPr>
-          <w:t>3</w:t>
-        </w:r>
-      </w:fldSimple>
-      <w:r>
-        <w:t xml:space="preserve"> - Consulta para obtener el número de nodos de tipo Supplier.</w:t>
-      </w:r>
-    </w:p>
-    <w:p>
-      <w:pPr>
-        <w:keepNext/>
-        <w:jc w:val="center"/>
-      </w:pPr>
+      <w:r>
+        <w:fldChar w:fldCharType="begin"/>
+      </w:r>
+      <w:r>
+        <w:instrText xml:space="preserve"> SEQ Ilustración \* ARABIC </w:instrText>
+      </w:r>
+      <w:r>
+        <w:fldChar w:fldCharType="separate"/>
+      </w:r>
       <w:r>
         <w:rPr>
           <w:noProof/>
         </w:rPr>
-        <w:lastRenderedPageBreak/>
+        <w:t>3</w:t>
+      </w:r>
+      <w:r>
+        <w:rPr>
+          <w:noProof/>
+        </w:rPr>
+        <w:fldChar w:fldCharType="end"/>
+      </w:r>
+      <w:r>
+        <w:t xml:space="preserve"> - Consulta para obtener el número de nodos de tipo Supplier.</w:t>
+      </w:r>
+    </w:p>
+    <w:p>
+      <w:pPr>
+        <w:keepNext/>
+        <w:jc w:val="center"/>
+      </w:pPr>
+      <w:r>
+        <w:rPr>
+          <w:noProof/>
+        </w:rPr>
         <w:drawing>
-          <wp:inline distT="0" distB="0" distL="0" distR="0" wp14:anchorId="5221446C" wp14:editId="614AB488">
-            <wp:extent cx="2952750" cy="1333500"/>
-            <wp:effectExtent l="0" t="0" r="0" b="0"/>
-            <wp:docPr id="4" name="Imagen 4"/>
+          <wp:inline distT="0" distB="0" distL="0" distR="0" wp14:anchorId="7813A068" wp14:editId="23FDB40A">
+            <wp:extent cx="3076575" cy="1466850"/>
+            <wp:effectExtent l="0" t="0" r="9525" b="0"/>
+            <wp:docPr id="11" name="Imagen 11"/>
             <wp:cNvGraphicFramePr>
               <a:graphicFrameLocks xmlns:a="http://schemas.openxmlformats.org/drawingml/2006/main" noChangeAspect="1"/>
             </wp:cNvGraphicFramePr>
@@ -1952,7 +1973,7 @@
                   <pic:spPr>
                     <a:xfrm>
                       <a:off x="0" y="0"/>
-                      <a:ext cx="2952750" cy="1333500"/>
+                      <a:ext cx="3076575" cy="1466850"/>
                     </a:xfrm>
                     <a:prstGeom prst="rect">
                       <a:avLst/>
@@ -1973,14 +1994,27 @@
       <w:r>
         <w:t xml:space="preserve">Ilustración </w:t>
       </w:r>
-      <w:fldSimple w:instr=" SEQ Ilustración \* ARABIC ">
-        <w:r>
-          <w:rPr>
-            <w:noProof/>
-          </w:rPr>
-          <w:t>4</w:t>
-        </w:r>
-      </w:fldSimple>
+      <w:r>
+        <w:fldChar w:fldCharType="begin"/>
+      </w:r>
+      <w:r>
+        <w:instrText xml:space="preserve"> SEQ Ilustración \* ARABIC </w:instrText>
+      </w:r>
+      <w:r>
+        <w:fldChar w:fldCharType="separate"/>
+      </w:r>
+      <w:r>
+        <w:rPr>
+          <w:noProof/>
+        </w:rPr>
+        <w:t>4</w:t>
+      </w:r>
+      <w:r>
+        <w:rPr>
+          <w:noProof/>
+        </w:rPr>
+        <w:fldChar w:fldCharType="end"/>
+      </w:r>
       <w:r>
         <w:t xml:space="preserve"> - Resultado del número de nodos de tipo Supplier.</w:t>
       </w:r>
@@ -2119,7 +2153,857 @@
         <w:t>Básicamente se recomienda crear un índice para cada tipo de nodo para garantizar la búsqueda de nodos de forma óptima, dando así un valor único para cada nodo del mismo tipo.</w:t>
       </w:r>
     </w:p>
-    <w:p/>
+    <w:p>
+      <w:pPr>
+        <w:pStyle w:val="Ttulo2"/>
+      </w:pPr>
+      <w:r>
+        <w:t>Ejercicio 3.3 (30%)</w:t>
+      </w:r>
+    </w:p>
+    <w:p>
+      <w:pPr>
+        <w:rPr>
+          <w:i/>
+          <w:iCs/>
+        </w:rPr>
+      </w:pPr>
+      <w:r>
+        <w:rPr>
+          <w:i/>
+          <w:iCs/>
+        </w:rPr>
+        <w:t>Se pide borrar todos los nodos de tipo Supplier: Adjuntar una captura de pantalla con las queries utilizadas para eliminar todos estos nodos. Ayuda: no es posible borrar nodos que tengan relaciones con otros.</w:t>
+      </w:r>
+    </w:p>
+    <w:p>
+      <w:r>
+        <w:lastRenderedPageBreak/>
+        <w:t xml:space="preserve">Para resolver este ejercicio se puede hacer de dos formas, la primera es eliminando primero las relaciones y luego los nodos de tipo </w:t>
+      </w:r>
+      <w:r>
+        <w:rPr>
+          <w:i/>
+          <w:iCs/>
+        </w:rPr>
+        <w:t>Supplier</w:t>
+      </w:r>
+      <w:r>
+        <w:rPr>
+          <w:i/>
+          <w:iCs/>
+        </w:rPr>
+        <w:t xml:space="preserve"> </w:t>
+      </w:r>
+      <w:r>
+        <w:t>(2 consultas)</w:t>
+      </w:r>
+      <w:r>
+        <w:t xml:space="preserve">, y la segunda es eliminar directamente los nodos pero haciendo uso de la palabra reservada </w:t>
+      </w:r>
+      <w:r>
+        <w:rPr>
+          <w:i/>
+          <w:iCs/>
+        </w:rPr>
+        <w:t>DETACH</w:t>
+      </w:r>
+      <w:r>
+        <w:rPr>
+          <w:i/>
+          <w:iCs/>
+        </w:rPr>
+        <w:t xml:space="preserve"> </w:t>
+      </w:r>
+      <w:r>
+        <w:t>(elimina primero las relaciones y luego los nodos pero todo de una)</w:t>
+      </w:r>
+      <w:r>
+        <w:t>.</w:t>
+      </w:r>
+    </w:p>
+    <w:p>
+      <w:r>
+        <w:t xml:space="preserve">En este caso, como no se indica que no se pueda hacer uso de </w:t>
+      </w:r>
+      <w:r>
+        <w:rPr>
+          <w:i/>
+          <w:iCs/>
+        </w:rPr>
+        <w:t>DETACH</w:t>
+      </w:r>
+      <w:r>
+        <w:t>, se ha elegido esta opción ya que es una consulta menos que hay que hacer</w:t>
+      </w:r>
+      <w:r>
+        <w:t xml:space="preserve">, dando lugar </w:t>
+      </w:r>
+      <w:r>
+        <w:t xml:space="preserve">al </w:t>
+      </w:r>
+      <w:r>
+        <w:t>siguiente resultado:</w:t>
+      </w:r>
+    </w:p>
+    <w:p>
+      <w:pPr>
+        <w:keepNext/>
+        <w:jc w:val="center"/>
+      </w:pPr>
+      <w:r>
+        <w:rPr>
+          <w:noProof/>
+        </w:rPr>
+        <w:drawing>
+          <wp:inline distT="0" distB="0" distL="0" distR="0" wp14:anchorId="4075D24B" wp14:editId="031168A8">
+            <wp:extent cx="1990725" cy="590550"/>
+            <wp:effectExtent l="0" t="0" r="9525" b="0"/>
+            <wp:docPr id="6" name="Imagen 6"/>
+            <wp:cNvGraphicFramePr>
+              <a:graphicFrameLocks xmlns:a="http://schemas.openxmlformats.org/drawingml/2006/main" noChangeAspect="1"/>
+            </wp:cNvGraphicFramePr>
+            <a:graphic xmlns:a="http://schemas.openxmlformats.org/drawingml/2006/main">
+              <a:graphicData uri="http://schemas.openxmlformats.org/drawingml/2006/picture">
+                <pic:pic xmlns:pic="http://schemas.openxmlformats.org/drawingml/2006/picture">
+                  <pic:nvPicPr>
+                    <pic:cNvPr id="1" name=""/>
+                    <pic:cNvPicPr/>
+                  </pic:nvPicPr>
+                  <pic:blipFill>
+                    <a:blip r:embed="rId23"/>
+                    <a:stretch>
+                      <a:fillRect/>
+                    </a:stretch>
+                  </pic:blipFill>
+                  <pic:spPr>
+                    <a:xfrm>
+                      <a:off x="0" y="0"/>
+                      <a:ext cx="1990725" cy="590550"/>
+                    </a:xfrm>
+                    <a:prstGeom prst="rect">
+                      <a:avLst/>
+                    </a:prstGeom>
+                  </pic:spPr>
+                </pic:pic>
+              </a:graphicData>
+            </a:graphic>
+          </wp:inline>
+        </w:drawing>
+      </w:r>
+    </w:p>
+    <w:p>
+      <w:pPr>
+        <w:pStyle w:val="Descripcin"/>
+        <w:jc w:val="center"/>
+      </w:pPr>
+      <w:r>
+        <w:t xml:space="preserve">Ilustración </w:t>
+      </w:r>
+      <w:fldSimple w:instr=" SEQ Ilustración \* ARABIC ">
+        <w:r>
+          <w:rPr>
+            <w:noProof/>
+          </w:rPr>
+          <w:t>5</w:t>
+        </w:r>
+      </w:fldSimple>
+      <w:r>
+        <w:t xml:space="preserve"> - Borrado de los nodos tipo Supplier.</w:t>
+      </w:r>
+    </w:p>
+    <w:p>
+      <w:pPr>
+        <w:keepNext/>
+        <w:jc w:val="center"/>
+      </w:pPr>
+      <w:r>
+        <w:rPr>
+          <w:noProof/>
+        </w:rPr>
+        <w:drawing>
+          <wp:inline distT="0" distB="0" distL="0" distR="0" wp14:anchorId="4A45C396" wp14:editId="716D30B9">
+            <wp:extent cx="5200650" cy="1952625"/>
+            <wp:effectExtent l="0" t="0" r="0" b="9525"/>
+            <wp:docPr id="12" name="Imagen 12"/>
+            <wp:cNvGraphicFramePr>
+              <a:graphicFrameLocks xmlns:a="http://schemas.openxmlformats.org/drawingml/2006/main" noChangeAspect="1"/>
+            </wp:cNvGraphicFramePr>
+            <a:graphic xmlns:a="http://schemas.openxmlformats.org/drawingml/2006/main">
+              <a:graphicData uri="http://schemas.openxmlformats.org/drawingml/2006/picture">
+                <pic:pic xmlns:pic="http://schemas.openxmlformats.org/drawingml/2006/picture">
+                  <pic:nvPicPr>
+                    <pic:cNvPr id="1" name=""/>
+                    <pic:cNvPicPr/>
+                  </pic:nvPicPr>
+                  <pic:blipFill>
+                    <a:blip r:embed="rId24"/>
+                    <a:stretch>
+                      <a:fillRect/>
+                    </a:stretch>
+                  </pic:blipFill>
+                  <pic:spPr>
+                    <a:xfrm>
+                      <a:off x="0" y="0"/>
+                      <a:ext cx="5200650" cy="1952625"/>
+                    </a:xfrm>
+                    <a:prstGeom prst="rect">
+                      <a:avLst/>
+                    </a:prstGeom>
+                  </pic:spPr>
+                </pic:pic>
+              </a:graphicData>
+            </a:graphic>
+          </wp:inline>
+        </w:drawing>
+      </w:r>
+    </w:p>
+    <w:p>
+      <w:pPr>
+        <w:pStyle w:val="Descripcin"/>
+        <w:jc w:val="center"/>
+      </w:pPr>
+      <w:r>
+        <w:t xml:space="preserve">Ilustración </w:t>
+      </w:r>
+      <w:fldSimple w:instr=" SEQ Ilustración \* ARABIC ">
+        <w:r>
+          <w:rPr>
+            <w:noProof/>
+          </w:rPr>
+          <w:t>6</w:t>
+        </w:r>
+      </w:fldSimple>
+      <w:r>
+        <w:t xml:space="preserve"> -</w:t>
+      </w:r>
+      <w:r>
+        <w:t xml:space="preserve"> </w:t>
+      </w:r>
+      <w:r>
+        <w:t>Resultado del borrado de los nodos tipo Supplier</w:t>
+      </w:r>
+      <w:r>
+        <w:t>.</w:t>
+      </w:r>
+    </w:p>
+    <w:p>
+      <w:pPr>
+        <w:pStyle w:val="Ttulo2"/>
+      </w:pPr>
+      <w:r>
+        <w:t>Ejercicio 3.4</w:t>
+      </w:r>
+    </w:p>
+    <w:p>
+      <w:pPr>
+        <w:rPr>
+          <w:i/>
+          <w:iCs/>
+        </w:rPr>
+      </w:pPr>
+      <w:r>
+        <w:rPr>
+          <w:i/>
+          <w:iCs/>
+        </w:rPr>
+        <w:t xml:space="preserve">Se pide recrear los nodos Supplier y las relaciones SUPPLIES para restablecer el estado de la BBDD y poder responder a las siguientes preguntas: </w:t>
+      </w:r>
+    </w:p>
+    <w:p>
+      <w:pPr>
+        <w:rPr>
+          <w:i/>
+          <w:iCs/>
+        </w:rPr>
+      </w:pPr>
+      <w:r>
+        <w:rPr>
+          <w:i/>
+          <w:iCs/>
+        </w:rPr>
+        <w:t xml:space="preserve"> - </w:t>
+      </w:r>
+      <w:r>
+        <w:rPr>
+          <w:i/>
+          <w:iCs/>
+        </w:rPr>
+        <w:t>¿</w:t>
+      </w:r>
+      <w:r>
+        <w:rPr>
+          <w:i/>
+          <w:iCs/>
+        </w:rPr>
+        <w:t>Cu</w:t>
+      </w:r>
+      <w:r>
+        <w:rPr>
+          <w:i/>
+          <w:iCs/>
+        </w:rPr>
+        <w:t>á</w:t>
+      </w:r>
+      <w:r>
+        <w:rPr>
+          <w:i/>
+          <w:iCs/>
+        </w:rPr>
+        <w:t>ntos Supplier provienen de Francia? (ayuda: buscar ‘France’ ya que la información es en inglés).</w:t>
+      </w:r>
+    </w:p>
+    <w:p>
+      <w:pPr>
+        <w:rPr>
+          <w:i/>
+          <w:iCs/>
+        </w:rPr>
+      </w:pPr>
+      <w:r>
+        <w:rPr>
+          <w:i/>
+          <w:iCs/>
+        </w:rPr>
+        <w:t xml:space="preserve"> - </w:t>
+      </w:r>
+      <w:r>
+        <w:rPr>
+          <w:i/>
+          <w:iCs/>
+        </w:rPr>
+        <w:t>¿</w:t>
+      </w:r>
+      <w:r>
+        <w:rPr>
+          <w:i/>
+          <w:iCs/>
+        </w:rPr>
+        <w:t>Cu</w:t>
+      </w:r>
+      <w:r>
+        <w:rPr>
+          <w:i/>
+          <w:iCs/>
+        </w:rPr>
+        <w:t>á</w:t>
+      </w:r>
+      <w:r>
+        <w:rPr>
+          <w:i/>
+          <w:iCs/>
+        </w:rPr>
+        <w:t xml:space="preserve">les son los Supplier cuya web de referencia apunta a una URL absoluta por cada país? Es decir, que contenga una página que empiece por “http”. Se pide identificar cuántos Supplier hay por cada país con una URL absoluta. </w:t>
+      </w:r>
+    </w:p>
+    <w:p>
+      <w:pPr>
+        <w:rPr>
+          <w:i/>
+          <w:iCs/>
+        </w:rPr>
+      </w:pPr>
+      <w:r>
+        <w:rPr>
+          <w:i/>
+          <w:iCs/>
+        </w:rPr>
+        <w:t>Se deberá proporcionar las sentencias de creación utilizadas, las dos consultas planteadas y los resultados de las mismas.</w:t>
+      </w:r>
+    </w:p>
+    <w:p>
+      <w:pPr>
+        <w:pStyle w:val="Ttulo3"/>
+      </w:pPr>
+      <w:r>
+        <w:lastRenderedPageBreak/>
+        <w:t>Recreación de los nodos Supplier y las relaciones SUPPLIES</w:t>
+      </w:r>
+    </w:p>
+    <w:p>
+      <w:r>
+        <w:t xml:space="preserve">Lo primero de todo es crear los nodos de tipo </w:t>
+      </w:r>
+      <w:r>
+        <w:rPr>
+          <w:i/>
+          <w:iCs/>
+        </w:rPr>
+        <w:t>Supplier</w:t>
+      </w:r>
+      <w:r>
+        <w:t>, para ello hay que almacenar nuevos campos (</w:t>
+      </w:r>
+      <w:r>
+        <w:rPr>
+          <w:i/>
+          <w:iCs/>
+        </w:rPr>
+        <w:t>Country, HomePage</w:t>
+      </w:r>
+      <w:r>
+        <w:t>) para así satisfacer luego las consultas:</w:t>
+      </w:r>
+    </w:p>
+    <w:p>
+      <w:pPr>
+        <w:keepNext/>
+        <w:jc w:val="center"/>
+      </w:pPr>
+      <w:r>
+        <w:rPr>
+          <w:noProof/>
+        </w:rPr>
+        <w:drawing>
+          <wp:inline distT="0" distB="0" distL="0" distR="0" wp14:anchorId="7C08C9F0" wp14:editId="394F2411">
+            <wp:extent cx="5400040" cy="553085"/>
+            <wp:effectExtent l="0" t="0" r="0" b="0"/>
+            <wp:docPr id="13" name="Imagen 13"/>
+            <wp:cNvGraphicFramePr>
+              <a:graphicFrameLocks xmlns:a="http://schemas.openxmlformats.org/drawingml/2006/main" noChangeAspect="1"/>
+            </wp:cNvGraphicFramePr>
+            <a:graphic xmlns:a="http://schemas.openxmlformats.org/drawingml/2006/main">
+              <a:graphicData uri="http://schemas.openxmlformats.org/drawingml/2006/picture">
+                <pic:pic xmlns:pic="http://schemas.openxmlformats.org/drawingml/2006/picture">
+                  <pic:nvPicPr>
+                    <pic:cNvPr id="1" name=""/>
+                    <pic:cNvPicPr/>
+                  </pic:nvPicPr>
+                  <pic:blipFill>
+                    <a:blip r:embed="rId25"/>
+                    <a:stretch>
+                      <a:fillRect/>
+                    </a:stretch>
+                  </pic:blipFill>
+                  <pic:spPr>
+                    <a:xfrm>
+                      <a:off x="0" y="0"/>
+                      <a:ext cx="5400040" cy="553085"/>
+                    </a:xfrm>
+                    <a:prstGeom prst="rect">
+                      <a:avLst/>
+                    </a:prstGeom>
+                  </pic:spPr>
+                </pic:pic>
+              </a:graphicData>
+            </a:graphic>
+          </wp:inline>
+        </w:drawing>
+      </w:r>
+    </w:p>
+    <w:p>
+      <w:pPr>
+        <w:pStyle w:val="Descripcin"/>
+        <w:jc w:val="center"/>
+      </w:pPr>
+      <w:r>
+        <w:t xml:space="preserve">Ilustración </w:t>
+      </w:r>
+      <w:fldSimple w:instr=" SEQ Ilustración \* ARABIC ">
+        <w:r>
+          <w:rPr>
+            <w:noProof/>
+          </w:rPr>
+          <w:t>7</w:t>
+        </w:r>
+      </w:fldSimple>
+      <w:r>
+        <w:t xml:space="preserve"> - Creación de los nodos de tipo Supplier.</w:t>
+      </w:r>
+    </w:p>
+    <w:p>
+      <w:r>
+        <w:t>Una vez creado los nodos, creamos las diferentes relaciones, solo se producen con producto:</w:t>
+      </w:r>
+    </w:p>
+    <w:p>
+      <w:pPr>
+        <w:keepNext/>
+        <w:jc w:val="center"/>
+      </w:pPr>
+      <w:r>
+        <w:rPr>
+          <w:noProof/>
+        </w:rPr>
+        <w:drawing>
+          <wp:inline distT="0" distB="0" distL="0" distR="0" wp14:anchorId="73F527C0" wp14:editId="487759B7">
+            <wp:extent cx="5400040" cy="643255"/>
+            <wp:effectExtent l="0" t="0" r="0" b="4445"/>
+            <wp:docPr id="14" name="Imagen 14"/>
+            <wp:cNvGraphicFramePr>
+              <a:graphicFrameLocks xmlns:a="http://schemas.openxmlformats.org/drawingml/2006/main" noChangeAspect="1"/>
+            </wp:cNvGraphicFramePr>
+            <a:graphic xmlns:a="http://schemas.openxmlformats.org/drawingml/2006/main">
+              <a:graphicData uri="http://schemas.openxmlformats.org/drawingml/2006/picture">
+                <pic:pic xmlns:pic="http://schemas.openxmlformats.org/drawingml/2006/picture">
+                  <pic:nvPicPr>
+                    <pic:cNvPr id="1" name=""/>
+                    <pic:cNvPicPr/>
+                  </pic:nvPicPr>
+                  <pic:blipFill>
+                    <a:blip r:embed="rId26"/>
+                    <a:stretch>
+                      <a:fillRect/>
+                    </a:stretch>
+                  </pic:blipFill>
+                  <pic:spPr>
+                    <a:xfrm>
+                      <a:off x="0" y="0"/>
+                      <a:ext cx="5400040" cy="643255"/>
+                    </a:xfrm>
+                    <a:prstGeom prst="rect">
+                      <a:avLst/>
+                    </a:prstGeom>
+                  </pic:spPr>
+                </pic:pic>
+              </a:graphicData>
+            </a:graphic>
+          </wp:inline>
+        </w:drawing>
+      </w:r>
+    </w:p>
+    <w:p>
+      <w:pPr>
+        <w:pStyle w:val="Descripcin"/>
+        <w:jc w:val="center"/>
+      </w:pPr>
+      <w:r>
+        <w:t xml:space="preserve">Ilustración </w:t>
+      </w:r>
+      <w:fldSimple w:instr=" SEQ Ilustración \* ARABIC ">
+        <w:r>
+          <w:rPr>
+            <w:noProof/>
+          </w:rPr>
+          <w:t>8</w:t>
+        </w:r>
+      </w:fldSimple>
+      <w:r>
+        <w:t xml:space="preserve"> - Creación de las relaciones entre Supplier y Product.</w:t>
+      </w:r>
+    </w:p>
+    <w:p>
+      <w:pPr>
+        <w:pStyle w:val="Ttulo3"/>
+      </w:pPr>
+      <w:r>
+        <w:t>¿Cuántos Supplier provienen de Francia?</w:t>
+      </w:r>
+    </w:p>
+    <w:p>
+      <w:r>
+        <w:t>La consulta que tenemos que ejecutar es</w:t>
+      </w:r>
+      <w:r>
+        <w:t>:</w:t>
+      </w:r>
+    </w:p>
+    <w:p>
+      <w:pPr>
+        <w:keepNext/>
+        <w:jc w:val="center"/>
+      </w:pPr>
+      <w:r>
+        <w:rPr>
+          <w:noProof/>
+        </w:rPr>
+        <w:drawing>
+          <wp:inline distT="0" distB="0" distL="0" distR="0" wp14:anchorId="15FC46BC" wp14:editId="42DA77CB">
+            <wp:extent cx="5400040" cy="305435"/>
+            <wp:effectExtent l="0" t="0" r="0" b="0"/>
+            <wp:docPr id="15" name="Imagen 15"/>
+            <wp:cNvGraphicFramePr>
+              <a:graphicFrameLocks xmlns:a="http://schemas.openxmlformats.org/drawingml/2006/main" noChangeAspect="1"/>
+            </wp:cNvGraphicFramePr>
+            <a:graphic xmlns:a="http://schemas.openxmlformats.org/drawingml/2006/main">
+              <a:graphicData uri="http://schemas.openxmlformats.org/drawingml/2006/picture">
+                <pic:pic xmlns:pic="http://schemas.openxmlformats.org/drawingml/2006/picture">
+                  <pic:nvPicPr>
+                    <pic:cNvPr id="1" name=""/>
+                    <pic:cNvPicPr/>
+                  </pic:nvPicPr>
+                  <pic:blipFill>
+                    <a:blip r:embed="rId27"/>
+                    <a:stretch>
+                      <a:fillRect/>
+                    </a:stretch>
+                  </pic:blipFill>
+                  <pic:spPr>
+                    <a:xfrm>
+                      <a:off x="0" y="0"/>
+                      <a:ext cx="5400040" cy="305435"/>
+                    </a:xfrm>
+                    <a:prstGeom prst="rect">
+                      <a:avLst/>
+                    </a:prstGeom>
+                  </pic:spPr>
+                </pic:pic>
+              </a:graphicData>
+            </a:graphic>
+          </wp:inline>
+        </w:drawing>
+      </w:r>
+    </w:p>
+    <w:p>
+      <w:pPr>
+        <w:pStyle w:val="Descripcin"/>
+        <w:jc w:val="center"/>
+      </w:pPr>
+      <w:r>
+        <w:t xml:space="preserve">Ilustración </w:t>
+      </w:r>
+      <w:fldSimple w:instr=" SEQ Ilustración \* ARABIC ">
+        <w:r>
+          <w:rPr>
+            <w:noProof/>
+          </w:rPr>
+          <w:t>9</w:t>
+        </w:r>
+      </w:fldSimple>
+      <w:r>
+        <w:t xml:space="preserve"> - Consulta cu</w:t>
+      </w:r>
+      <w:r>
+        <w:t>á</w:t>
+      </w:r>
+      <w:r>
+        <w:t>ntos Supplier provienen de Francia.</w:t>
+      </w:r>
+    </w:p>
+    <w:p>
+      <w:r>
+        <w:t>P</w:t>
+      </w:r>
+      <w:r>
+        <w:t>roporciona el siguiente resultado:</w:t>
+      </w:r>
+    </w:p>
+    <w:p>
+      <w:pPr>
+        <w:keepNext/>
+        <w:jc w:val="center"/>
+      </w:pPr>
+      <w:r>
+        <w:rPr>
+          <w:noProof/>
+        </w:rPr>
+        <w:drawing>
+          <wp:inline distT="0" distB="0" distL="0" distR="0" wp14:anchorId="5BCA6221" wp14:editId="1565DF6B">
+            <wp:extent cx="5400040" cy="1263015"/>
+            <wp:effectExtent l="0" t="0" r="0" b="0"/>
+            <wp:docPr id="16" name="Imagen 16"/>
+            <wp:cNvGraphicFramePr>
+              <a:graphicFrameLocks xmlns:a="http://schemas.openxmlformats.org/drawingml/2006/main" noChangeAspect="1"/>
+            </wp:cNvGraphicFramePr>
+            <a:graphic xmlns:a="http://schemas.openxmlformats.org/drawingml/2006/main">
+              <a:graphicData uri="http://schemas.openxmlformats.org/drawingml/2006/picture">
+                <pic:pic xmlns:pic="http://schemas.openxmlformats.org/drawingml/2006/picture">
+                  <pic:nvPicPr>
+                    <pic:cNvPr id="1" name=""/>
+                    <pic:cNvPicPr/>
+                  </pic:nvPicPr>
+                  <pic:blipFill>
+                    <a:blip r:embed="rId28"/>
+                    <a:stretch>
+                      <a:fillRect/>
+                    </a:stretch>
+                  </pic:blipFill>
+                  <pic:spPr>
+                    <a:xfrm>
+                      <a:off x="0" y="0"/>
+                      <a:ext cx="5400040" cy="1263015"/>
+                    </a:xfrm>
+                    <a:prstGeom prst="rect">
+                      <a:avLst/>
+                    </a:prstGeom>
+                  </pic:spPr>
+                </pic:pic>
+              </a:graphicData>
+            </a:graphic>
+          </wp:inline>
+        </w:drawing>
+      </w:r>
+    </w:p>
+    <w:p>
+      <w:pPr>
+        <w:pStyle w:val="Descripcin"/>
+        <w:jc w:val="center"/>
+      </w:pPr>
+      <w:r>
+        <w:t xml:space="preserve">Ilustración </w:t>
+      </w:r>
+      <w:fldSimple w:instr=" SEQ Ilustración \* ARABIC ">
+        <w:r>
+          <w:rPr>
+            <w:noProof/>
+          </w:rPr>
+          <w:t>10</w:t>
+        </w:r>
+      </w:fldSimple>
+      <w:r>
+        <w:t xml:space="preserve"> - Resultado cuántos Supplier provienen de Francia.</w:t>
+      </w:r>
+    </w:p>
+    <w:p>
+      <w:pPr>
+        <w:pStyle w:val="Ttulo3"/>
+      </w:pPr>
+      <w:r>
+        <w:t>¿Cuántos Supplier hay por cada país con una URL absoluta?</w:t>
+      </w:r>
+    </w:p>
+    <w:p>
+      <w:r>
+        <w:t>La consulta a ejecutar es:</w:t>
+      </w:r>
+    </w:p>
+    <w:p>
+      <w:pPr>
+        <w:keepNext/>
+        <w:jc w:val="center"/>
+      </w:pPr>
+      <w:r>
+        <w:rPr>
+          <w:noProof/>
+        </w:rPr>
+        <w:lastRenderedPageBreak/>
+        <w:drawing>
+          <wp:inline distT="0" distB="0" distL="0" distR="0" wp14:anchorId="4CD64C82" wp14:editId="401CACDD">
+            <wp:extent cx="5400040" cy="274320"/>
+            <wp:effectExtent l="0" t="0" r="0" b="0"/>
+            <wp:docPr id="17" name="Imagen 17"/>
+            <wp:cNvGraphicFramePr>
+              <a:graphicFrameLocks xmlns:a="http://schemas.openxmlformats.org/drawingml/2006/main" noChangeAspect="1"/>
+            </wp:cNvGraphicFramePr>
+            <a:graphic xmlns:a="http://schemas.openxmlformats.org/drawingml/2006/main">
+              <a:graphicData uri="http://schemas.openxmlformats.org/drawingml/2006/picture">
+                <pic:pic xmlns:pic="http://schemas.openxmlformats.org/drawingml/2006/picture">
+                  <pic:nvPicPr>
+                    <pic:cNvPr id="1" name=""/>
+                    <pic:cNvPicPr/>
+                  </pic:nvPicPr>
+                  <pic:blipFill>
+                    <a:blip r:embed="rId29"/>
+                    <a:stretch>
+                      <a:fillRect/>
+                    </a:stretch>
+                  </pic:blipFill>
+                  <pic:spPr>
+                    <a:xfrm>
+                      <a:off x="0" y="0"/>
+                      <a:ext cx="5400040" cy="274320"/>
+                    </a:xfrm>
+                    <a:prstGeom prst="rect">
+                      <a:avLst/>
+                    </a:prstGeom>
+                  </pic:spPr>
+                </pic:pic>
+              </a:graphicData>
+            </a:graphic>
+          </wp:inline>
+        </w:drawing>
+      </w:r>
+    </w:p>
+    <w:p>
+      <w:pPr>
+        <w:pStyle w:val="Descripcin"/>
+        <w:jc w:val="center"/>
+        <w:rPr>
+          <w:noProof/>
+        </w:rPr>
+      </w:pPr>
+      <w:r>
+        <w:t xml:space="preserve">Ilustración </w:t>
+      </w:r>
+      <w:fldSimple w:instr=" SEQ Ilustración \* ARABIC ">
+        <w:r>
+          <w:rPr>
+            <w:noProof/>
+          </w:rPr>
+          <w:t>11</w:t>
+        </w:r>
+      </w:fldSimple>
+      <w:r>
+        <w:t xml:space="preserve"> - Consulta cuántos países con URL absoluta</w:t>
+      </w:r>
+      <w:r>
+        <w:rPr>
+          <w:noProof/>
+        </w:rPr>
+        <w:t>.</w:t>
+      </w:r>
+    </w:p>
+    <w:p>
+      <w:r>
+        <w:t>Esta consulta proporciona el siguiente resultado:</w:t>
+      </w:r>
+    </w:p>
+    <w:p>
+      <w:pPr>
+        <w:keepNext/>
+        <w:jc w:val="center"/>
+      </w:pPr>
+      <w:r>
+        <w:rPr>
+          <w:noProof/>
+        </w:rPr>
+        <w:drawing>
+          <wp:inline distT="0" distB="0" distL="0" distR="0" wp14:anchorId="00A9902B" wp14:editId="1A53ED06">
+            <wp:extent cx="5400040" cy="1119505"/>
+            <wp:effectExtent l="0" t="0" r="0" b="4445"/>
+            <wp:docPr id="18" name="Imagen 18"/>
+            <wp:cNvGraphicFramePr>
+              <a:graphicFrameLocks xmlns:a="http://schemas.openxmlformats.org/drawingml/2006/main" noChangeAspect="1"/>
+            </wp:cNvGraphicFramePr>
+            <a:graphic xmlns:a="http://schemas.openxmlformats.org/drawingml/2006/main">
+              <a:graphicData uri="http://schemas.openxmlformats.org/drawingml/2006/picture">
+                <pic:pic xmlns:pic="http://schemas.openxmlformats.org/drawingml/2006/picture">
+                  <pic:nvPicPr>
+                    <pic:cNvPr id="1" name=""/>
+                    <pic:cNvPicPr/>
+                  </pic:nvPicPr>
+                  <pic:blipFill>
+                    <a:blip r:embed="rId30"/>
+                    <a:stretch>
+                      <a:fillRect/>
+                    </a:stretch>
+                  </pic:blipFill>
+                  <pic:spPr>
+                    <a:xfrm>
+                      <a:off x="0" y="0"/>
+                      <a:ext cx="5400040" cy="1119505"/>
+                    </a:xfrm>
+                    <a:prstGeom prst="rect">
+                      <a:avLst/>
+                    </a:prstGeom>
+                  </pic:spPr>
+                </pic:pic>
+              </a:graphicData>
+            </a:graphic>
+          </wp:inline>
+        </w:drawing>
+      </w:r>
+    </w:p>
+    <w:p>
+      <w:pPr>
+        <w:pStyle w:val="Descripcin"/>
+        <w:jc w:val="center"/>
+      </w:pPr>
+      <w:r>
+        <w:t xml:space="preserve">Ilustración </w:t>
+      </w:r>
+      <w:fldSimple w:instr=" SEQ Ilustración \* ARABIC ">
+        <w:r>
+          <w:rPr>
+            <w:noProof/>
+          </w:rPr>
+          <w:t>12</w:t>
+        </w:r>
+      </w:fldSimple>
+      <w:r>
+        <w:t xml:space="preserve"> - Resultado cuántos países con URL absoluta.</w:t>
+      </w:r>
+    </w:p>
     <w:p/>
     <w:p>
       <w:pPr>
@@ -2168,16 +3052,7 @@
             </w:pPr>
             <w:bookmarkStart w:id="7" w:name="_Toc89849672"/>
             <w:r>
-              <w:t xml:space="preserve">Ejercicio </w:t>
-            </w:r>
-            <w:r>
-              <w:t>4</w:t>
-            </w:r>
-            <w:r>
-              <w:t xml:space="preserve">: </w:t>
-            </w:r>
-            <w:r>
-              <w:t>Neo4j</w:t>
+              <w:t>Ejercicio 4: Neo4j</w:t>
             </w:r>
             <w:bookmarkEnd w:id="7"/>
           </w:p>
@@ -2251,7 +3126,7 @@
       </w:pPr>
     </w:p>
     <w:sectPr>
-      <w:headerReference w:type="default" r:id="rId23"/>
+      <w:headerReference w:type="default" r:id="rId31"/>
       <w:pgSz w:w="11906" w:h="16838"/>
       <w:pgMar w:top="1417" w:right="1701" w:bottom="1417" w:left="1701" w:header="708" w:footer="708" w:gutter="0"/>
       <w:cols w:space="708"/>

</xml_diff>

<commit_message>
BBDD: PRA1 - Ejercicio 4 casi hecho
</commit_message>
<xml_diff>
--- a/2021-22/PrimerSemestre/BBDD/PRA1/ubierna_mario_nosql_pra1.docx
+++ b/2021-22/PrimerSemestre/BBDD/PRA1/ubierna_mario_nosql_pra1.docx
@@ -1612,25 +1612,7 @@
           <w:iCs/>
           <w:lang w:val="en-US"/>
         </w:rPr>
-        <w:t xml:space="preserve">ON CREATE SET </w:t>
-      </w:r>
-      <w:proofErr w:type="gramStart"/>
-      <w:r>
-        <w:rPr>
-          <w:i/>
-          <w:iCs/>
-          <w:lang w:val="en-US"/>
-        </w:rPr>
-        <w:t>c.categoryName</w:t>
-      </w:r>
-      <w:proofErr w:type="gramEnd"/>
-      <w:r>
-        <w:rPr>
-          <w:i/>
-          <w:iCs/>
-          <w:lang w:val="en-US"/>
-        </w:rPr>
-        <w:t xml:space="preserve"> = row.CategoryName, c.description = row.Description; </w:t>
+        <w:t xml:space="preserve">ON CREATE SET c.categoryName = row.CategoryName, c.description = row.Description; </w:t>
       </w:r>
     </w:p>
     <w:p>
@@ -2772,10 +2754,7 @@
     </w:p>
     <w:p>
       <w:r>
-        <w:t>P</w:t>
-      </w:r>
-      <w:r>
-        <w:t>roporciona el siguiente resultado:</w:t>
+        <w:t>Proporciona el siguiente resultado:</w:t>
       </w:r>
     </w:p>
     <w:p>
@@ -3005,6 +2984,8 @@
       </w:r>
     </w:p>
     <w:p/>
+    <w:p/>
+    <w:p/>
     <w:p>
       <w:pPr>
         <w:sectPr>
@@ -3061,8 +3042,560 @@
     </w:tbl>
     <w:p/>
     <w:p>
-      <w:r>
-        <w:t>A</w:t>
+      <w:pPr>
+        <w:rPr>
+          <w:i/>
+          <w:iCs/>
+        </w:rPr>
+      </w:pPr>
+      <w:r>
+        <w:rPr>
+          <w:i/>
+          <w:iCs/>
+        </w:rPr>
+        <w:t>Este ejercicio asume que se ha resuelto el ejercicio anterior. En caso que hayas resuelto el ejercicio 3.B (borrar nodos Supplier) pero no hayas recuperado el estado inicial del DDBB (resuelto el ejercicio 3.C), antes de seguir con este ejercicio crea de nuevo los nodos Supplier y las relaciones SUPPLIES</w:t>
+      </w:r>
+      <w:r>
+        <w:rPr>
+          <w:i/>
+          <w:iCs/>
+        </w:rPr>
+        <w:t>.</w:t>
+      </w:r>
+    </w:p>
+    <w:p>
+      <w:pPr>
+        <w:rPr>
+          <w:i/>
+          <w:iCs/>
+        </w:rPr>
+      </w:pPr>
+      <w:r>
+        <w:rPr>
+          <w:i/>
+          <w:iCs/>
+        </w:rPr>
+        <w:t>Se pide proporcionar las siguientes consultas en Cypher y una captura de pantalla con los resultados que se obtienen para las siguientes operaciones:</w:t>
+      </w:r>
+    </w:p>
+    <w:p>
+      <w:pPr>
+        <w:pStyle w:val="Ttulo2"/>
+      </w:pPr>
+      <w:r>
+        <w:t>Consulta 1 (20%)</w:t>
+      </w:r>
+    </w:p>
+    <w:p>
+      <w:pPr>
+        <w:rPr>
+          <w:i/>
+          <w:iCs/>
+        </w:rPr>
+      </w:pPr>
+      <w:r>
+        <w:rPr>
+          <w:i/>
+          <w:iCs/>
+        </w:rPr>
+        <w:t>Encontrar el empleado con título “Sales Representative” que ha vendido (SOLD) más pedidos que contienen la palabra “White”. Listar nombre y apellido del empleado y número de pedidos vendidos</w:t>
+      </w:r>
+      <w:r>
+        <w:rPr>
+          <w:i/>
+          <w:iCs/>
+        </w:rPr>
+        <w:t>.</w:t>
+      </w:r>
+    </w:p>
+    <w:p>
+      <w:r>
+        <w:t>La consulta es la siguiente:</w:t>
+      </w:r>
+    </w:p>
+    <w:p>
+      <w:pPr>
+        <w:keepNext/>
+        <w:jc w:val="center"/>
+      </w:pPr>
+      <w:r>
+        <w:rPr>
+          <w:noProof/>
+        </w:rPr>
+        <w:drawing>
+          <wp:inline distT="0" distB="0" distL="0" distR="0" wp14:anchorId="50D91AFF" wp14:editId="06731D20">
+            <wp:extent cx="5400040" cy="842645"/>
+            <wp:effectExtent l="0" t="0" r="0" b="0"/>
+            <wp:docPr id="8" name="Imagen 8"/>
+            <wp:cNvGraphicFramePr>
+              <a:graphicFrameLocks xmlns:a="http://schemas.openxmlformats.org/drawingml/2006/main" noChangeAspect="1"/>
+            </wp:cNvGraphicFramePr>
+            <a:graphic xmlns:a="http://schemas.openxmlformats.org/drawingml/2006/main">
+              <a:graphicData uri="http://schemas.openxmlformats.org/drawingml/2006/picture">
+                <pic:pic xmlns:pic="http://schemas.openxmlformats.org/drawingml/2006/picture">
+                  <pic:nvPicPr>
+                    <pic:cNvPr id="1" name=""/>
+                    <pic:cNvPicPr/>
+                  </pic:nvPicPr>
+                  <pic:blipFill>
+                    <a:blip r:embed="rId31"/>
+                    <a:stretch>
+                      <a:fillRect/>
+                    </a:stretch>
+                  </pic:blipFill>
+                  <pic:spPr>
+                    <a:xfrm>
+                      <a:off x="0" y="0"/>
+                      <a:ext cx="5400040" cy="842645"/>
+                    </a:xfrm>
+                    <a:prstGeom prst="rect">
+                      <a:avLst/>
+                    </a:prstGeom>
+                  </pic:spPr>
+                </pic:pic>
+              </a:graphicData>
+            </a:graphic>
+          </wp:inline>
+        </w:drawing>
+      </w:r>
+    </w:p>
+    <w:p>
+      <w:pPr>
+        <w:pStyle w:val="Descripcin"/>
+        <w:jc w:val="center"/>
+      </w:pPr>
+      <w:r>
+        <w:t xml:space="preserve">Ilustración </w:t>
+      </w:r>
+      <w:fldSimple w:instr=" SEQ Ilustración \* ARABIC ">
+        <w:r>
+          <w:rPr>
+            <w:noProof/>
+          </w:rPr>
+          <w:t>13</w:t>
+        </w:r>
+      </w:fldSimple>
+      <w:r>
+        <w:t xml:space="preserve"> – Neo4j consulta 1.</w:t>
+      </w:r>
+    </w:p>
+    <w:p>
+      <w:r>
+        <w:t>Resultado de la consulta:</w:t>
+      </w:r>
+    </w:p>
+    <w:p>
+      <w:pPr>
+        <w:keepNext/>
+        <w:jc w:val="center"/>
+      </w:pPr>
+      <w:r>
+        <w:rPr>
+          <w:noProof/>
+        </w:rPr>
+        <w:drawing>
+          <wp:inline distT="0" distB="0" distL="0" distR="0" wp14:anchorId="604CA9EA" wp14:editId="4D711AFE">
+            <wp:extent cx="5400040" cy="811530"/>
+            <wp:effectExtent l="0" t="0" r="0" b="7620"/>
+            <wp:docPr id="4" name="Imagen 4"/>
+            <wp:cNvGraphicFramePr>
+              <a:graphicFrameLocks xmlns:a="http://schemas.openxmlformats.org/drawingml/2006/main" noChangeAspect="1"/>
+            </wp:cNvGraphicFramePr>
+            <a:graphic xmlns:a="http://schemas.openxmlformats.org/drawingml/2006/main">
+              <a:graphicData uri="http://schemas.openxmlformats.org/drawingml/2006/picture">
+                <pic:pic xmlns:pic="http://schemas.openxmlformats.org/drawingml/2006/picture">
+                  <pic:nvPicPr>
+                    <pic:cNvPr id="1" name=""/>
+                    <pic:cNvPicPr/>
+                  </pic:nvPicPr>
+                  <pic:blipFill>
+                    <a:blip r:embed="rId32"/>
+                    <a:stretch>
+                      <a:fillRect/>
+                    </a:stretch>
+                  </pic:blipFill>
+                  <pic:spPr>
+                    <a:xfrm>
+                      <a:off x="0" y="0"/>
+                      <a:ext cx="5400040" cy="811530"/>
+                    </a:xfrm>
+                    <a:prstGeom prst="rect">
+                      <a:avLst/>
+                    </a:prstGeom>
+                  </pic:spPr>
+                </pic:pic>
+              </a:graphicData>
+            </a:graphic>
+          </wp:inline>
+        </w:drawing>
+      </w:r>
+    </w:p>
+    <w:p>
+      <w:pPr>
+        <w:pStyle w:val="Descripcin"/>
+        <w:jc w:val="center"/>
+      </w:pPr>
+      <w:r>
+        <w:t xml:space="preserve">Ilustración </w:t>
+      </w:r>
+      <w:fldSimple w:instr=" SEQ Ilustración \* ARABIC ">
+        <w:r>
+          <w:rPr>
+            <w:noProof/>
+          </w:rPr>
+          <w:t>14</w:t>
+        </w:r>
+      </w:fldSimple>
+      <w:r>
+        <w:t xml:space="preserve"> - Neo4j resultado consulta</w:t>
+      </w:r>
+      <w:r>
+        <w:t xml:space="preserve"> </w:t>
+      </w:r>
+      <w:r>
+        <w:t>1</w:t>
+      </w:r>
+      <w:r>
+        <w:t>.</w:t>
+      </w:r>
+    </w:p>
+    <w:p>
+      <w:pPr>
+        <w:pStyle w:val="Ttulo2"/>
+      </w:pPr>
+      <w:r>
+        <w:lastRenderedPageBreak/>
+        <w:t>Consulta 2 (20%)</w:t>
+      </w:r>
+    </w:p>
+    <w:p>
+      <w:pPr>
+        <w:rPr>
+          <w:i/>
+          <w:iCs/>
+        </w:rPr>
+      </w:pPr>
+      <w:r>
+        <w:rPr>
+          <w:i/>
+          <w:iCs/>
+        </w:rPr>
+        <w:t>Listar el nombre de la categoría asociada (PART_OF) a 6 productos</w:t>
+      </w:r>
+      <w:r>
+        <w:rPr>
+          <w:i/>
+          <w:iCs/>
+        </w:rPr>
+        <w:t>.</w:t>
+      </w:r>
+    </w:p>
+    <w:p>
+      <w:r>
+        <w:t>La consulta realizada es:</w:t>
+      </w:r>
+    </w:p>
+    <w:p>
+      <w:pPr>
+        <w:keepNext/>
+        <w:jc w:val="center"/>
+      </w:pPr>
+      <w:r>
+        <w:rPr>
+          <w:noProof/>
+        </w:rPr>
+        <w:drawing>
+          <wp:inline distT="0" distB="0" distL="0" distR="0" wp14:anchorId="40B13112" wp14:editId="68B45E05">
+            <wp:extent cx="4029075" cy="838200"/>
+            <wp:effectExtent l="0" t="0" r="9525" b="0"/>
+            <wp:docPr id="9" name="Imagen 9"/>
+            <wp:cNvGraphicFramePr>
+              <a:graphicFrameLocks xmlns:a="http://schemas.openxmlformats.org/drawingml/2006/main" noChangeAspect="1"/>
+            </wp:cNvGraphicFramePr>
+            <a:graphic xmlns:a="http://schemas.openxmlformats.org/drawingml/2006/main">
+              <a:graphicData uri="http://schemas.openxmlformats.org/drawingml/2006/picture">
+                <pic:pic xmlns:pic="http://schemas.openxmlformats.org/drawingml/2006/picture">
+                  <pic:nvPicPr>
+                    <pic:cNvPr id="1" name=""/>
+                    <pic:cNvPicPr/>
+                  </pic:nvPicPr>
+                  <pic:blipFill>
+                    <a:blip r:embed="rId33"/>
+                    <a:stretch>
+                      <a:fillRect/>
+                    </a:stretch>
+                  </pic:blipFill>
+                  <pic:spPr>
+                    <a:xfrm>
+                      <a:off x="0" y="0"/>
+                      <a:ext cx="4029075" cy="838200"/>
+                    </a:xfrm>
+                    <a:prstGeom prst="rect">
+                      <a:avLst/>
+                    </a:prstGeom>
+                  </pic:spPr>
+                </pic:pic>
+              </a:graphicData>
+            </a:graphic>
+          </wp:inline>
+        </w:drawing>
+      </w:r>
+    </w:p>
+    <w:p>
+      <w:pPr>
+        <w:pStyle w:val="Descripcin"/>
+        <w:jc w:val="center"/>
+      </w:pPr>
+      <w:r>
+        <w:t xml:space="preserve">Ilustración </w:t>
+      </w:r>
+      <w:fldSimple w:instr=" SEQ Ilustración \* ARABIC ">
+        <w:r>
+          <w:rPr>
+            <w:noProof/>
+          </w:rPr>
+          <w:t>15</w:t>
+        </w:r>
+      </w:fldSimple>
+      <w:r>
+        <w:t xml:space="preserve"> - Neo4j consulta 2.</w:t>
+      </w:r>
+    </w:p>
+    <w:p>
+      <w:r>
+        <w:t>El resultado es:</w:t>
+      </w:r>
+    </w:p>
+    <w:p>
+      <w:pPr>
+        <w:keepNext/>
+        <w:jc w:val="center"/>
+      </w:pPr>
+      <w:r>
+        <w:rPr>
+          <w:noProof/>
+        </w:rPr>
+        <w:drawing>
+          <wp:inline distT="0" distB="0" distL="0" distR="0" wp14:anchorId="311C4DD6" wp14:editId="256C3C65">
+            <wp:extent cx="5400040" cy="1435735"/>
+            <wp:effectExtent l="0" t="0" r="0" b="0"/>
+            <wp:docPr id="19" name="Imagen 19"/>
+            <wp:cNvGraphicFramePr>
+              <a:graphicFrameLocks xmlns:a="http://schemas.openxmlformats.org/drawingml/2006/main" noChangeAspect="1"/>
+            </wp:cNvGraphicFramePr>
+            <a:graphic xmlns:a="http://schemas.openxmlformats.org/drawingml/2006/main">
+              <a:graphicData uri="http://schemas.openxmlformats.org/drawingml/2006/picture">
+                <pic:pic xmlns:pic="http://schemas.openxmlformats.org/drawingml/2006/picture">
+                  <pic:nvPicPr>
+                    <pic:cNvPr id="1" name=""/>
+                    <pic:cNvPicPr/>
+                  </pic:nvPicPr>
+                  <pic:blipFill>
+                    <a:blip r:embed="rId34"/>
+                    <a:stretch>
+                      <a:fillRect/>
+                    </a:stretch>
+                  </pic:blipFill>
+                  <pic:spPr>
+                    <a:xfrm>
+                      <a:off x="0" y="0"/>
+                      <a:ext cx="5400040" cy="1435735"/>
+                    </a:xfrm>
+                    <a:prstGeom prst="rect">
+                      <a:avLst/>
+                    </a:prstGeom>
+                  </pic:spPr>
+                </pic:pic>
+              </a:graphicData>
+            </a:graphic>
+          </wp:inline>
+        </w:drawing>
+      </w:r>
+    </w:p>
+    <w:p>
+      <w:pPr>
+        <w:pStyle w:val="Descripcin"/>
+        <w:jc w:val="center"/>
+      </w:pPr>
+      <w:r>
+        <w:t xml:space="preserve">Ilustración </w:t>
+      </w:r>
+      <w:fldSimple w:instr=" SEQ Ilustración \* ARABIC ">
+        <w:r>
+          <w:rPr>
+            <w:noProof/>
+          </w:rPr>
+          <w:t>16</w:t>
+        </w:r>
+      </w:fldSimple>
+      <w:r>
+        <w:t xml:space="preserve"> - Neo4j resultado consulta 2.</w:t>
+      </w:r>
+    </w:p>
+    <w:p>
+      <w:pPr>
+        <w:pStyle w:val="Ttulo2"/>
+      </w:pPr>
+      <w:r>
+        <w:t>Consulta 3 (30%)</w:t>
+      </w:r>
+    </w:p>
+    <w:p>
+      <w:pPr>
+        <w:rPr>
+          <w:i/>
+          <w:iCs/>
+        </w:rPr>
+      </w:pPr>
+      <w:r>
+        <w:rPr>
+          <w:i/>
+          <w:iCs/>
+        </w:rPr>
+        <w:t>Obtener el segundo, tercer y cuarto mejores vendedores de “Tokyo Traders”. Los mejores vendedores son aquellos que han vendido más productos de “Tokyo Traders”. Listar sólo el nombre y apellido de los vendedores y el número de unidades vendidas por vendedor.</w:t>
+      </w:r>
+    </w:p>
+    <w:p>
+      <w:r>
+        <w:t>La consulta es:</w:t>
+      </w:r>
+    </w:p>
+    <w:p>
+      <w:pPr>
+        <w:keepNext/>
+        <w:jc w:val="center"/>
+      </w:pPr>
+      <w:r>
+        <w:rPr>
+          <w:noProof/>
+        </w:rPr>
+        <w:drawing>
+          <wp:inline distT="0" distB="0" distL="0" distR="0" wp14:anchorId="65C0D63C" wp14:editId="1B09CD0B">
+            <wp:extent cx="5400040" cy="1614805"/>
+            <wp:effectExtent l="0" t="0" r="0" b="4445"/>
+            <wp:docPr id="22" name="Imagen 22"/>
+            <wp:cNvGraphicFramePr>
+              <a:graphicFrameLocks xmlns:a="http://schemas.openxmlformats.org/drawingml/2006/main" noChangeAspect="1"/>
+            </wp:cNvGraphicFramePr>
+            <a:graphic xmlns:a="http://schemas.openxmlformats.org/drawingml/2006/main">
+              <a:graphicData uri="http://schemas.openxmlformats.org/drawingml/2006/picture">
+                <pic:pic xmlns:pic="http://schemas.openxmlformats.org/drawingml/2006/picture">
+                  <pic:nvPicPr>
+                    <pic:cNvPr id="1" name=""/>
+                    <pic:cNvPicPr/>
+                  </pic:nvPicPr>
+                  <pic:blipFill>
+                    <a:blip r:embed="rId35"/>
+                    <a:stretch>
+                      <a:fillRect/>
+                    </a:stretch>
+                  </pic:blipFill>
+                  <pic:spPr>
+                    <a:xfrm>
+                      <a:off x="0" y="0"/>
+                      <a:ext cx="5400040" cy="1614805"/>
+                    </a:xfrm>
+                    <a:prstGeom prst="rect">
+                      <a:avLst/>
+                    </a:prstGeom>
+                  </pic:spPr>
+                </pic:pic>
+              </a:graphicData>
+            </a:graphic>
+          </wp:inline>
+        </w:drawing>
+      </w:r>
+    </w:p>
+    <w:p>
+      <w:pPr>
+        <w:pStyle w:val="Descripcin"/>
+        <w:jc w:val="center"/>
+      </w:pPr>
+      <w:r>
+        <w:t xml:space="preserve">Ilustración </w:t>
+      </w:r>
+      <w:fldSimple w:instr=" SEQ Ilustración \* ARABIC ">
+        <w:r>
+          <w:rPr>
+            <w:noProof/>
+          </w:rPr>
+          <w:t>17</w:t>
+        </w:r>
+      </w:fldSimple>
+      <w:r>
+        <w:t xml:space="preserve"> - Neo4j consulta 3.</w:t>
+      </w:r>
+    </w:p>
+    <w:p>
+      <w:r>
+        <w:lastRenderedPageBreak/>
+        <w:t>El resultado obtenido:</w:t>
+      </w:r>
+    </w:p>
+    <w:p>
+      <w:pPr>
+        <w:keepNext/>
+        <w:jc w:val="center"/>
+      </w:pPr>
+      <w:r>
+        <w:rPr>
+          <w:noProof/>
+        </w:rPr>
+        <w:drawing>
+          <wp:inline distT="0" distB="0" distL="0" distR="0" wp14:anchorId="2EF28F5B" wp14:editId="3FEB3D4D">
+            <wp:extent cx="5400040" cy="1086485"/>
+            <wp:effectExtent l="0" t="0" r="0" b="0"/>
+            <wp:docPr id="23" name="Imagen 23"/>
+            <wp:cNvGraphicFramePr>
+              <a:graphicFrameLocks xmlns:a="http://schemas.openxmlformats.org/drawingml/2006/main" noChangeAspect="1"/>
+            </wp:cNvGraphicFramePr>
+            <a:graphic xmlns:a="http://schemas.openxmlformats.org/drawingml/2006/main">
+              <a:graphicData uri="http://schemas.openxmlformats.org/drawingml/2006/picture">
+                <pic:pic xmlns:pic="http://schemas.openxmlformats.org/drawingml/2006/picture">
+                  <pic:nvPicPr>
+                    <pic:cNvPr id="1" name=""/>
+                    <pic:cNvPicPr/>
+                  </pic:nvPicPr>
+                  <pic:blipFill>
+                    <a:blip r:embed="rId36"/>
+                    <a:stretch>
+                      <a:fillRect/>
+                    </a:stretch>
+                  </pic:blipFill>
+                  <pic:spPr>
+                    <a:xfrm>
+                      <a:off x="0" y="0"/>
+                      <a:ext cx="5400040" cy="1086485"/>
+                    </a:xfrm>
+                    <a:prstGeom prst="rect">
+                      <a:avLst/>
+                    </a:prstGeom>
+                  </pic:spPr>
+                </pic:pic>
+              </a:graphicData>
+            </a:graphic>
+          </wp:inline>
+        </w:drawing>
+      </w:r>
+    </w:p>
+    <w:p>
+      <w:pPr>
+        <w:pStyle w:val="Descripcin"/>
+        <w:jc w:val="center"/>
+      </w:pPr>
+      <w:r>
+        <w:t xml:space="preserve">Ilustración </w:t>
+      </w:r>
+      <w:fldSimple w:instr=" SEQ Ilustración \* ARABIC ">
+        <w:r>
+          <w:rPr>
+            <w:noProof/>
+          </w:rPr>
+          <w:t>18</w:t>
+        </w:r>
+      </w:fldSimple>
+      <w:r>
+        <w:t xml:space="preserve"> - Neo4j resultado consulta 3.</w:t>
       </w:r>
     </w:p>
     <w:p/>
@@ -3126,7 +3659,7 @@
       </w:pPr>
     </w:p>
     <w:sectPr>
-      <w:headerReference w:type="default" r:id="rId31"/>
+      <w:headerReference w:type="default" r:id="rId37"/>
       <w:pgSz w:w="11906" w:h="16838"/>
       <w:pgMar w:top="1417" w:right="1701" w:bottom="1417" w:left="1701" w:header="708" w:footer="708" w:gutter="0"/>
       <w:cols w:space="708"/>

</xml_diff>

<commit_message>
BBDD: PRA1 - Ejercicio 4 al 70%
</commit_message>
<xml_diff>
--- a/2021-22/PrimerSemestre/BBDD/PRA1/ubierna_mario_nosql_pra1.docx
+++ b/2021-22/PrimerSemestre/BBDD/PRA1/ubierna_mario_nosql_pra1.docx
@@ -1129,16 +1129,31 @@
       </w:pPr>
     </w:p>
     <w:p>
-      <w:fldSimple w:instr=" TOC \h \z \c &quot;Tabla&quot; ">
-        <w:r>
-          <w:rPr>
-            <w:b/>
-            <w:bCs/>
-            <w:noProof/>
-          </w:rPr>
-          <w:t>No se encuentran elementos de tabla de ilustraciones.</w:t>
-        </w:r>
-      </w:fldSimple>
+      <w:r>
+        <w:fldChar w:fldCharType="begin"/>
+      </w:r>
+      <w:r>
+        <w:instrText xml:space="preserve"> TOC \h \z \c "Tabla" </w:instrText>
+      </w:r>
+      <w:r>
+        <w:fldChar w:fldCharType="separate"/>
+      </w:r>
+      <w:r>
+        <w:rPr>
+          <w:b/>
+          <w:bCs/>
+          <w:noProof/>
+        </w:rPr>
+        <w:t>No se encuentran elementos de tabla de ilustraciones.</w:t>
+      </w:r>
+      <w:r>
+        <w:rPr>
+          <w:b/>
+          <w:bCs/>
+          <w:noProof/>
+        </w:rPr>
+        <w:fldChar w:fldCharType="end"/>
+      </w:r>
     </w:p>
     <w:p>
       <w:pPr>
@@ -1212,16 +1227,31 @@
       </w:pPr>
     </w:p>
     <w:p>
-      <w:fldSimple w:instr=" TOC \h \z \c &quot;Ilustración&quot; ">
-        <w:r>
-          <w:rPr>
-            <w:b/>
-            <w:bCs/>
-            <w:noProof/>
-          </w:rPr>
-          <w:t>No se encuentran elementos de tabla de ilustraciones.</w:t>
-        </w:r>
-      </w:fldSimple>
+      <w:r>
+        <w:fldChar w:fldCharType="begin"/>
+      </w:r>
+      <w:r>
+        <w:instrText xml:space="preserve"> TOC \h \z \c "Ilustración" </w:instrText>
+      </w:r>
+      <w:r>
+        <w:fldChar w:fldCharType="separate"/>
+      </w:r>
+      <w:r>
+        <w:rPr>
+          <w:b/>
+          <w:bCs/>
+          <w:noProof/>
+        </w:rPr>
+        <w:t>No se encuentran elementos de tabla de ilustraciones.</w:t>
+      </w:r>
+      <w:r>
+        <w:rPr>
+          <w:b/>
+          <w:bCs/>
+          <w:noProof/>
+        </w:rPr>
+        <w:fldChar w:fldCharType="end"/>
+      </w:r>
     </w:p>
     <w:p>
       <w:pPr>
@@ -1715,27 +1745,14 @@
       <w:r>
         <w:t xml:space="preserve">Ilustración </w:t>
       </w:r>
-      <w:r>
-        <w:fldChar w:fldCharType="begin"/>
-      </w:r>
-      <w:r>
-        <w:instrText xml:space="preserve"> SEQ Ilustración \* ARABIC </w:instrText>
-      </w:r>
-      <w:r>
-        <w:fldChar w:fldCharType="separate"/>
-      </w:r>
-      <w:r>
-        <w:rPr>
-          <w:noProof/>
-        </w:rPr>
-        <w:t>1</w:t>
-      </w:r>
-      <w:r>
-        <w:rPr>
-          <w:noProof/>
-        </w:rPr>
-        <w:fldChar w:fldCharType="end"/>
-      </w:r>
+      <w:fldSimple w:instr=" SEQ Ilustración \* ARABIC ">
+        <w:r>
+          <w:rPr>
+            <w:noProof/>
+          </w:rPr>
+          <w:t>1</w:t>
+        </w:r>
+      </w:fldSimple>
       <w:r>
         <w:t xml:space="preserve"> – función para obtener el esquema.</w:t>
       </w:r>
@@ -1794,27 +1811,14 @@
       <w:r>
         <w:t xml:space="preserve">Ilustración </w:t>
       </w:r>
-      <w:r>
-        <w:fldChar w:fldCharType="begin"/>
-      </w:r>
-      <w:r>
-        <w:instrText xml:space="preserve"> SEQ Ilustración \* ARABIC </w:instrText>
-      </w:r>
-      <w:r>
-        <w:fldChar w:fldCharType="separate"/>
-      </w:r>
-      <w:r>
-        <w:rPr>
-          <w:noProof/>
-        </w:rPr>
-        <w:t>2</w:t>
-      </w:r>
-      <w:r>
-        <w:rPr>
-          <w:noProof/>
-        </w:rPr>
-        <w:fldChar w:fldCharType="end"/>
-      </w:r>
+      <w:fldSimple w:instr=" SEQ Ilustración \* ARABIC ">
+        <w:r>
+          <w:rPr>
+            <w:noProof/>
+          </w:rPr>
+          <w:t>2</w:t>
+        </w:r>
+      </w:fldSimple>
       <w:r>
         <w:t xml:space="preserve"> - Visualización del esquema.</w:t>
       </w:r>
@@ -1897,27 +1901,14 @@
       <w:r>
         <w:t xml:space="preserve">Ilustración </w:t>
       </w:r>
-      <w:r>
-        <w:fldChar w:fldCharType="begin"/>
-      </w:r>
-      <w:r>
-        <w:instrText xml:space="preserve"> SEQ Ilustración \* ARABIC </w:instrText>
-      </w:r>
-      <w:r>
-        <w:fldChar w:fldCharType="separate"/>
-      </w:r>
-      <w:r>
-        <w:rPr>
-          <w:noProof/>
-        </w:rPr>
-        <w:t>3</w:t>
-      </w:r>
-      <w:r>
-        <w:rPr>
-          <w:noProof/>
-        </w:rPr>
-        <w:fldChar w:fldCharType="end"/>
-      </w:r>
+      <w:fldSimple w:instr=" SEQ Ilustración \* ARABIC ">
+        <w:r>
+          <w:rPr>
+            <w:noProof/>
+          </w:rPr>
+          <w:t>3</w:t>
+        </w:r>
+      </w:fldSimple>
       <w:r>
         <w:t xml:space="preserve"> - Consulta para obtener el número de nodos de tipo Supplier.</w:t>
       </w:r>
@@ -1976,27 +1967,14 @@
       <w:r>
         <w:t xml:space="preserve">Ilustración </w:t>
       </w:r>
-      <w:r>
-        <w:fldChar w:fldCharType="begin"/>
-      </w:r>
-      <w:r>
-        <w:instrText xml:space="preserve"> SEQ Ilustración \* ARABIC </w:instrText>
-      </w:r>
-      <w:r>
-        <w:fldChar w:fldCharType="separate"/>
-      </w:r>
-      <w:r>
-        <w:rPr>
-          <w:noProof/>
-        </w:rPr>
-        <w:t>4</w:t>
-      </w:r>
-      <w:r>
-        <w:rPr>
-          <w:noProof/>
-        </w:rPr>
-        <w:fldChar w:fldCharType="end"/>
-      </w:r>
+      <w:fldSimple w:instr=" SEQ Ilustración \* ARABIC ">
+        <w:r>
+          <w:rPr>
+            <w:noProof/>
+          </w:rPr>
+          <w:t>4</w:t>
+        </w:r>
+      </w:fldSimple>
       <w:r>
         <w:t xml:space="preserve"> - Resultado del número de nodos de tipo Supplier.</w:t>
       </w:r>
@@ -2282,14 +2260,27 @@
       <w:r>
         <w:t xml:space="preserve">Ilustración </w:t>
       </w:r>
-      <w:fldSimple w:instr=" SEQ Ilustración \* ARABIC ">
-        <w:r>
-          <w:rPr>
-            <w:noProof/>
-          </w:rPr>
-          <w:t>5</w:t>
-        </w:r>
-      </w:fldSimple>
+      <w:r>
+        <w:fldChar w:fldCharType="begin"/>
+      </w:r>
+      <w:r>
+        <w:instrText xml:space="preserve"> SEQ Ilustración \* ARABIC </w:instrText>
+      </w:r>
+      <w:r>
+        <w:fldChar w:fldCharType="separate"/>
+      </w:r>
+      <w:r>
+        <w:rPr>
+          <w:noProof/>
+        </w:rPr>
+        <w:t>5</w:t>
+      </w:r>
+      <w:r>
+        <w:rPr>
+          <w:noProof/>
+        </w:rPr>
+        <w:fldChar w:fldCharType="end"/>
+      </w:r>
       <w:r>
         <w:t xml:space="preserve"> - Borrado de los nodos tipo Supplier.</w:t>
       </w:r>
@@ -2348,14 +2339,27 @@
       <w:r>
         <w:t xml:space="preserve">Ilustración </w:t>
       </w:r>
-      <w:fldSimple w:instr=" SEQ Ilustración \* ARABIC ">
-        <w:r>
-          <w:rPr>
-            <w:noProof/>
-          </w:rPr>
-          <w:t>6</w:t>
-        </w:r>
-      </w:fldSimple>
+      <w:r>
+        <w:fldChar w:fldCharType="begin"/>
+      </w:r>
+      <w:r>
+        <w:instrText xml:space="preserve"> SEQ Ilustración \* ARABIC </w:instrText>
+      </w:r>
+      <w:r>
+        <w:fldChar w:fldCharType="separate"/>
+      </w:r>
+      <w:r>
+        <w:rPr>
+          <w:noProof/>
+        </w:rPr>
+        <w:t>6</w:t>
+      </w:r>
+      <w:r>
+        <w:rPr>
+          <w:noProof/>
+        </w:rPr>
+        <w:fldChar w:fldCharType="end"/>
+      </w:r>
       <w:r>
         <w:t xml:space="preserve"> -</w:t>
       </w:r>
@@ -2581,14 +2585,27 @@
       <w:r>
         <w:t xml:space="preserve">Ilustración </w:t>
       </w:r>
-      <w:fldSimple w:instr=" SEQ Ilustración \* ARABIC ">
-        <w:r>
-          <w:rPr>
-            <w:noProof/>
-          </w:rPr>
-          <w:t>7</w:t>
-        </w:r>
-      </w:fldSimple>
+      <w:r>
+        <w:fldChar w:fldCharType="begin"/>
+      </w:r>
+      <w:r>
+        <w:instrText xml:space="preserve"> SEQ Ilustración \* ARABIC </w:instrText>
+      </w:r>
+      <w:r>
+        <w:fldChar w:fldCharType="separate"/>
+      </w:r>
+      <w:r>
+        <w:rPr>
+          <w:noProof/>
+        </w:rPr>
+        <w:t>7</w:t>
+      </w:r>
+      <w:r>
+        <w:rPr>
+          <w:noProof/>
+        </w:rPr>
+        <w:fldChar w:fldCharType="end"/>
+      </w:r>
       <w:r>
         <w:t xml:space="preserve"> - Creación de los nodos de tipo Supplier.</w:t>
       </w:r>
@@ -2652,14 +2669,27 @@
       <w:r>
         <w:t xml:space="preserve">Ilustración </w:t>
       </w:r>
-      <w:fldSimple w:instr=" SEQ Ilustración \* ARABIC ">
-        <w:r>
-          <w:rPr>
-            <w:noProof/>
-          </w:rPr>
-          <w:t>8</w:t>
-        </w:r>
-      </w:fldSimple>
+      <w:r>
+        <w:fldChar w:fldCharType="begin"/>
+      </w:r>
+      <w:r>
+        <w:instrText xml:space="preserve"> SEQ Ilustración \* ARABIC </w:instrText>
+      </w:r>
+      <w:r>
+        <w:fldChar w:fldCharType="separate"/>
+      </w:r>
+      <w:r>
+        <w:rPr>
+          <w:noProof/>
+        </w:rPr>
+        <w:t>8</w:t>
+      </w:r>
+      <w:r>
+        <w:rPr>
+          <w:noProof/>
+        </w:rPr>
+        <w:fldChar w:fldCharType="end"/>
+      </w:r>
       <w:r>
         <w:t xml:space="preserve"> - Creación de las relaciones entre Supplier y Product.</w:t>
       </w:r>
@@ -2734,14 +2764,27 @@
       <w:r>
         <w:t xml:space="preserve">Ilustración </w:t>
       </w:r>
-      <w:fldSimple w:instr=" SEQ Ilustración \* ARABIC ">
-        <w:r>
-          <w:rPr>
-            <w:noProof/>
-          </w:rPr>
-          <w:t>9</w:t>
-        </w:r>
-      </w:fldSimple>
+      <w:r>
+        <w:fldChar w:fldCharType="begin"/>
+      </w:r>
+      <w:r>
+        <w:instrText xml:space="preserve"> SEQ Ilustración \* ARABIC </w:instrText>
+      </w:r>
+      <w:r>
+        <w:fldChar w:fldCharType="separate"/>
+      </w:r>
+      <w:r>
+        <w:rPr>
+          <w:noProof/>
+        </w:rPr>
+        <w:t>9</w:t>
+      </w:r>
+      <w:r>
+        <w:rPr>
+          <w:noProof/>
+        </w:rPr>
+        <w:fldChar w:fldCharType="end"/>
+      </w:r>
       <w:r>
         <w:t xml:space="preserve"> - Consulta cu</w:t>
       </w:r>
@@ -2811,14 +2854,27 @@
       <w:r>
         <w:t xml:space="preserve">Ilustración </w:t>
       </w:r>
-      <w:fldSimple w:instr=" SEQ Ilustración \* ARABIC ">
-        <w:r>
-          <w:rPr>
-            <w:noProof/>
-          </w:rPr>
-          <w:t>10</w:t>
-        </w:r>
-      </w:fldSimple>
+      <w:r>
+        <w:fldChar w:fldCharType="begin"/>
+      </w:r>
+      <w:r>
+        <w:instrText xml:space="preserve"> SEQ Ilustración \* ARABIC </w:instrText>
+      </w:r>
+      <w:r>
+        <w:fldChar w:fldCharType="separate"/>
+      </w:r>
+      <w:r>
+        <w:rPr>
+          <w:noProof/>
+        </w:rPr>
+        <w:t>10</w:t>
+      </w:r>
+      <w:r>
+        <w:rPr>
+          <w:noProof/>
+        </w:rPr>
+        <w:fldChar w:fldCharType="end"/>
+      </w:r>
       <w:r>
         <w:t xml:space="preserve"> - Resultado cuántos Supplier provienen de Francia.</w:t>
       </w:r>
@@ -2894,14 +2950,27 @@
       <w:r>
         <w:t xml:space="preserve">Ilustración </w:t>
       </w:r>
-      <w:fldSimple w:instr=" SEQ Ilustración \* ARABIC ">
-        <w:r>
-          <w:rPr>
-            <w:noProof/>
-          </w:rPr>
-          <w:t>11</w:t>
-        </w:r>
-      </w:fldSimple>
+      <w:r>
+        <w:fldChar w:fldCharType="begin"/>
+      </w:r>
+      <w:r>
+        <w:instrText xml:space="preserve"> SEQ Ilustración \* ARABIC </w:instrText>
+      </w:r>
+      <w:r>
+        <w:fldChar w:fldCharType="separate"/>
+      </w:r>
+      <w:r>
+        <w:rPr>
+          <w:noProof/>
+        </w:rPr>
+        <w:t>11</w:t>
+      </w:r>
+      <w:r>
+        <w:rPr>
+          <w:noProof/>
+        </w:rPr>
+        <w:fldChar w:fldCharType="end"/>
+      </w:r>
       <w:r>
         <w:t xml:space="preserve"> - Consulta cuántos países con URL absoluta</w:t>
       </w:r>
@@ -2971,14 +3040,27 @@
       <w:r>
         <w:t xml:space="preserve">Ilustración </w:t>
       </w:r>
-      <w:fldSimple w:instr=" SEQ Ilustración \* ARABIC ">
-        <w:r>
-          <w:rPr>
-            <w:noProof/>
-          </w:rPr>
-          <w:t>12</w:t>
-        </w:r>
-      </w:fldSimple>
+      <w:r>
+        <w:fldChar w:fldCharType="begin"/>
+      </w:r>
+      <w:r>
+        <w:instrText xml:space="preserve"> SEQ Ilustración \* ARABIC </w:instrText>
+      </w:r>
+      <w:r>
+        <w:fldChar w:fldCharType="separate"/>
+      </w:r>
+      <w:r>
+        <w:rPr>
+          <w:noProof/>
+        </w:rPr>
+        <w:t>12</w:t>
+      </w:r>
+      <w:r>
+        <w:rPr>
+          <w:noProof/>
+        </w:rPr>
+        <w:fldChar w:fldCharType="end"/>
+      </w:r>
       <w:r>
         <w:t xml:space="preserve"> - Resultado cuántos países con URL absoluta.</w:t>
       </w:r>
@@ -3053,14 +3135,7 @@
           <w:i/>
           <w:iCs/>
         </w:rPr>
-        <w:t>Este ejercicio asume que se ha resuelto el ejercicio anterior. En caso que hayas resuelto el ejercicio 3.B (borrar nodos Supplier) pero no hayas recuperado el estado inicial del DDBB (resuelto el ejercicio 3.C), antes de seguir con este ejercicio crea de nuevo los nodos Supplier y las relaciones SUPPLIES</w:t>
-      </w:r>
-      <w:r>
-        <w:rPr>
-          <w:i/>
-          <w:iCs/>
-        </w:rPr>
-        <w:t>.</w:t>
+        <w:t>Este ejercicio asume que se ha resuelto el ejercicio anterior. En caso que hayas resuelto el ejercicio 3.B (borrar nodos Supplier) pero no hayas recuperado el estado inicial del DDBB (resuelto el ejercicio 3.C), antes de seguir con este ejercicio crea de nuevo los nodos Supplier y las relaciones SUPPLIES.</w:t>
       </w:r>
     </w:p>
     <w:p>
@@ -3167,14 +3242,27 @@
       <w:r>
         <w:t xml:space="preserve">Ilustración </w:t>
       </w:r>
-      <w:fldSimple w:instr=" SEQ Ilustración \* ARABIC ">
-        <w:r>
-          <w:rPr>
-            <w:noProof/>
-          </w:rPr>
-          <w:t>13</w:t>
-        </w:r>
-      </w:fldSimple>
+      <w:r>
+        <w:fldChar w:fldCharType="begin"/>
+      </w:r>
+      <w:r>
+        <w:instrText xml:space="preserve"> SEQ Ilustración \* ARABIC </w:instrText>
+      </w:r>
+      <w:r>
+        <w:fldChar w:fldCharType="separate"/>
+      </w:r>
+      <w:r>
+        <w:rPr>
+          <w:noProof/>
+        </w:rPr>
+        <w:t>13</w:t>
+      </w:r>
+      <w:r>
+        <w:rPr>
+          <w:noProof/>
+        </w:rPr>
+        <w:fldChar w:fldCharType="end"/>
+      </w:r>
       <w:r>
         <w:t xml:space="preserve"> – Neo4j consulta 1.</w:t>
       </w:r>
@@ -3238,14 +3326,27 @@
       <w:r>
         <w:t xml:space="preserve">Ilustración </w:t>
       </w:r>
-      <w:fldSimple w:instr=" SEQ Ilustración \* ARABIC ">
-        <w:r>
-          <w:rPr>
-            <w:noProof/>
-          </w:rPr>
-          <w:t>14</w:t>
-        </w:r>
-      </w:fldSimple>
+      <w:r>
+        <w:fldChar w:fldCharType="begin"/>
+      </w:r>
+      <w:r>
+        <w:instrText xml:space="preserve"> SEQ Ilustración \* ARABIC </w:instrText>
+      </w:r>
+      <w:r>
+        <w:fldChar w:fldCharType="separate"/>
+      </w:r>
+      <w:r>
+        <w:rPr>
+          <w:noProof/>
+        </w:rPr>
+        <w:t>14</w:t>
+      </w:r>
+      <w:r>
+        <w:rPr>
+          <w:noProof/>
+        </w:rPr>
+        <w:fldChar w:fldCharType="end"/>
+      </w:r>
       <w:r>
         <w:t xml:space="preserve"> - Neo4j resultado consulta</w:t>
       </w:r>
@@ -3280,14 +3381,7 @@
           <w:i/>
           <w:iCs/>
         </w:rPr>
-        <w:t>Listar el nombre de la categoría asociada (PART_OF) a 6 productos</w:t>
-      </w:r>
-      <w:r>
-        <w:rPr>
-          <w:i/>
-          <w:iCs/>
-        </w:rPr>
-        <w:t>.</w:t>
+        <w:t>Listar el nombre de la categoría asociada (PART_OF) a 6 productos.</w:t>
       </w:r>
     </w:p>
     <w:p>
@@ -3305,10 +3399,10 @@
           <w:noProof/>
         </w:rPr>
         <w:drawing>
-          <wp:inline distT="0" distB="0" distL="0" distR="0" wp14:anchorId="40B13112" wp14:editId="68B45E05">
-            <wp:extent cx="4029075" cy="838200"/>
-            <wp:effectExtent l="0" t="0" r="9525" b="0"/>
-            <wp:docPr id="9" name="Imagen 9"/>
+          <wp:inline distT="0" distB="0" distL="0" distR="0" wp14:anchorId="76ADFB75" wp14:editId="359F54B6">
+            <wp:extent cx="5400040" cy="992505"/>
+            <wp:effectExtent l="0" t="0" r="0" b="0"/>
+            <wp:docPr id="2" name="Imagen 2"/>
             <wp:cNvGraphicFramePr>
               <a:graphicFrameLocks xmlns:a="http://schemas.openxmlformats.org/drawingml/2006/main" noChangeAspect="1"/>
             </wp:cNvGraphicFramePr>
@@ -3328,7 +3422,7 @@
                   <pic:spPr>
                     <a:xfrm>
                       <a:off x="0" y="0"/>
-                      <a:ext cx="4029075" cy="838200"/>
+                      <a:ext cx="5400040" cy="992505"/>
                     </a:xfrm>
                     <a:prstGeom prst="rect">
                       <a:avLst/>
@@ -3349,14 +3443,27 @@
       <w:r>
         <w:t xml:space="preserve">Ilustración </w:t>
       </w:r>
-      <w:fldSimple w:instr=" SEQ Ilustración \* ARABIC ">
-        <w:r>
-          <w:rPr>
-            <w:noProof/>
-          </w:rPr>
-          <w:t>15</w:t>
-        </w:r>
-      </w:fldSimple>
+      <w:r>
+        <w:fldChar w:fldCharType="begin"/>
+      </w:r>
+      <w:r>
+        <w:instrText xml:space="preserve"> SEQ Ilustración \* ARABIC </w:instrText>
+      </w:r>
+      <w:r>
+        <w:fldChar w:fldCharType="separate"/>
+      </w:r>
+      <w:r>
+        <w:rPr>
+          <w:noProof/>
+        </w:rPr>
+        <w:t>15</w:t>
+      </w:r>
+      <w:r>
+        <w:rPr>
+          <w:noProof/>
+        </w:rPr>
+        <w:fldChar w:fldCharType="end"/>
+      </w:r>
       <w:r>
         <w:t xml:space="preserve"> - Neo4j consulta 2.</w:t>
       </w:r>
@@ -3376,10 +3483,10 @@
           <w:noProof/>
         </w:rPr>
         <w:drawing>
-          <wp:inline distT="0" distB="0" distL="0" distR="0" wp14:anchorId="311C4DD6" wp14:editId="256C3C65">
-            <wp:extent cx="5400040" cy="1435735"/>
-            <wp:effectExtent l="0" t="0" r="0" b="0"/>
-            <wp:docPr id="19" name="Imagen 19"/>
+          <wp:inline distT="0" distB="0" distL="0" distR="0" wp14:anchorId="1C06F444" wp14:editId="319CD1BA">
+            <wp:extent cx="5400040" cy="873760"/>
+            <wp:effectExtent l="0" t="0" r="0" b="2540"/>
+            <wp:docPr id="20" name="Imagen 20"/>
             <wp:cNvGraphicFramePr>
               <a:graphicFrameLocks xmlns:a="http://schemas.openxmlformats.org/drawingml/2006/main" noChangeAspect="1"/>
             </wp:cNvGraphicFramePr>
@@ -3399,7 +3506,7 @@
                   <pic:spPr>
                     <a:xfrm>
                       <a:off x="0" y="0"/>
-                      <a:ext cx="5400040" cy="1435735"/>
+                      <a:ext cx="5400040" cy="873760"/>
                     </a:xfrm>
                     <a:prstGeom prst="rect">
                       <a:avLst/>
@@ -3420,14 +3527,27 @@
       <w:r>
         <w:t xml:space="preserve">Ilustración </w:t>
       </w:r>
-      <w:fldSimple w:instr=" SEQ Ilustración \* ARABIC ">
-        <w:r>
-          <w:rPr>
-            <w:noProof/>
-          </w:rPr>
-          <w:t>16</w:t>
-        </w:r>
-      </w:fldSimple>
+      <w:r>
+        <w:fldChar w:fldCharType="begin"/>
+      </w:r>
+      <w:r>
+        <w:instrText xml:space="preserve"> SEQ Ilustración \* ARABIC </w:instrText>
+      </w:r>
+      <w:r>
+        <w:fldChar w:fldCharType="separate"/>
+      </w:r>
+      <w:r>
+        <w:rPr>
+          <w:noProof/>
+        </w:rPr>
+        <w:t>16</w:t>
+      </w:r>
+      <w:r>
+        <w:rPr>
+          <w:noProof/>
+        </w:rPr>
+        <w:fldChar w:fldCharType="end"/>
+      </w:r>
       <w:r>
         <w:t xml:space="preserve"> - Neo4j resultado consulta 2.</w:t>
       </w:r>
@@ -3514,21 +3634,33 @@
       <w:r>
         <w:t xml:space="preserve">Ilustración </w:t>
       </w:r>
-      <w:fldSimple w:instr=" SEQ Ilustración \* ARABIC ">
-        <w:r>
-          <w:rPr>
-            <w:noProof/>
-          </w:rPr>
-          <w:t>17</w:t>
-        </w:r>
-      </w:fldSimple>
+      <w:r>
+        <w:fldChar w:fldCharType="begin"/>
+      </w:r>
+      <w:r>
+        <w:instrText xml:space="preserve"> SEQ Ilustración \* ARABIC </w:instrText>
+      </w:r>
+      <w:r>
+        <w:fldChar w:fldCharType="separate"/>
+      </w:r>
+      <w:r>
+        <w:rPr>
+          <w:noProof/>
+        </w:rPr>
+        <w:t>17</w:t>
+      </w:r>
+      <w:r>
+        <w:rPr>
+          <w:noProof/>
+        </w:rPr>
+        <w:fldChar w:fldCharType="end"/>
+      </w:r>
       <w:r>
         <w:t xml:space="preserve"> - Neo4j consulta 3.</w:t>
       </w:r>
     </w:p>
     <w:p>
       <w:r>
-        <w:lastRenderedPageBreak/>
         <w:t>El resultado obtenido:</w:t>
       </w:r>
     </w:p>
@@ -3541,6 +3673,7 @@
         <w:rPr>
           <w:noProof/>
         </w:rPr>
+        <w:lastRenderedPageBreak/>
         <w:drawing>
           <wp:inline distT="0" distB="0" distL="0" distR="0" wp14:anchorId="2EF28F5B" wp14:editId="3FEB3D4D">
             <wp:extent cx="5400040" cy="1086485"/>
@@ -3586,17 +3719,63 @@
       <w:r>
         <w:t xml:space="preserve">Ilustración </w:t>
       </w:r>
-      <w:fldSimple w:instr=" SEQ Ilustración \* ARABIC ">
-        <w:r>
-          <w:rPr>
-            <w:noProof/>
-          </w:rPr>
-          <w:t>18</w:t>
-        </w:r>
-      </w:fldSimple>
+      <w:r>
+        <w:fldChar w:fldCharType="begin"/>
+      </w:r>
+      <w:r>
+        <w:instrText xml:space="preserve"> SEQ Ilustración \* ARABIC </w:instrText>
+      </w:r>
+      <w:r>
+        <w:fldChar w:fldCharType="separate"/>
+      </w:r>
+      <w:r>
+        <w:rPr>
+          <w:noProof/>
+        </w:rPr>
+        <w:t>18</w:t>
+      </w:r>
+      <w:r>
+        <w:rPr>
+          <w:noProof/>
+        </w:rPr>
+        <w:fldChar w:fldCharType="end"/>
+      </w:r>
       <w:r>
         <w:t xml:space="preserve"> - Neo4j resultado consulta 3.</w:t>
       </w:r>
+    </w:p>
+    <w:p>
+      <w:pPr>
+        <w:pStyle w:val="Ttulo2"/>
+      </w:pPr>
+      <w:r>
+        <w:t>Consulta 4 (30%)</w:t>
+      </w:r>
+    </w:p>
+    <w:p>
+      <w:pPr>
+        <w:rPr>
+          <w:i/>
+          <w:iCs/>
+        </w:rPr>
+      </w:pPr>
+      <w:r>
+        <w:rPr>
+          <w:i/>
+          <w:iCs/>
+        </w:rPr>
+        <w:t>El proprietario de las empresas "Leka Trading", "Karkki Oy", "Pavlova, Ltd." quiere centrarse en el mercado del marisco (“Seafood” en la base de datos). Para ello, ha adquirido las empresas "Lyngbysild", "Ma Maison", "Tokyo Traders”. Después de hacerlo, el propietario nos pide que calculemos cuál ha sido el impacto de dichas adquisiciones en el número de productos de marisco vendidos. Para dar respuesta a esta pregunta deberemos calcular el marisco vendido por las empresas originales (antes de la adquisición) y el marisco vendido por todas sus empresas después de su adquisición.</w:t>
+      </w:r>
+    </w:p>
+    <w:p>
+      <w:r>
+        <w:t>La consulta es:</w:t>
+      </w:r>
+    </w:p>
+    <w:p>
+      <w:pPr>
+        <w:jc w:val="center"/>
+      </w:pPr>
     </w:p>
     <w:p/>
     <w:p/>

</xml_diff>

<commit_message>
BBDD: PRA1 - Ejercicio 2 al 70%
</commit_message>
<xml_diff>
--- a/2021-22/PrimerSemestre/BBDD/PRA1/ubierna_mario_nosql_pra1.docx
+++ b/2021-22/PrimerSemestre/BBDD/PRA1/ubierna_mario_nosql_pra1.docx
@@ -1129,31 +1129,16 @@
       </w:pPr>
     </w:p>
     <w:p>
-      <w:r>
-        <w:fldChar w:fldCharType="begin"/>
-      </w:r>
-      <w:r>
-        <w:instrText xml:space="preserve"> TOC \h \z \c "Tabla" </w:instrText>
-      </w:r>
-      <w:r>
-        <w:fldChar w:fldCharType="separate"/>
-      </w:r>
-      <w:r>
-        <w:rPr>
-          <w:b/>
-          <w:bCs/>
-          <w:noProof/>
-        </w:rPr>
-        <w:t>No se encuentran elementos de tabla de ilustraciones.</w:t>
-      </w:r>
-      <w:r>
-        <w:rPr>
-          <w:b/>
-          <w:bCs/>
-          <w:noProof/>
-        </w:rPr>
-        <w:fldChar w:fldCharType="end"/>
-      </w:r>
+      <w:fldSimple w:instr=" TOC \h \z \c &quot;Tabla&quot; ">
+        <w:r>
+          <w:rPr>
+            <w:b/>
+            <w:bCs/>
+            <w:noProof/>
+          </w:rPr>
+          <w:t>No se encuentran elementos de tabla de ilustraciones.</w:t>
+        </w:r>
+      </w:fldSimple>
     </w:p>
     <w:p>
       <w:pPr>
@@ -1227,31 +1212,16 @@
       </w:pPr>
     </w:p>
     <w:p>
-      <w:r>
-        <w:fldChar w:fldCharType="begin"/>
-      </w:r>
-      <w:r>
-        <w:instrText xml:space="preserve"> TOC \h \z \c "Ilustración" </w:instrText>
-      </w:r>
-      <w:r>
-        <w:fldChar w:fldCharType="separate"/>
-      </w:r>
-      <w:r>
-        <w:rPr>
-          <w:b/>
-          <w:bCs/>
-          <w:noProof/>
-        </w:rPr>
-        <w:t>No se encuentran elementos de tabla de ilustraciones.</w:t>
-      </w:r>
-      <w:r>
-        <w:rPr>
-          <w:b/>
-          <w:bCs/>
-          <w:noProof/>
-        </w:rPr>
-        <w:fldChar w:fldCharType="end"/>
-      </w:r>
+      <w:fldSimple w:instr=" TOC \h \z \c &quot;Ilustración&quot; ">
+        <w:r>
+          <w:rPr>
+            <w:b/>
+            <w:bCs/>
+            <w:noProof/>
+          </w:rPr>
+          <w:t>No se encuentran elementos de tabla de ilustraciones.</w:t>
+        </w:r>
+      </w:fldSimple>
     </w:p>
     <w:p>
       <w:pPr>
@@ -1389,8 +1359,668 @@
     </w:tbl>
     <w:p/>
     <w:p>
-      <w:r>
-        <w:t>A</w:t>
+      <w:pPr>
+        <w:rPr>
+          <w:i/>
+          <w:iCs/>
+        </w:rPr>
+      </w:pPr>
+      <w:r>
+        <w:rPr>
+          <w:i/>
+          <w:iCs/>
+        </w:rPr>
+        <w:t xml:space="preserve">Para este ejercicio considera la base de datos descrita en el documento “Diseño de una base de datos para una app de mensajería instantánea” que se encuentra en los materiales del curso. </w:t>
+      </w:r>
+    </w:p>
+    <w:p>
+      <w:pPr>
+        <w:rPr>
+          <w:i/>
+          <w:iCs/>
+        </w:rPr>
+      </w:pPr>
+      <w:r>
+        <w:rPr>
+          <w:i/>
+          <w:iCs/>
+        </w:rPr>
+        <w:t>También se necesitará la máquina virtual LinuxMint que contiene una instalación de MongoDB y la base de datos ya cargada. Para este ejercicio no es necesario cargar ningún dato adicional.</w:t>
+      </w:r>
+    </w:p>
+    <w:p>
+      <w:pPr>
+        <w:rPr>
+          <w:i/>
+          <w:iCs/>
+        </w:rPr>
+      </w:pPr>
+      <w:r>
+        <w:rPr>
+          <w:i/>
+          <w:iCs/>
+        </w:rPr>
+        <w:t>Se pide proporcionar las sentencias (en texto) para el shell de MongoDB y los resultados que se obtienen (haciendo una captura de pantalla o adjuntando el texto retornado) para las siguientes consultas</w:t>
+      </w:r>
+      <w:r>
+        <w:rPr>
+          <w:i/>
+          <w:iCs/>
+        </w:rPr>
+        <w:t>:</w:t>
+      </w:r>
+    </w:p>
+    <w:p>
+      <w:pPr>
+        <w:pStyle w:val="Ttulo2"/>
+      </w:pPr>
+      <w:r>
+        <w:t>Consulta 1 (20%)</w:t>
+      </w:r>
+    </w:p>
+    <w:p>
+      <w:pPr>
+        <w:rPr>
+          <w:i/>
+          <w:iCs/>
+        </w:rPr>
+      </w:pPr>
+      <w:r>
+        <w:rPr>
+          <w:i/>
+          <w:iCs/>
+        </w:rPr>
+        <w:t>De la colección Contactos listar los documentos que tengan un contacto cuya edad sea igual o mayor que 52 años ordenado por identificador (no el campo “_id”) ascendente. El listado debe contener el identificador (no el campo “_id”), el nombre y los apellidos del usuario, y el nombre y los apellidos del contacto.</w:t>
+      </w:r>
+    </w:p>
+    <w:p>
+      <w:r>
+        <w:t>La consulta es:</w:t>
+      </w:r>
+    </w:p>
+    <w:p>
+      <w:r>
+        <w:t>db.Contactos.find(</w:t>
+      </w:r>
+    </w:p>
+    <w:p>
+      <w:r>
+        <w:t xml:space="preserve">    {</w:t>
+      </w:r>
+    </w:p>
+    <w:p>
+      <w:r>
+        <w:t xml:space="preserve">        "Contacto.Edad": {$gte: 52}</w:t>
+      </w:r>
+    </w:p>
+    <w:p>
+      <w:r>
+        <w:t xml:space="preserve">    },</w:t>
+      </w:r>
+    </w:p>
+    <w:p>
+      <w:r>
+        <w:t xml:space="preserve">    {</w:t>
+      </w:r>
+    </w:p>
+    <w:p>
+      <w:r>
+        <w:t xml:space="preserve">       _id: 0,</w:t>
+      </w:r>
+    </w:p>
+    <w:p>
+      <w:r>
+        <w:t xml:space="preserve">       Identificador: 1,</w:t>
+      </w:r>
+    </w:p>
+    <w:p>
+      <w:r>
+        <w:lastRenderedPageBreak/>
+        <w:t xml:space="preserve">       "Usuario.Nombre": 1,</w:t>
+      </w:r>
+    </w:p>
+    <w:p>
+      <w:r>
+        <w:t xml:space="preserve">       "Usuario.Apellidos": 1,</w:t>
+      </w:r>
+    </w:p>
+    <w:p>
+      <w:r>
+        <w:t xml:space="preserve">       "Contacto.Nombre": 1,</w:t>
+      </w:r>
+    </w:p>
+    <w:p>
+      <w:r>
+        <w:t xml:space="preserve">       "Contacto.Apellidos": 1,</w:t>
+      </w:r>
+    </w:p>
+    <w:p>
+      <w:r>
+        <w:t xml:space="preserve">    }</w:t>
+      </w:r>
+    </w:p>
+    <w:p>
+      <w:r>
+        <w:t>).sort(</w:t>
+      </w:r>
+    </w:p>
+    <w:p>
+      <w:r>
+        <w:t xml:space="preserve">    {</w:t>
+      </w:r>
+    </w:p>
+    <w:p>
+      <w:r>
+        <w:t xml:space="preserve">        Identificador: 1</w:t>
+      </w:r>
+    </w:p>
+    <w:p>
+      <w:r>
+        <w:t xml:space="preserve">    }</w:t>
+      </w:r>
+    </w:p>
+    <w:p>
+      <w:r>
+        <w:t>)</w:t>
+      </w:r>
+    </w:p>
+    <w:p>
+      <w:r>
+        <w:t>Y el resultado de la consulta:</w:t>
+      </w:r>
+    </w:p>
+    <w:p>
+      <w:pPr>
+        <w:keepNext/>
+        <w:jc w:val="center"/>
+      </w:pPr>
+      <w:r>
+        <w:rPr>
+          <w:noProof/>
+        </w:rPr>
+        <w:drawing>
+          <wp:inline distT="0" distB="0" distL="0" distR="0" wp14:anchorId="1A882FE4" wp14:editId="7BD9BB5E">
+            <wp:extent cx="5400040" cy="1494155"/>
+            <wp:effectExtent l="0" t="0" r="0" b="0"/>
+            <wp:docPr id="9" name="Imagen 9"/>
+            <wp:cNvGraphicFramePr>
+              <a:graphicFrameLocks xmlns:a="http://schemas.openxmlformats.org/drawingml/2006/main" noChangeAspect="1"/>
+            </wp:cNvGraphicFramePr>
+            <a:graphic xmlns:a="http://schemas.openxmlformats.org/drawingml/2006/main">
+              <a:graphicData uri="http://schemas.openxmlformats.org/drawingml/2006/picture">
+                <pic:pic xmlns:pic="http://schemas.openxmlformats.org/drawingml/2006/picture">
+                  <pic:nvPicPr>
+                    <pic:cNvPr id="1" name=""/>
+                    <pic:cNvPicPr/>
+                  </pic:nvPicPr>
+                  <pic:blipFill>
+                    <a:blip r:embed="rId18"/>
+                    <a:stretch>
+                      <a:fillRect/>
+                    </a:stretch>
+                  </pic:blipFill>
+                  <pic:spPr>
+                    <a:xfrm>
+                      <a:off x="0" y="0"/>
+                      <a:ext cx="5400040" cy="1494155"/>
+                    </a:xfrm>
+                    <a:prstGeom prst="rect">
+                      <a:avLst/>
+                    </a:prstGeom>
+                  </pic:spPr>
+                </pic:pic>
+              </a:graphicData>
+            </a:graphic>
+          </wp:inline>
+        </w:drawing>
+      </w:r>
+    </w:p>
+    <w:p>
+      <w:pPr>
+        <w:pStyle w:val="Descripcin"/>
+        <w:jc w:val="center"/>
+      </w:pPr>
+      <w:r>
+        <w:t xml:space="preserve">Ilustración </w:t>
+      </w:r>
+      <w:fldSimple w:instr=" SEQ Ilustración \* ARABIC ">
+        <w:r>
+          <w:rPr>
+            <w:noProof/>
+          </w:rPr>
+          <w:t>1</w:t>
+        </w:r>
+      </w:fldSimple>
+      <w:r>
+        <w:t xml:space="preserve"> - MongoDB consulta y resultado de la consulta 1.</w:t>
+      </w:r>
+    </w:p>
+    <w:p>
+      <w:pPr>
+        <w:pStyle w:val="Ttulo2"/>
+      </w:pPr>
+      <w:r>
+        <w:t>Consulta 2 (20%)</w:t>
+      </w:r>
+    </w:p>
+    <w:p>
+      <w:pPr>
+        <w:rPr>
+          <w:i/>
+          <w:iCs/>
+        </w:rPr>
+      </w:pPr>
+      <w:r>
+        <w:rPr>
+          <w:i/>
+          <w:iCs/>
+        </w:rPr>
+        <w:t>De la colección Desbloqueos listar los desbloqueos realizados por el usuario con email "jsanzrobles@hotmail.es". El listado debe mostrar el nombre y el email del usuario desbloqueado, y el identificador del desbloqueo (no el campo “_id”).</w:t>
+      </w:r>
+    </w:p>
+    <w:p>
+      <w:r>
+        <w:t>La consulta es:</w:t>
+      </w:r>
+    </w:p>
+    <w:p>
+      <w:r>
+        <w:t>db.Desbloqueos.find(</w:t>
+      </w:r>
+    </w:p>
+    <w:p>
+      <w:r>
+        <w:t xml:space="preserve">    {</w:t>
+      </w:r>
+    </w:p>
+    <w:p>
+      <w:r>
+        <w:t xml:space="preserve">        "Usuario_desbloqueador.Email": "jsanzrobles@hotmail.es"</w:t>
+      </w:r>
+    </w:p>
+    <w:p>
+      <w:r>
+        <w:lastRenderedPageBreak/>
+        <w:t xml:space="preserve">    },</w:t>
+      </w:r>
+    </w:p>
+    <w:p>
+      <w:r>
+        <w:t xml:space="preserve">    {</w:t>
+      </w:r>
+    </w:p>
+    <w:p>
+      <w:r>
+        <w:t xml:space="preserve">       _id: 0,</w:t>
+      </w:r>
+    </w:p>
+    <w:p>
+      <w:r>
+        <w:t xml:space="preserve">       Identificador: 1,</w:t>
+      </w:r>
+    </w:p>
+    <w:p>
+      <w:r>
+        <w:t xml:space="preserve">       "Usuario_desbloqueado.Nombre": 1,</w:t>
+      </w:r>
+    </w:p>
+    <w:p>
+      <w:r>
+        <w:t xml:space="preserve">       "Usuario_desbloqueado.Email": 1</w:t>
+      </w:r>
+    </w:p>
+    <w:p>
+      <w:r>
+        <w:t xml:space="preserve">    }</w:t>
+      </w:r>
+    </w:p>
+    <w:p>
+      <w:r>
+        <w:t>)</w:t>
+      </w:r>
+    </w:p>
+    <w:p>
+      <w:r>
+        <w:t>El resultado de la consulta es:</w:t>
+      </w:r>
+    </w:p>
+    <w:p>
+      <w:pPr>
+        <w:keepNext/>
+        <w:jc w:val="center"/>
+      </w:pPr>
+      <w:r>
+        <w:rPr>
+          <w:noProof/>
+        </w:rPr>
+        <w:drawing>
+          <wp:inline distT="0" distB="0" distL="0" distR="0" wp14:anchorId="1EE82D79" wp14:editId="329803B8">
+            <wp:extent cx="5400040" cy="1415415"/>
+            <wp:effectExtent l="0" t="0" r="0" b="0"/>
+            <wp:docPr id="19" name="Imagen 19"/>
+            <wp:cNvGraphicFramePr>
+              <a:graphicFrameLocks xmlns:a="http://schemas.openxmlformats.org/drawingml/2006/main" noChangeAspect="1"/>
+            </wp:cNvGraphicFramePr>
+            <a:graphic xmlns:a="http://schemas.openxmlformats.org/drawingml/2006/main">
+              <a:graphicData uri="http://schemas.openxmlformats.org/drawingml/2006/picture">
+                <pic:pic xmlns:pic="http://schemas.openxmlformats.org/drawingml/2006/picture">
+                  <pic:nvPicPr>
+                    <pic:cNvPr id="1" name=""/>
+                    <pic:cNvPicPr/>
+                  </pic:nvPicPr>
+                  <pic:blipFill>
+                    <a:blip r:embed="rId19"/>
+                    <a:stretch>
+                      <a:fillRect/>
+                    </a:stretch>
+                  </pic:blipFill>
+                  <pic:spPr>
+                    <a:xfrm>
+                      <a:off x="0" y="0"/>
+                      <a:ext cx="5400040" cy="1415415"/>
+                    </a:xfrm>
+                    <a:prstGeom prst="rect">
+                      <a:avLst/>
+                    </a:prstGeom>
+                  </pic:spPr>
+                </pic:pic>
+              </a:graphicData>
+            </a:graphic>
+          </wp:inline>
+        </w:drawing>
+      </w:r>
+    </w:p>
+    <w:p>
+      <w:pPr>
+        <w:pStyle w:val="Descripcin"/>
+        <w:jc w:val="center"/>
+      </w:pPr>
+      <w:r>
+        <w:t xml:space="preserve">Ilustración </w:t>
+      </w:r>
+      <w:fldSimple w:instr=" SEQ Ilustración \* ARABIC ">
+        <w:r>
+          <w:rPr>
+            <w:noProof/>
+          </w:rPr>
+          <w:t>2</w:t>
+        </w:r>
+      </w:fldSimple>
+      <w:r>
+        <w:t xml:space="preserve"> - MongoDB consulta y resultado de la consulta 2.</w:t>
+      </w:r>
+    </w:p>
+    <w:p>
+      <w:pPr>
+        <w:pStyle w:val="Ttulo2"/>
+      </w:pPr>
+      <w:r>
+        <w:t>Consulta 3 (30%)</w:t>
+      </w:r>
+    </w:p>
+    <w:p>
+      <w:pPr>
+        <w:rPr>
+          <w:i/>
+          <w:iCs/>
+        </w:rPr>
+      </w:pPr>
+      <w:r>
+        <w:rPr>
+          <w:i/>
+          <w:iCs/>
+        </w:rPr>
+        <w:t>De la colección Usuarios_grupos listar los tres usuarios que son propietarios de más grupos en orden descendente (el usuario que tiene más grupos en propiedad debe aparecer el primero). La consulta debe retornar solamente los tres primeros, mostrar el correo electrónico del proprietario y el recuento de los grupos de los que es propietario. Se puede asumir que no hay correos electrónicos repetidos en esta colección, no es necesario realizar ninguna comprobación adicional.</w:t>
+      </w:r>
+    </w:p>
+    <w:p>
+      <w:r>
+        <w:t>La consulta es:</w:t>
+      </w:r>
+    </w:p>
+    <w:p>
+      <w:pPr>
+        <w:rPr>
+          <w:lang w:val="en-US"/>
+        </w:rPr>
+      </w:pPr>
+      <w:r>
+        <w:rPr>
+          <w:lang w:val="en-US"/>
+        </w:rPr>
+        <w:t>db.Usuarios_grupos.aggregate([</w:t>
+      </w:r>
+    </w:p>
+    <w:p>
+      <w:pPr>
+        <w:rPr>
+          <w:lang w:val="en-US"/>
+        </w:rPr>
+      </w:pPr>
+      <w:r>
+        <w:rPr>
+          <w:lang w:val="en-US"/>
+        </w:rPr>
+        <w:t xml:space="preserve">   {</w:t>
+      </w:r>
+    </w:p>
+    <w:p>
+      <w:pPr>
+        <w:rPr>
+          <w:lang w:val="en-US"/>
+        </w:rPr>
+      </w:pPr>
+      <w:r>
+        <w:rPr>
+          <w:lang w:val="en-US"/>
+        </w:rPr>
+        <w:t xml:space="preserve">      $project: {</w:t>
+      </w:r>
+    </w:p>
+    <w:p>
+      <w:pPr>
+        <w:rPr>
+          <w:lang w:val="en-US"/>
+        </w:rPr>
+      </w:pPr>
+      <w:r>
+        <w:rPr>
+          <w:lang w:val="en-US"/>
+        </w:rPr>
+        <w:lastRenderedPageBreak/>
+        <w:t xml:space="preserve">          _id: 0,</w:t>
+      </w:r>
+    </w:p>
+    <w:p>
+      <w:pPr>
+        <w:rPr>
+          <w:lang w:val="en-US"/>
+        </w:rPr>
+      </w:pPr>
+      <w:r>
+        <w:rPr>
+          <w:lang w:val="en-US"/>
+        </w:rPr>
+        <w:t xml:space="preserve">          Email: 1,</w:t>
+      </w:r>
+    </w:p>
+    <w:p>
+      <w:pPr>
+        <w:rPr>
+          <w:lang w:val="en-US"/>
+        </w:rPr>
+      </w:pPr>
+      <w:r>
+        <w:rPr>
+          <w:lang w:val="en-US"/>
+        </w:rPr>
+        <w:t xml:space="preserve">          Count: {$size: "$Grupos_propietario"}</w:t>
+      </w:r>
+    </w:p>
+    <w:p>
+      <w:pPr>
+        <w:rPr>
+          <w:lang w:val="en-US"/>
+        </w:rPr>
+      </w:pPr>
+      <w:r>
+        <w:rPr>
+          <w:lang w:val="en-US"/>
+        </w:rPr>
+        <w:t xml:space="preserve">      }</w:t>
+      </w:r>
+    </w:p>
+    <w:p>
+      <w:pPr>
+        <w:rPr>
+          <w:lang w:val="en-US"/>
+        </w:rPr>
+      </w:pPr>
+      <w:r>
+        <w:rPr>
+          <w:lang w:val="en-US"/>
+        </w:rPr>
+        <w:t xml:space="preserve">   },</w:t>
+      </w:r>
+    </w:p>
+    <w:p>
+      <w:pPr>
+        <w:rPr>
+          <w:lang w:val="en-US"/>
+        </w:rPr>
+      </w:pPr>
+      <w:r>
+        <w:rPr>
+          <w:lang w:val="en-US"/>
+        </w:rPr>
+        <w:t xml:space="preserve">   {</w:t>
+      </w:r>
+    </w:p>
+    <w:p>
+      <w:pPr>
+        <w:rPr>
+          <w:lang w:val="en-US"/>
+        </w:rPr>
+      </w:pPr>
+      <w:r>
+        <w:rPr>
+          <w:lang w:val="en-US"/>
+        </w:rPr>
+        <w:t xml:space="preserve">       $sort: {"Count": -1}</w:t>
+      </w:r>
+    </w:p>
+    <w:p>
+      <w:pPr>
+        <w:rPr>
+          <w:lang w:val="en-US"/>
+        </w:rPr>
+      </w:pPr>
+      <w:r>
+        <w:rPr>
+          <w:lang w:val="en-US"/>
+        </w:rPr>
+        <w:t xml:space="preserve">   },</w:t>
+      </w:r>
+    </w:p>
+    <w:p>
+      <w:r>
+        <w:rPr>
+          <w:lang w:val="en-US"/>
+        </w:rPr>
+        <w:t xml:space="preserve">   </w:t>
+      </w:r>
+      <w:r>
+        <w:t>{</w:t>
+      </w:r>
+    </w:p>
+    <w:p>
+      <w:r>
+        <w:t xml:space="preserve">       $limit: 3</w:t>
+      </w:r>
+    </w:p>
+    <w:p>
+      <w:r>
+        <w:t xml:space="preserve">   }</w:t>
+      </w:r>
+    </w:p>
+    <w:p>
+      <w:r>
+        <w:t>])</w:t>
+      </w:r>
+    </w:p>
+    <w:p>
+      <w:r>
+        <w:t>El resultado de la consulta es:</w:t>
+      </w:r>
+    </w:p>
+    <w:p>
+      <w:pPr>
+        <w:keepNext/>
+        <w:jc w:val="center"/>
+      </w:pPr>
+      <w:r>
+        <w:rPr>
+          <w:noProof/>
+        </w:rPr>
+        <w:drawing>
+          <wp:inline distT="0" distB="0" distL="0" distR="0" wp14:anchorId="4C7EC17B" wp14:editId="35D17C87">
+            <wp:extent cx="3990975" cy="3238500"/>
+            <wp:effectExtent l="0" t="0" r="9525" b="0"/>
+            <wp:docPr id="21" name="Imagen 21"/>
+            <wp:cNvGraphicFramePr>
+              <a:graphicFrameLocks xmlns:a="http://schemas.openxmlformats.org/drawingml/2006/main" noChangeAspect="1"/>
+            </wp:cNvGraphicFramePr>
+            <a:graphic xmlns:a="http://schemas.openxmlformats.org/drawingml/2006/main">
+              <a:graphicData uri="http://schemas.openxmlformats.org/drawingml/2006/picture">
+                <pic:pic xmlns:pic="http://schemas.openxmlformats.org/drawingml/2006/picture">
+                  <pic:nvPicPr>
+                    <pic:cNvPr id="1" name=""/>
+                    <pic:cNvPicPr/>
+                  </pic:nvPicPr>
+                  <pic:blipFill>
+                    <a:blip r:embed="rId20"/>
+                    <a:stretch>
+                      <a:fillRect/>
+                    </a:stretch>
+                  </pic:blipFill>
+                  <pic:spPr>
+                    <a:xfrm>
+                      <a:off x="0" y="0"/>
+                      <a:ext cx="3990975" cy="3238500"/>
+                    </a:xfrm>
+                    <a:prstGeom prst="rect">
+                      <a:avLst/>
+                    </a:prstGeom>
+                  </pic:spPr>
+                </pic:pic>
+              </a:graphicData>
+            </a:graphic>
+          </wp:inline>
+        </w:drawing>
+      </w:r>
+    </w:p>
+    <w:p>
+      <w:pPr>
+        <w:pStyle w:val="Descripcin"/>
+        <w:jc w:val="center"/>
+        <w:rPr>
+          <w:i w:val="0"/>
+          <w:iCs w:val="0"/>
+        </w:rPr>
+      </w:pPr>
+      <w:r>
+        <w:t xml:space="preserve">Ilustración </w:t>
+      </w:r>
+      <w:fldSimple w:instr=" SEQ Ilustración \* ARABIC ">
+        <w:r>
+          <w:rPr>
+            <w:noProof/>
+          </w:rPr>
+          <w:t>3</w:t>
+        </w:r>
+      </w:fldSimple>
+      <w:r>
+        <w:t xml:space="preserve"> - MongoDB consulta y resultado de la consulta 3.</w:t>
       </w:r>
     </w:p>
     <w:p/>
@@ -1716,7 +2346,7 @@
                     <pic:cNvPicPr/>
                   </pic:nvPicPr>
                   <pic:blipFill>
-                    <a:blip r:embed="rId18"/>
+                    <a:blip r:embed="rId21"/>
                     <a:stretch>
                       <a:fillRect/>
                     </a:stretch>
@@ -1745,14 +2375,27 @@
       <w:r>
         <w:t xml:space="preserve">Ilustración </w:t>
       </w:r>
-      <w:fldSimple w:instr=" SEQ Ilustración \* ARABIC ">
-        <w:r>
-          <w:rPr>
-            <w:noProof/>
-          </w:rPr>
-          <w:t>1</w:t>
-        </w:r>
-      </w:fldSimple>
+      <w:r>
+        <w:fldChar w:fldCharType="begin"/>
+      </w:r>
+      <w:r>
+        <w:instrText xml:space="preserve"> SEQ Ilustración \* ARABIC </w:instrText>
+      </w:r>
+      <w:r>
+        <w:fldChar w:fldCharType="separate"/>
+      </w:r>
+      <w:r>
+        <w:rPr>
+          <w:noProof/>
+        </w:rPr>
+        <w:t>4</w:t>
+      </w:r>
+      <w:r>
+        <w:rPr>
+          <w:noProof/>
+        </w:rPr>
+        <w:fldChar w:fldCharType="end"/>
+      </w:r>
       <w:r>
         <w:t xml:space="preserve"> – función para obtener el esquema.</w:t>
       </w:r>
@@ -1771,235 +2414,6 @@
             <wp:extent cx="3697357" cy="4247697"/>
             <wp:effectExtent l="0" t="0" r="0" b="635"/>
             <wp:docPr id="10" name="Imagen 10"/>
-            <wp:cNvGraphicFramePr>
-              <a:graphicFrameLocks xmlns:a="http://schemas.openxmlformats.org/drawingml/2006/main" noChangeAspect="1"/>
-            </wp:cNvGraphicFramePr>
-            <a:graphic xmlns:a="http://schemas.openxmlformats.org/drawingml/2006/main">
-              <a:graphicData uri="http://schemas.openxmlformats.org/drawingml/2006/picture">
-                <pic:pic xmlns:pic="http://schemas.openxmlformats.org/drawingml/2006/picture">
-                  <pic:nvPicPr>
-                    <pic:cNvPr id="1" name=""/>
-                    <pic:cNvPicPr/>
-                  </pic:nvPicPr>
-                  <pic:blipFill>
-                    <a:blip r:embed="rId19"/>
-                    <a:stretch>
-                      <a:fillRect/>
-                    </a:stretch>
-                  </pic:blipFill>
-                  <pic:spPr>
-                    <a:xfrm>
-                      <a:off x="0" y="0"/>
-                      <a:ext cx="3701795" cy="4252796"/>
-                    </a:xfrm>
-                    <a:prstGeom prst="rect">
-                      <a:avLst/>
-                    </a:prstGeom>
-                  </pic:spPr>
-                </pic:pic>
-              </a:graphicData>
-            </a:graphic>
-          </wp:inline>
-        </w:drawing>
-      </w:r>
-    </w:p>
-    <w:p>
-      <w:pPr>
-        <w:pStyle w:val="Descripcin"/>
-        <w:jc w:val="center"/>
-      </w:pPr>
-      <w:r>
-        <w:t xml:space="preserve">Ilustración </w:t>
-      </w:r>
-      <w:fldSimple w:instr=" SEQ Ilustración \* ARABIC ">
-        <w:r>
-          <w:rPr>
-            <w:noProof/>
-          </w:rPr>
-          <w:t>2</w:t>
-        </w:r>
-      </w:fldSimple>
-      <w:r>
-        <w:t xml:space="preserve"> - Visualización del esquema.</w:t>
-      </w:r>
-    </w:p>
-    <w:p>
-      <w:pPr>
-        <w:pStyle w:val="Ttulo4"/>
-      </w:pPr>
-      <w:r>
-        <w:lastRenderedPageBreak/>
-        <w:t xml:space="preserve">Cuántos nodos tipo </w:t>
-      </w:r>
-      <w:r>
-        <w:rPr>
-          <w:i/>
-          <w:iCs w:val="0"/>
-        </w:rPr>
-        <w:t>Supplier</w:t>
-      </w:r>
-      <w:r>
-        <w:t xml:space="preserve"> se han creado</w:t>
-      </w:r>
-    </w:p>
-    <w:p>
-      <w:r>
-        <w:t>Para obtener el número de nodos hay que ejecutar la siguiente consulta y obtendremos dicho resultado:</w:t>
-      </w:r>
-    </w:p>
-    <w:p>
-      <w:pPr>
-        <w:keepNext/>
-        <w:jc w:val="center"/>
-      </w:pPr>
-      <w:r>
-        <w:rPr>
-          <w:noProof/>
-        </w:rPr>
-        <w:drawing>
-          <wp:inline distT="0" distB="0" distL="0" distR="0" wp14:anchorId="4592D026" wp14:editId="2C480D09">
-            <wp:extent cx="3343275" cy="390525"/>
-            <wp:effectExtent l="0" t="0" r="9525" b="9525"/>
-            <wp:docPr id="3" name="Imagen 3"/>
-            <wp:cNvGraphicFramePr>
-              <a:graphicFrameLocks xmlns:a="http://schemas.openxmlformats.org/drawingml/2006/main" noChangeAspect="1"/>
-            </wp:cNvGraphicFramePr>
-            <a:graphic xmlns:a="http://schemas.openxmlformats.org/drawingml/2006/main">
-              <a:graphicData uri="http://schemas.openxmlformats.org/drawingml/2006/picture">
-                <pic:pic xmlns:pic="http://schemas.openxmlformats.org/drawingml/2006/picture">
-                  <pic:nvPicPr>
-                    <pic:cNvPr id="1" name=""/>
-                    <pic:cNvPicPr/>
-                  </pic:nvPicPr>
-                  <pic:blipFill>
-                    <a:blip r:embed="rId20"/>
-                    <a:stretch>
-                      <a:fillRect/>
-                    </a:stretch>
-                  </pic:blipFill>
-                  <pic:spPr>
-                    <a:xfrm>
-                      <a:off x="0" y="0"/>
-                      <a:ext cx="3343275" cy="390525"/>
-                    </a:xfrm>
-                    <a:prstGeom prst="rect">
-                      <a:avLst/>
-                    </a:prstGeom>
-                  </pic:spPr>
-                </pic:pic>
-              </a:graphicData>
-            </a:graphic>
-          </wp:inline>
-        </w:drawing>
-      </w:r>
-    </w:p>
-    <w:p>
-      <w:pPr>
-        <w:pStyle w:val="Descripcin"/>
-        <w:jc w:val="center"/>
-      </w:pPr>
-      <w:r>
-        <w:t xml:space="preserve">Ilustración </w:t>
-      </w:r>
-      <w:fldSimple w:instr=" SEQ Ilustración \* ARABIC ">
-        <w:r>
-          <w:rPr>
-            <w:noProof/>
-          </w:rPr>
-          <w:t>3</w:t>
-        </w:r>
-      </w:fldSimple>
-      <w:r>
-        <w:t xml:space="preserve"> - Consulta para obtener el número de nodos de tipo Supplier.</w:t>
-      </w:r>
-    </w:p>
-    <w:p>
-      <w:pPr>
-        <w:keepNext/>
-        <w:jc w:val="center"/>
-      </w:pPr>
-      <w:r>
-        <w:rPr>
-          <w:noProof/>
-        </w:rPr>
-        <w:drawing>
-          <wp:inline distT="0" distB="0" distL="0" distR="0" wp14:anchorId="7813A068" wp14:editId="23FDB40A">
-            <wp:extent cx="3076575" cy="1466850"/>
-            <wp:effectExtent l="0" t="0" r="9525" b="0"/>
-            <wp:docPr id="11" name="Imagen 11"/>
-            <wp:cNvGraphicFramePr>
-              <a:graphicFrameLocks xmlns:a="http://schemas.openxmlformats.org/drawingml/2006/main" noChangeAspect="1"/>
-            </wp:cNvGraphicFramePr>
-            <a:graphic xmlns:a="http://schemas.openxmlformats.org/drawingml/2006/main">
-              <a:graphicData uri="http://schemas.openxmlformats.org/drawingml/2006/picture">
-                <pic:pic xmlns:pic="http://schemas.openxmlformats.org/drawingml/2006/picture">
-                  <pic:nvPicPr>
-                    <pic:cNvPr id="1" name=""/>
-                    <pic:cNvPicPr/>
-                  </pic:nvPicPr>
-                  <pic:blipFill>
-                    <a:blip r:embed="rId21"/>
-                    <a:stretch>
-                      <a:fillRect/>
-                    </a:stretch>
-                  </pic:blipFill>
-                  <pic:spPr>
-                    <a:xfrm>
-                      <a:off x="0" y="0"/>
-                      <a:ext cx="3076575" cy="1466850"/>
-                    </a:xfrm>
-                    <a:prstGeom prst="rect">
-                      <a:avLst/>
-                    </a:prstGeom>
-                  </pic:spPr>
-                </pic:pic>
-              </a:graphicData>
-            </a:graphic>
-          </wp:inline>
-        </w:drawing>
-      </w:r>
-    </w:p>
-    <w:p>
-      <w:pPr>
-        <w:pStyle w:val="Descripcin"/>
-        <w:jc w:val="center"/>
-      </w:pPr>
-      <w:r>
-        <w:t xml:space="preserve">Ilustración </w:t>
-      </w:r>
-      <w:fldSimple w:instr=" SEQ Ilustración \* ARABIC ">
-        <w:r>
-          <w:rPr>
-            <w:noProof/>
-          </w:rPr>
-          <w:t>4</w:t>
-        </w:r>
-      </w:fldSimple>
-      <w:r>
-        <w:t xml:space="preserve"> - Resultado del número de nodos de tipo Supplier.</w:t>
-      </w:r>
-    </w:p>
-    <w:p>
-      <w:pPr>
-        <w:pStyle w:val="Ttulo3"/>
-      </w:pPr>
-      <w:r>
-        <w:t>Explicar la funcionalidad implementada</w:t>
-      </w:r>
-    </w:p>
-    <w:p>
-      <w:pPr>
-        <w:jc w:val="center"/>
-      </w:pPr>
-      <w:r>
-        <w:rPr>
-          <w:noProof/>
-        </w:rPr>
-        <w:drawing>
-          <wp:inline distT="0" distB="0" distL="0" distR="0" wp14:anchorId="6620E9BF" wp14:editId="10F3153D">
-            <wp:extent cx="5400040" cy="601980"/>
-            <wp:effectExtent l="0" t="0" r="0" b="7620"/>
-            <wp:docPr id="5" name="Imagen 5"/>
             <wp:cNvGraphicFramePr>
               <a:graphicFrameLocks xmlns:a="http://schemas.openxmlformats.org/drawingml/2006/main" noChangeAspect="1"/>
             </wp:cNvGraphicFramePr>
@@ -2019,7 +2433,7 @@
                   <pic:spPr>
                     <a:xfrm>
                       <a:off x="0" y="0"/>
-                      <a:ext cx="5400040" cy="601980"/>
+                      <a:ext cx="3701795" cy="4252796"/>
                     </a:xfrm>
                     <a:prstGeom prst="rect">
                       <a:avLst/>
@@ -2033,177 +2447,60 @@
       </w:r>
     </w:p>
     <w:p>
-      <w:r>
-        <w:t>L</w:t>
-      </w:r>
-      <w:r>
-        <w:t xml:space="preserve">o que se está haciendo es definir los valores de las dos propiedades que tiene cada nodo del tipo </w:t>
+      <w:pPr>
+        <w:pStyle w:val="Descripcin"/>
+        <w:jc w:val="center"/>
+      </w:pPr>
+      <w:r>
+        <w:t xml:space="preserve">Ilustración </w:t>
+      </w:r>
+      <w:r>
+        <w:fldChar w:fldCharType="begin"/>
+      </w:r>
+      <w:r>
+        <w:instrText xml:space="preserve"> SEQ Ilustración \* ARABIC </w:instrText>
+      </w:r>
+      <w:r>
+        <w:fldChar w:fldCharType="separate"/>
+      </w:r>
+      <w:r>
+        <w:rPr>
+          <w:noProof/>
+        </w:rPr>
+        <w:t>5</w:t>
+      </w:r>
+      <w:r>
+        <w:rPr>
+          <w:noProof/>
+        </w:rPr>
+        <w:fldChar w:fldCharType="end"/>
+      </w:r>
+      <w:r>
+        <w:t xml:space="preserve"> - Visualización del esquema.</w:t>
+      </w:r>
+    </w:p>
+    <w:p>
+      <w:pPr>
+        <w:pStyle w:val="Ttulo4"/>
+      </w:pPr>
+      <w:r>
+        <w:lastRenderedPageBreak/>
+        <w:t xml:space="preserve">Cuántos nodos tipo </w:t>
       </w:r>
       <w:r>
         <w:rPr>
           <w:i/>
-          <w:iCs/>
-        </w:rPr>
-        <w:t>Category</w:t>
-      </w:r>
-      <w:r>
-        <w:t xml:space="preserve">, es decir, por cada línea del fichero CSV leído, coge </w:t>
-      </w:r>
-      <w:r>
-        <w:t>los valores</w:t>
-      </w:r>
-      <w:r>
-        <w:t xml:space="preserve"> de las columnas (</w:t>
-      </w:r>
-      <w:r>
-        <w:rPr>
-          <w:i/>
-          <w:iCs/>
-        </w:rPr>
-        <w:t xml:space="preserve">CategoryName </w:t>
-      </w:r>
-      <w:r>
-        <w:t xml:space="preserve">y </w:t>
-      </w:r>
-      <w:r>
-        <w:rPr>
-          <w:i/>
-          <w:iCs/>
-        </w:rPr>
-        <w:t>Description</w:t>
-      </w:r>
-      <w:r>
-        <w:t>) y lo</w:t>
-      </w:r>
-      <w:r>
-        <w:t>s</w:t>
-      </w:r>
-      <w:r>
-        <w:t xml:space="preserve"> añade a la</w:t>
-      </w:r>
-      <w:r>
-        <w:t>s</w:t>
-      </w:r>
-      <w:r>
-        <w:t xml:space="preserve"> propiedad</w:t>
-      </w:r>
-      <w:r>
-        <w:t>es</w:t>
-      </w:r>
-      <w:r>
-        <w:t xml:space="preserve"> correspondiente</w:t>
-      </w:r>
-      <w:r>
-        <w:t>s</w:t>
-      </w:r>
-      <w:r>
-        <w:t>.</w:t>
-      </w:r>
-    </w:p>
-    <w:p>
-      <w:pPr>
-        <w:pStyle w:val="Ttulo3"/>
-      </w:pPr>
-      <w:r>
-        <w:t>¿Por qué se recomienda crear un índice para cada tipo de nodo?</w:t>
-      </w:r>
-    </w:p>
-    <w:p>
-      <w:r>
-        <w:t>Básicamente se recomienda crear un índice para cada tipo de nodo para garantizar la búsqueda de nodos de forma óptima, dando así un valor único para cada nodo del mismo tipo.</w:t>
-      </w:r>
-    </w:p>
-    <w:p>
-      <w:pPr>
-        <w:pStyle w:val="Ttulo2"/>
-      </w:pPr>
-      <w:r>
-        <w:t>Ejercicio 3.3 (30%)</w:t>
-      </w:r>
-    </w:p>
-    <w:p>
-      <w:pPr>
-        <w:rPr>
-          <w:i/>
-          <w:iCs/>
-        </w:rPr>
-      </w:pPr>
-      <w:r>
-        <w:rPr>
-          <w:i/>
-          <w:iCs/>
-        </w:rPr>
-        <w:t>Se pide borrar todos los nodos de tipo Supplier: Adjuntar una captura de pantalla con las queries utilizadas para eliminar todos estos nodos. Ayuda: no es posible borrar nodos que tengan relaciones con otros.</w:t>
-      </w:r>
-    </w:p>
-    <w:p>
-      <w:r>
-        <w:lastRenderedPageBreak/>
-        <w:t xml:space="preserve">Para resolver este ejercicio se puede hacer de dos formas, la primera es eliminando primero las relaciones y luego los nodos de tipo </w:t>
-      </w:r>
-      <w:r>
-        <w:rPr>
-          <w:i/>
-          <w:iCs/>
+          <w:iCs w:val="0"/>
         </w:rPr>
         <w:t>Supplier</w:t>
       </w:r>
       <w:r>
-        <w:rPr>
-          <w:i/>
-          <w:iCs/>
-        </w:rPr>
-        <w:t xml:space="preserve"> </w:t>
-      </w:r>
-      <w:r>
-        <w:t>(2 consultas)</w:t>
-      </w:r>
-      <w:r>
-        <w:t xml:space="preserve">, y la segunda es eliminar directamente los nodos pero haciendo uso de la palabra reservada </w:t>
-      </w:r>
-      <w:r>
-        <w:rPr>
-          <w:i/>
-          <w:iCs/>
-        </w:rPr>
-        <w:t>DETACH</w:t>
-      </w:r>
-      <w:r>
-        <w:rPr>
-          <w:i/>
-          <w:iCs/>
-        </w:rPr>
-        <w:t xml:space="preserve"> </w:t>
-      </w:r>
-      <w:r>
-        <w:t>(elimina primero las relaciones y luego los nodos pero todo de una)</w:t>
-      </w:r>
-      <w:r>
-        <w:t>.</w:t>
-      </w:r>
-    </w:p>
-    <w:p>
-      <w:r>
-        <w:t xml:space="preserve">En este caso, como no se indica que no se pueda hacer uso de </w:t>
-      </w:r>
-      <w:r>
-        <w:rPr>
-          <w:i/>
-          <w:iCs/>
-        </w:rPr>
-        <w:t>DETACH</w:t>
-      </w:r>
-      <w:r>
-        <w:t>, se ha elegido esta opción ya que es una consulta menos que hay que hacer</w:t>
-      </w:r>
-      <w:r>
-        <w:t xml:space="preserve">, dando lugar </w:t>
-      </w:r>
-      <w:r>
-        <w:t xml:space="preserve">al </w:t>
-      </w:r>
-      <w:r>
-        <w:t>siguiente resultado:</w:t>
+        <w:t xml:space="preserve"> se han creado</w:t>
+      </w:r>
+    </w:p>
+    <w:p>
+      <w:r>
+        <w:t>Para obtener el número de nodos hay que ejecutar la siguiente consulta y obtendremos dicho resultado:</w:t>
       </w:r>
     </w:p>
     <w:p>
@@ -2216,10 +2513,10 @@
           <w:noProof/>
         </w:rPr>
         <w:drawing>
-          <wp:inline distT="0" distB="0" distL="0" distR="0" wp14:anchorId="4075D24B" wp14:editId="031168A8">
-            <wp:extent cx="1990725" cy="590550"/>
-            <wp:effectExtent l="0" t="0" r="9525" b="0"/>
-            <wp:docPr id="6" name="Imagen 6"/>
+          <wp:inline distT="0" distB="0" distL="0" distR="0" wp14:anchorId="4592D026" wp14:editId="2C480D09">
+            <wp:extent cx="3343275" cy="390525"/>
+            <wp:effectExtent l="0" t="0" r="9525" b="9525"/>
+            <wp:docPr id="3" name="Imagen 3"/>
             <wp:cNvGraphicFramePr>
               <a:graphicFrameLocks xmlns:a="http://schemas.openxmlformats.org/drawingml/2006/main" noChangeAspect="1"/>
             </wp:cNvGraphicFramePr>
@@ -2239,7 +2536,7 @@
                   <pic:spPr>
                     <a:xfrm>
                       <a:off x="0" y="0"/>
-                      <a:ext cx="1990725" cy="590550"/>
+                      <a:ext cx="3343275" cy="390525"/>
                     </a:xfrm>
                     <a:prstGeom prst="rect">
                       <a:avLst/>
@@ -2273,7 +2570,7 @@
         <w:rPr>
           <w:noProof/>
         </w:rPr>
-        <w:t>5</w:t>
+        <w:t>6</w:t>
       </w:r>
       <w:r>
         <w:rPr>
@@ -2282,7 +2579,7 @@
         <w:fldChar w:fldCharType="end"/>
       </w:r>
       <w:r>
-        <w:t xml:space="preserve"> - Borrado de los nodos tipo Supplier.</w:t>
+        <w:t xml:space="preserve"> - Consulta para obtener el número de nodos de tipo Supplier.</w:t>
       </w:r>
     </w:p>
     <w:p>
@@ -2295,10 +2592,10 @@
           <w:noProof/>
         </w:rPr>
         <w:drawing>
-          <wp:inline distT="0" distB="0" distL="0" distR="0" wp14:anchorId="4A45C396" wp14:editId="716D30B9">
-            <wp:extent cx="5200650" cy="1952625"/>
-            <wp:effectExtent l="0" t="0" r="0" b="9525"/>
-            <wp:docPr id="12" name="Imagen 12"/>
+          <wp:inline distT="0" distB="0" distL="0" distR="0" wp14:anchorId="7813A068" wp14:editId="23FDB40A">
+            <wp:extent cx="3076575" cy="1466850"/>
+            <wp:effectExtent l="0" t="0" r="9525" b="0"/>
+            <wp:docPr id="11" name="Imagen 11"/>
             <wp:cNvGraphicFramePr>
               <a:graphicFrameLocks xmlns:a="http://schemas.openxmlformats.org/drawingml/2006/main" noChangeAspect="1"/>
             </wp:cNvGraphicFramePr>
@@ -2318,7 +2615,7 @@
                   <pic:spPr>
                     <a:xfrm>
                       <a:off x="0" y="0"/>
-                      <a:ext cx="5200650" cy="1952625"/>
+                      <a:ext cx="3076575" cy="1466850"/>
                     </a:xfrm>
                     <a:prstGeom prst="rect">
                       <a:avLst/>
@@ -2352,7 +2649,7 @@
         <w:rPr>
           <w:noProof/>
         </w:rPr>
-        <w:t>6</w:t>
+        <w:t>7</w:t>
       </w:r>
       <w:r>
         <w:rPr>
@@ -2361,140 +2658,7 @@
         <w:fldChar w:fldCharType="end"/>
       </w:r>
       <w:r>
-        <w:t xml:space="preserve"> -</w:t>
-      </w:r>
-      <w:r>
-        <w:t xml:space="preserve"> </w:t>
-      </w:r>
-      <w:r>
-        <w:t>Resultado del borrado de los nodos tipo Supplier</w:t>
-      </w:r>
-      <w:r>
-        <w:t>.</w:t>
-      </w:r>
-    </w:p>
-    <w:p>
-      <w:pPr>
-        <w:pStyle w:val="Ttulo2"/>
-      </w:pPr>
-      <w:r>
-        <w:t>Ejercicio 3.4</w:t>
-      </w:r>
-    </w:p>
-    <w:p>
-      <w:pPr>
-        <w:rPr>
-          <w:i/>
-          <w:iCs/>
-        </w:rPr>
-      </w:pPr>
-      <w:r>
-        <w:rPr>
-          <w:i/>
-          <w:iCs/>
-        </w:rPr>
-        <w:t xml:space="preserve">Se pide recrear los nodos Supplier y las relaciones SUPPLIES para restablecer el estado de la BBDD y poder responder a las siguientes preguntas: </w:t>
-      </w:r>
-    </w:p>
-    <w:p>
-      <w:pPr>
-        <w:rPr>
-          <w:i/>
-          <w:iCs/>
-        </w:rPr>
-      </w:pPr>
-      <w:r>
-        <w:rPr>
-          <w:i/>
-          <w:iCs/>
-        </w:rPr>
-        <w:t xml:space="preserve"> - </w:t>
-      </w:r>
-      <w:r>
-        <w:rPr>
-          <w:i/>
-          <w:iCs/>
-        </w:rPr>
-        <w:t>¿</w:t>
-      </w:r>
-      <w:r>
-        <w:rPr>
-          <w:i/>
-          <w:iCs/>
-        </w:rPr>
-        <w:t>Cu</w:t>
-      </w:r>
-      <w:r>
-        <w:rPr>
-          <w:i/>
-          <w:iCs/>
-        </w:rPr>
-        <w:t>á</w:t>
-      </w:r>
-      <w:r>
-        <w:rPr>
-          <w:i/>
-          <w:iCs/>
-        </w:rPr>
-        <w:t>ntos Supplier provienen de Francia? (ayuda: buscar ‘France’ ya que la información es en inglés).</w:t>
-      </w:r>
-    </w:p>
-    <w:p>
-      <w:pPr>
-        <w:rPr>
-          <w:i/>
-          <w:iCs/>
-        </w:rPr>
-      </w:pPr>
-      <w:r>
-        <w:rPr>
-          <w:i/>
-          <w:iCs/>
-        </w:rPr>
-        <w:t xml:space="preserve"> - </w:t>
-      </w:r>
-      <w:r>
-        <w:rPr>
-          <w:i/>
-          <w:iCs/>
-        </w:rPr>
-        <w:t>¿</w:t>
-      </w:r>
-      <w:r>
-        <w:rPr>
-          <w:i/>
-          <w:iCs/>
-        </w:rPr>
-        <w:t>Cu</w:t>
-      </w:r>
-      <w:r>
-        <w:rPr>
-          <w:i/>
-          <w:iCs/>
-        </w:rPr>
-        <w:t>á</w:t>
-      </w:r>
-      <w:r>
-        <w:rPr>
-          <w:i/>
-          <w:iCs/>
-        </w:rPr>
-        <w:t xml:space="preserve">les son los Supplier cuya web de referencia apunta a una URL absoluta por cada país? Es decir, que contenga una página que empiece por “http”. Se pide identificar cuántos Supplier hay por cada país con una URL absoluta. </w:t>
-      </w:r>
-    </w:p>
-    <w:p>
-      <w:pPr>
-        <w:rPr>
-          <w:i/>
-          <w:iCs/>
-        </w:rPr>
-      </w:pPr>
-      <w:r>
-        <w:rPr>
-          <w:i/>
-          <w:iCs/>
-        </w:rPr>
-        <w:t>Se deberá proporcionar las sentencias de creación utilizadas, las dos consultas planteadas y los resultados de las mismas.</w:t>
+        <w:t xml:space="preserve"> - Resultado del número de nodos de tipo Supplier.</w:t>
       </w:r>
     </w:p>
     <w:p>
@@ -2502,38 +2666,11 @@
         <w:pStyle w:val="Ttulo3"/>
       </w:pPr>
       <w:r>
-        <w:lastRenderedPageBreak/>
-        <w:t>Recreación de los nodos Supplier y las relaciones SUPPLIES</w:t>
-      </w:r>
-    </w:p>
-    <w:p>
-      <w:r>
-        <w:t xml:space="preserve">Lo primero de todo es crear los nodos de tipo </w:t>
-      </w:r>
-      <w:r>
-        <w:rPr>
-          <w:i/>
-          <w:iCs/>
-        </w:rPr>
-        <w:t>Supplier</w:t>
-      </w:r>
-      <w:r>
-        <w:t>, para ello hay que almacenar nuevos campos (</w:t>
-      </w:r>
-      <w:r>
-        <w:rPr>
-          <w:i/>
-          <w:iCs/>
-        </w:rPr>
-        <w:t>Country, HomePage</w:t>
-      </w:r>
-      <w:r>
-        <w:t>) para así satisfacer luego las consultas:</w:t>
-      </w:r>
-    </w:p>
-    <w:p>
-      <w:pPr>
-        <w:keepNext/>
+        <w:t>Explicar la funcionalidad implementada</w:t>
+      </w:r>
+    </w:p>
+    <w:p>
+      <w:pPr>
         <w:jc w:val="center"/>
       </w:pPr>
       <w:r>
@@ -2541,10 +2678,10 @@
           <w:noProof/>
         </w:rPr>
         <w:drawing>
-          <wp:inline distT="0" distB="0" distL="0" distR="0" wp14:anchorId="7C08C9F0" wp14:editId="394F2411">
-            <wp:extent cx="5400040" cy="553085"/>
-            <wp:effectExtent l="0" t="0" r="0" b="0"/>
-            <wp:docPr id="13" name="Imagen 13"/>
+          <wp:inline distT="0" distB="0" distL="0" distR="0" wp14:anchorId="6620E9BF" wp14:editId="10F3153D">
+            <wp:extent cx="5400040" cy="601980"/>
+            <wp:effectExtent l="0" t="0" r="0" b="7620"/>
+            <wp:docPr id="5" name="Imagen 5"/>
             <wp:cNvGraphicFramePr>
               <a:graphicFrameLocks xmlns:a="http://schemas.openxmlformats.org/drawingml/2006/main" noChangeAspect="1"/>
             </wp:cNvGraphicFramePr>
@@ -2564,7 +2701,7 @@
                   <pic:spPr>
                     <a:xfrm>
                       <a:off x="0" y="0"/>
-                      <a:ext cx="5400040" cy="553085"/>
+                      <a:ext cx="5400040" cy="601980"/>
                     </a:xfrm>
                     <a:prstGeom prst="rect">
                       <a:avLst/>
@@ -2578,41 +2715,177 @@
       </w:r>
     </w:p>
     <w:p>
-      <w:pPr>
-        <w:pStyle w:val="Descripcin"/>
-        <w:jc w:val="center"/>
-      </w:pPr>
-      <w:r>
-        <w:t xml:space="preserve">Ilustración </w:t>
-      </w:r>
-      <w:r>
-        <w:fldChar w:fldCharType="begin"/>
-      </w:r>
-      <w:r>
-        <w:instrText xml:space="preserve"> SEQ Ilustración \* ARABIC </w:instrText>
-      </w:r>
-      <w:r>
-        <w:fldChar w:fldCharType="separate"/>
-      </w:r>
-      <w:r>
-        <w:rPr>
-          <w:noProof/>
-        </w:rPr>
-        <w:t>7</w:t>
-      </w:r>
-      <w:r>
-        <w:rPr>
-          <w:noProof/>
-        </w:rPr>
-        <w:fldChar w:fldCharType="end"/>
-      </w:r>
-      <w:r>
-        <w:t xml:space="preserve"> - Creación de los nodos de tipo Supplier.</w:t>
-      </w:r>
-    </w:p>
-    <w:p>
-      <w:r>
-        <w:t>Una vez creado los nodos, creamos las diferentes relaciones, solo se producen con producto:</w:t>
+      <w:r>
+        <w:t>L</w:t>
+      </w:r>
+      <w:r>
+        <w:t xml:space="preserve">o que se está haciendo es definir los valores de las dos propiedades que tiene cada nodo del tipo </w:t>
+      </w:r>
+      <w:r>
+        <w:rPr>
+          <w:i/>
+          <w:iCs/>
+        </w:rPr>
+        <w:t>Category</w:t>
+      </w:r>
+      <w:r>
+        <w:t xml:space="preserve">, es decir, por cada línea del fichero CSV leído, coge </w:t>
+      </w:r>
+      <w:r>
+        <w:t>los valores</w:t>
+      </w:r>
+      <w:r>
+        <w:t xml:space="preserve"> de las columnas (</w:t>
+      </w:r>
+      <w:r>
+        <w:rPr>
+          <w:i/>
+          <w:iCs/>
+        </w:rPr>
+        <w:t xml:space="preserve">CategoryName </w:t>
+      </w:r>
+      <w:r>
+        <w:t xml:space="preserve">y </w:t>
+      </w:r>
+      <w:r>
+        <w:rPr>
+          <w:i/>
+          <w:iCs/>
+        </w:rPr>
+        <w:t>Description</w:t>
+      </w:r>
+      <w:r>
+        <w:t>) y lo</w:t>
+      </w:r>
+      <w:r>
+        <w:t>s</w:t>
+      </w:r>
+      <w:r>
+        <w:t xml:space="preserve"> añade a la</w:t>
+      </w:r>
+      <w:r>
+        <w:t>s</w:t>
+      </w:r>
+      <w:r>
+        <w:t xml:space="preserve"> propiedad</w:t>
+      </w:r>
+      <w:r>
+        <w:t>es</w:t>
+      </w:r>
+      <w:r>
+        <w:t xml:space="preserve"> correspondiente</w:t>
+      </w:r>
+      <w:r>
+        <w:t>s</w:t>
+      </w:r>
+      <w:r>
+        <w:t>.</w:t>
+      </w:r>
+    </w:p>
+    <w:p>
+      <w:pPr>
+        <w:pStyle w:val="Ttulo3"/>
+      </w:pPr>
+      <w:r>
+        <w:t>¿Por qué se recomienda crear un índice para cada tipo de nodo?</w:t>
+      </w:r>
+    </w:p>
+    <w:p>
+      <w:r>
+        <w:t>Básicamente se recomienda crear un índice para cada tipo de nodo para garantizar la búsqueda de nodos de forma óptima, dando así un valor único para cada nodo del mismo tipo.</w:t>
+      </w:r>
+    </w:p>
+    <w:p>
+      <w:pPr>
+        <w:pStyle w:val="Ttulo2"/>
+      </w:pPr>
+      <w:r>
+        <w:t>Ejercicio 3.3 (30%)</w:t>
+      </w:r>
+    </w:p>
+    <w:p>
+      <w:pPr>
+        <w:rPr>
+          <w:i/>
+          <w:iCs/>
+        </w:rPr>
+      </w:pPr>
+      <w:r>
+        <w:rPr>
+          <w:i/>
+          <w:iCs/>
+        </w:rPr>
+        <w:t>Se pide borrar todos los nodos de tipo Supplier: Adjuntar una captura de pantalla con las queries utilizadas para eliminar todos estos nodos. Ayuda: no es posible borrar nodos que tengan relaciones con otros.</w:t>
+      </w:r>
+    </w:p>
+    <w:p>
+      <w:r>
+        <w:lastRenderedPageBreak/>
+        <w:t xml:space="preserve">Para resolver este ejercicio se puede hacer de dos formas, la primera es eliminando primero las relaciones y luego los nodos de tipo </w:t>
+      </w:r>
+      <w:r>
+        <w:rPr>
+          <w:i/>
+          <w:iCs/>
+        </w:rPr>
+        <w:t>Supplier</w:t>
+      </w:r>
+      <w:r>
+        <w:rPr>
+          <w:i/>
+          <w:iCs/>
+        </w:rPr>
+        <w:t xml:space="preserve"> </w:t>
+      </w:r>
+      <w:r>
+        <w:t>(2 consultas)</w:t>
+      </w:r>
+      <w:r>
+        <w:t xml:space="preserve">, y la segunda es eliminar directamente los nodos pero haciendo uso de la palabra reservada </w:t>
+      </w:r>
+      <w:r>
+        <w:rPr>
+          <w:i/>
+          <w:iCs/>
+        </w:rPr>
+        <w:t>DETACH</w:t>
+      </w:r>
+      <w:r>
+        <w:rPr>
+          <w:i/>
+          <w:iCs/>
+        </w:rPr>
+        <w:t xml:space="preserve"> </w:t>
+      </w:r>
+      <w:r>
+        <w:t>(elimina primero las relaciones y luego los nodos pero todo de una)</w:t>
+      </w:r>
+      <w:r>
+        <w:t>.</w:t>
+      </w:r>
+    </w:p>
+    <w:p>
+      <w:r>
+        <w:t xml:space="preserve">En este caso, como no se indica que no se pueda hacer uso de </w:t>
+      </w:r>
+      <w:r>
+        <w:rPr>
+          <w:i/>
+          <w:iCs/>
+        </w:rPr>
+        <w:t>DETACH</w:t>
+      </w:r>
+      <w:r>
+        <w:t>, se ha elegido esta opción ya que es una consulta menos que hay que hacer</w:t>
+      </w:r>
+      <w:r>
+        <w:t xml:space="preserve">, dando lugar </w:t>
+      </w:r>
+      <w:r>
+        <w:t xml:space="preserve">al </w:t>
+      </w:r>
+      <w:r>
+        <w:t>siguiente resultado:</w:t>
       </w:r>
     </w:p>
     <w:p>
@@ -2625,10 +2898,10 @@
           <w:noProof/>
         </w:rPr>
         <w:drawing>
-          <wp:inline distT="0" distB="0" distL="0" distR="0" wp14:anchorId="73F527C0" wp14:editId="487759B7">
-            <wp:extent cx="5400040" cy="643255"/>
-            <wp:effectExtent l="0" t="0" r="0" b="4445"/>
-            <wp:docPr id="14" name="Imagen 14"/>
+          <wp:inline distT="0" distB="0" distL="0" distR="0" wp14:anchorId="4075D24B" wp14:editId="031168A8">
+            <wp:extent cx="1990725" cy="590550"/>
+            <wp:effectExtent l="0" t="0" r="9525" b="0"/>
+            <wp:docPr id="6" name="Imagen 6"/>
             <wp:cNvGraphicFramePr>
               <a:graphicFrameLocks xmlns:a="http://schemas.openxmlformats.org/drawingml/2006/main" noChangeAspect="1"/>
             </wp:cNvGraphicFramePr>
@@ -2648,7 +2921,7 @@
                   <pic:spPr>
                     <a:xfrm>
                       <a:off x="0" y="0"/>
-                      <a:ext cx="5400040" cy="643255"/>
+                      <a:ext cx="1990725" cy="590550"/>
                     </a:xfrm>
                     <a:prstGeom prst="rect">
                       <a:avLst/>
@@ -2669,45 +2942,16 @@
       <w:r>
         <w:t xml:space="preserve">Ilustración </w:t>
       </w:r>
-      <w:r>
-        <w:fldChar w:fldCharType="begin"/>
-      </w:r>
-      <w:r>
-        <w:instrText xml:space="preserve"> SEQ Ilustración \* ARABIC </w:instrText>
-      </w:r>
-      <w:r>
-        <w:fldChar w:fldCharType="separate"/>
-      </w:r>
-      <w:r>
-        <w:rPr>
-          <w:noProof/>
-        </w:rPr>
-        <w:t>8</w:t>
-      </w:r>
-      <w:r>
-        <w:rPr>
-          <w:noProof/>
-        </w:rPr>
-        <w:fldChar w:fldCharType="end"/>
-      </w:r>
-      <w:r>
-        <w:t xml:space="preserve"> - Creación de las relaciones entre Supplier y Product.</w:t>
-      </w:r>
-    </w:p>
-    <w:p>
-      <w:pPr>
-        <w:pStyle w:val="Ttulo3"/>
-      </w:pPr>
-      <w:r>
-        <w:t>¿Cuántos Supplier provienen de Francia?</w:t>
-      </w:r>
-    </w:p>
-    <w:p>
-      <w:r>
-        <w:t>La consulta que tenemos que ejecutar es</w:t>
-      </w:r>
-      <w:r>
-        <w:t>:</w:t>
+      <w:fldSimple w:instr=" SEQ Ilustración \* ARABIC ">
+        <w:r>
+          <w:rPr>
+            <w:noProof/>
+          </w:rPr>
+          <w:t>8</w:t>
+        </w:r>
+      </w:fldSimple>
+      <w:r>
+        <w:t xml:space="preserve"> - Borrado de los nodos tipo Supplier.</w:t>
       </w:r>
     </w:p>
     <w:p>
@@ -2720,10 +2964,10 @@
           <w:noProof/>
         </w:rPr>
         <w:drawing>
-          <wp:inline distT="0" distB="0" distL="0" distR="0" wp14:anchorId="15FC46BC" wp14:editId="42DA77CB">
-            <wp:extent cx="5400040" cy="305435"/>
-            <wp:effectExtent l="0" t="0" r="0" b="0"/>
-            <wp:docPr id="15" name="Imagen 15"/>
+          <wp:inline distT="0" distB="0" distL="0" distR="0" wp14:anchorId="4A45C396" wp14:editId="716D30B9">
+            <wp:extent cx="5200650" cy="1952625"/>
+            <wp:effectExtent l="0" t="0" r="0" b="9525"/>
+            <wp:docPr id="12" name="Imagen 12"/>
             <wp:cNvGraphicFramePr>
               <a:graphicFrameLocks xmlns:a="http://schemas.openxmlformats.org/drawingml/2006/main" noChangeAspect="1"/>
             </wp:cNvGraphicFramePr>
@@ -2743,7 +2987,7 @@
                   <pic:spPr>
                     <a:xfrm>
                       <a:off x="0" y="0"/>
-                      <a:ext cx="5400040" cy="305435"/>
+                      <a:ext cx="5200650" cy="1952625"/>
                     </a:xfrm>
                     <a:prstGeom prst="rect">
                       <a:avLst/>
@@ -2764,40 +3008,183 @@
       <w:r>
         <w:t xml:space="preserve">Ilustración </w:t>
       </w:r>
-      <w:r>
-        <w:fldChar w:fldCharType="begin"/>
-      </w:r>
-      <w:r>
-        <w:instrText xml:space="preserve"> SEQ Ilustración \* ARABIC </w:instrText>
-      </w:r>
-      <w:r>
-        <w:fldChar w:fldCharType="separate"/>
-      </w:r>
-      <w:r>
-        <w:rPr>
-          <w:noProof/>
-        </w:rPr>
-        <w:t>9</w:t>
-      </w:r>
-      <w:r>
-        <w:rPr>
-          <w:noProof/>
-        </w:rPr>
-        <w:fldChar w:fldCharType="end"/>
-      </w:r>
-      <w:r>
-        <w:t xml:space="preserve"> - Consulta cu</w:t>
-      </w:r>
-      <w:r>
+      <w:fldSimple w:instr=" SEQ Ilustración \* ARABIC ">
+        <w:r>
+          <w:rPr>
+            <w:noProof/>
+          </w:rPr>
+          <w:t>9</w:t>
+        </w:r>
+      </w:fldSimple>
+      <w:r>
+        <w:t xml:space="preserve"> -</w:t>
+      </w:r>
+      <w:r>
+        <w:t xml:space="preserve"> </w:t>
+      </w:r>
+      <w:r>
+        <w:t>Resultado del borrado de los nodos tipo Supplier</w:t>
+      </w:r>
+      <w:r>
+        <w:t>.</w:t>
+      </w:r>
+    </w:p>
+    <w:p>
+      <w:pPr>
+        <w:pStyle w:val="Ttulo2"/>
+      </w:pPr>
+      <w:r>
+        <w:t>Ejercicio 3.4</w:t>
+      </w:r>
+    </w:p>
+    <w:p>
+      <w:pPr>
+        <w:rPr>
+          <w:i/>
+          <w:iCs/>
+        </w:rPr>
+      </w:pPr>
+      <w:r>
+        <w:rPr>
+          <w:i/>
+          <w:iCs/>
+        </w:rPr>
+        <w:t xml:space="preserve">Se pide recrear los nodos Supplier y las relaciones SUPPLIES para restablecer el estado de la BBDD y poder responder a las siguientes preguntas: </w:t>
+      </w:r>
+    </w:p>
+    <w:p>
+      <w:pPr>
+        <w:rPr>
+          <w:i/>
+          <w:iCs/>
+        </w:rPr>
+      </w:pPr>
+      <w:r>
+        <w:rPr>
+          <w:i/>
+          <w:iCs/>
+        </w:rPr>
+        <w:t xml:space="preserve"> - </w:t>
+      </w:r>
+      <w:r>
+        <w:rPr>
+          <w:i/>
+          <w:iCs/>
+        </w:rPr>
+        <w:t>¿</w:t>
+      </w:r>
+      <w:r>
+        <w:rPr>
+          <w:i/>
+          <w:iCs/>
+        </w:rPr>
+        <w:t>Cu</w:t>
+      </w:r>
+      <w:r>
+        <w:rPr>
+          <w:i/>
+          <w:iCs/>
+        </w:rPr>
         <w:t>á</w:t>
       </w:r>
       <w:r>
-        <w:t>ntos Supplier provienen de Francia.</w:t>
-      </w:r>
-    </w:p>
-    <w:p>
-      <w:r>
-        <w:t>Proporciona el siguiente resultado:</w:t>
+        <w:rPr>
+          <w:i/>
+          <w:iCs/>
+        </w:rPr>
+        <w:t>ntos Supplier provienen de Francia? (ayuda: buscar ‘France’ ya que la información es en inglés).</w:t>
+      </w:r>
+    </w:p>
+    <w:p>
+      <w:pPr>
+        <w:rPr>
+          <w:i/>
+          <w:iCs/>
+        </w:rPr>
+      </w:pPr>
+      <w:r>
+        <w:rPr>
+          <w:i/>
+          <w:iCs/>
+        </w:rPr>
+        <w:t xml:space="preserve"> - </w:t>
+      </w:r>
+      <w:r>
+        <w:rPr>
+          <w:i/>
+          <w:iCs/>
+        </w:rPr>
+        <w:t>¿</w:t>
+      </w:r>
+      <w:r>
+        <w:rPr>
+          <w:i/>
+          <w:iCs/>
+        </w:rPr>
+        <w:t>Cu</w:t>
+      </w:r>
+      <w:r>
+        <w:rPr>
+          <w:i/>
+          <w:iCs/>
+        </w:rPr>
+        <w:t>á</w:t>
+      </w:r>
+      <w:r>
+        <w:rPr>
+          <w:i/>
+          <w:iCs/>
+        </w:rPr>
+        <w:t xml:space="preserve">les son los Supplier cuya web de referencia apunta a una URL absoluta por cada país? Es decir, que contenga una página que empiece por “http”. Se pide identificar cuántos Supplier hay por cada país con una URL absoluta. </w:t>
+      </w:r>
+    </w:p>
+    <w:p>
+      <w:pPr>
+        <w:rPr>
+          <w:i/>
+          <w:iCs/>
+        </w:rPr>
+      </w:pPr>
+      <w:r>
+        <w:rPr>
+          <w:i/>
+          <w:iCs/>
+        </w:rPr>
+        <w:t>Se deberá proporcionar las sentencias de creación utilizadas, las dos consultas planteadas y los resultados de las mismas.</w:t>
+      </w:r>
+    </w:p>
+    <w:p>
+      <w:pPr>
+        <w:pStyle w:val="Ttulo3"/>
+      </w:pPr>
+      <w:r>
+        <w:lastRenderedPageBreak/>
+        <w:t>Recreación de los nodos Supplier y las relaciones SUPPLIES</w:t>
+      </w:r>
+    </w:p>
+    <w:p>
+      <w:r>
+        <w:t xml:space="preserve">Lo primero de todo es crear los nodos de tipo </w:t>
+      </w:r>
+      <w:r>
+        <w:rPr>
+          <w:i/>
+          <w:iCs/>
+        </w:rPr>
+        <w:t>Supplier</w:t>
+      </w:r>
+      <w:r>
+        <w:t>, para ello hay que almacenar nuevos campos (</w:t>
+      </w:r>
+      <w:r>
+        <w:rPr>
+          <w:i/>
+          <w:iCs/>
+        </w:rPr>
+        <w:t>Country, HomePage</w:t>
+      </w:r>
+      <w:r>
+        <w:t>) para así satisfacer luego las consultas:</w:t>
       </w:r>
     </w:p>
     <w:p>
@@ -2810,10 +3197,10 @@
           <w:noProof/>
         </w:rPr>
         <w:drawing>
-          <wp:inline distT="0" distB="0" distL="0" distR="0" wp14:anchorId="5BCA6221" wp14:editId="1565DF6B">
-            <wp:extent cx="5400040" cy="1263015"/>
+          <wp:inline distT="0" distB="0" distL="0" distR="0" wp14:anchorId="7C08C9F0" wp14:editId="394F2411">
+            <wp:extent cx="5400040" cy="553085"/>
             <wp:effectExtent l="0" t="0" r="0" b="0"/>
-            <wp:docPr id="16" name="Imagen 16"/>
+            <wp:docPr id="13" name="Imagen 13"/>
             <wp:cNvGraphicFramePr>
               <a:graphicFrameLocks xmlns:a="http://schemas.openxmlformats.org/drawingml/2006/main" noChangeAspect="1"/>
             </wp:cNvGraphicFramePr>
@@ -2833,7 +3220,7 @@
                   <pic:spPr>
                     <a:xfrm>
                       <a:off x="0" y="0"/>
-                      <a:ext cx="5400040" cy="1263015"/>
+                      <a:ext cx="5400040" cy="553085"/>
                     </a:xfrm>
                     <a:prstGeom prst="rect">
                       <a:avLst/>
@@ -2854,42 +3241,21 @@
       <w:r>
         <w:t xml:space="preserve">Ilustración </w:t>
       </w:r>
-      <w:r>
-        <w:fldChar w:fldCharType="begin"/>
-      </w:r>
-      <w:r>
-        <w:instrText xml:space="preserve"> SEQ Ilustración \* ARABIC </w:instrText>
-      </w:r>
-      <w:r>
-        <w:fldChar w:fldCharType="separate"/>
-      </w:r>
-      <w:r>
-        <w:rPr>
-          <w:noProof/>
-        </w:rPr>
-        <w:t>10</w:t>
-      </w:r>
-      <w:r>
-        <w:rPr>
-          <w:noProof/>
-        </w:rPr>
-        <w:fldChar w:fldCharType="end"/>
-      </w:r>
-      <w:r>
-        <w:t xml:space="preserve"> - Resultado cuántos Supplier provienen de Francia.</w:t>
-      </w:r>
-    </w:p>
-    <w:p>
-      <w:pPr>
-        <w:pStyle w:val="Ttulo3"/>
-      </w:pPr>
-      <w:r>
-        <w:t>¿Cuántos Supplier hay por cada país con una URL absoluta?</w:t>
-      </w:r>
-    </w:p>
-    <w:p>
-      <w:r>
-        <w:t>La consulta a ejecutar es:</w:t>
+      <w:fldSimple w:instr=" SEQ Ilustración \* ARABIC ">
+        <w:r>
+          <w:rPr>
+            <w:noProof/>
+          </w:rPr>
+          <w:t>10</w:t>
+        </w:r>
+      </w:fldSimple>
+      <w:r>
+        <w:t xml:space="preserve"> - Creación de los nodos de tipo Supplier.</w:t>
+      </w:r>
+    </w:p>
+    <w:p>
+      <w:r>
+        <w:t>Una vez creado los nodos, creamos las diferentes relaciones, solo se producen con producto:</w:t>
       </w:r>
     </w:p>
     <w:p>
@@ -2901,12 +3267,11 @@
         <w:rPr>
           <w:noProof/>
         </w:rPr>
-        <w:lastRenderedPageBreak/>
         <w:drawing>
-          <wp:inline distT="0" distB="0" distL="0" distR="0" wp14:anchorId="4CD64C82" wp14:editId="401CACDD">
-            <wp:extent cx="5400040" cy="274320"/>
-            <wp:effectExtent l="0" t="0" r="0" b="0"/>
-            <wp:docPr id="17" name="Imagen 17"/>
+          <wp:inline distT="0" distB="0" distL="0" distR="0" wp14:anchorId="73F527C0" wp14:editId="487759B7">
+            <wp:extent cx="5400040" cy="643255"/>
+            <wp:effectExtent l="0" t="0" r="0" b="4445"/>
+            <wp:docPr id="14" name="Imagen 14"/>
             <wp:cNvGraphicFramePr>
               <a:graphicFrameLocks xmlns:a="http://schemas.openxmlformats.org/drawingml/2006/main" noChangeAspect="1"/>
             </wp:cNvGraphicFramePr>
@@ -2926,7 +3291,7 @@
                   <pic:spPr>
                     <a:xfrm>
                       <a:off x="0" y="0"/>
-                      <a:ext cx="5400040" cy="274320"/>
+                      <a:ext cx="5400040" cy="643255"/>
                     </a:xfrm>
                     <a:prstGeom prst="rect">
                       <a:avLst/>
@@ -2943,47 +3308,36 @@
       <w:pPr>
         <w:pStyle w:val="Descripcin"/>
         <w:jc w:val="center"/>
-        <w:rPr>
-          <w:noProof/>
-        </w:rPr>
       </w:pPr>
       <w:r>
         <w:t xml:space="preserve">Ilustración </w:t>
       </w:r>
-      <w:r>
-        <w:fldChar w:fldCharType="begin"/>
-      </w:r>
-      <w:r>
-        <w:instrText xml:space="preserve"> SEQ Ilustración \* ARABIC </w:instrText>
-      </w:r>
-      <w:r>
-        <w:fldChar w:fldCharType="separate"/>
-      </w:r>
-      <w:r>
-        <w:rPr>
-          <w:noProof/>
-        </w:rPr>
-        <w:t>11</w:t>
-      </w:r>
-      <w:r>
-        <w:rPr>
-          <w:noProof/>
-        </w:rPr>
-        <w:fldChar w:fldCharType="end"/>
-      </w:r>
-      <w:r>
-        <w:t xml:space="preserve"> - Consulta cuántos países con URL absoluta</w:t>
-      </w:r>
-      <w:r>
-        <w:rPr>
-          <w:noProof/>
-        </w:rPr>
-        <w:t>.</w:t>
-      </w:r>
-    </w:p>
-    <w:p>
-      <w:r>
-        <w:t>Esta consulta proporciona el siguiente resultado:</w:t>
+      <w:fldSimple w:instr=" SEQ Ilustración \* ARABIC ">
+        <w:r>
+          <w:rPr>
+            <w:noProof/>
+          </w:rPr>
+          <w:t>11</w:t>
+        </w:r>
+      </w:fldSimple>
+      <w:r>
+        <w:t xml:space="preserve"> - Creación de las relaciones entre Supplier y Product.</w:t>
+      </w:r>
+    </w:p>
+    <w:p>
+      <w:pPr>
+        <w:pStyle w:val="Ttulo3"/>
+      </w:pPr>
+      <w:r>
+        <w:t>¿Cuántos Supplier provienen de Francia?</w:t>
+      </w:r>
+    </w:p>
+    <w:p>
+      <w:r>
+        <w:t>La consulta que tenemos que ejecutar es</w:t>
+      </w:r>
+      <w:r>
+        <w:t>:</w:t>
       </w:r>
     </w:p>
     <w:p>
@@ -2996,10 +3350,10 @@
           <w:noProof/>
         </w:rPr>
         <w:drawing>
-          <wp:inline distT="0" distB="0" distL="0" distR="0" wp14:anchorId="00A9902B" wp14:editId="1A53ED06">
-            <wp:extent cx="5400040" cy="1119505"/>
-            <wp:effectExtent l="0" t="0" r="0" b="4445"/>
-            <wp:docPr id="18" name="Imagen 18"/>
+          <wp:inline distT="0" distB="0" distL="0" distR="0" wp14:anchorId="15FC46BC" wp14:editId="42DA77CB">
+            <wp:extent cx="5400040" cy="305435"/>
+            <wp:effectExtent l="0" t="0" r="0" b="0"/>
+            <wp:docPr id="15" name="Imagen 15"/>
             <wp:cNvGraphicFramePr>
               <a:graphicFrameLocks xmlns:a="http://schemas.openxmlformats.org/drawingml/2006/main" noChangeAspect="1"/>
             </wp:cNvGraphicFramePr>
@@ -3019,6 +3373,243 @@
                   <pic:spPr>
                     <a:xfrm>
                       <a:off x="0" y="0"/>
+                      <a:ext cx="5400040" cy="305435"/>
+                    </a:xfrm>
+                    <a:prstGeom prst="rect">
+                      <a:avLst/>
+                    </a:prstGeom>
+                  </pic:spPr>
+                </pic:pic>
+              </a:graphicData>
+            </a:graphic>
+          </wp:inline>
+        </w:drawing>
+      </w:r>
+    </w:p>
+    <w:p>
+      <w:pPr>
+        <w:pStyle w:val="Descripcin"/>
+        <w:jc w:val="center"/>
+      </w:pPr>
+      <w:r>
+        <w:t xml:space="preserve">Ilustración </w:t>
+      </w:r>
+      <w:fldSimple w:instr=" SEQ Ilustración \* ARABIC ">
+        <w:r>
+          <w:rPr>
+            <w:noProof/>
+          </w:rPr>
+          <w:t>12</w:t>
+        </w:r>
+      </w:fldSimple>
+      <w:r>
+        <w:t xml:space="preserve"> - Consulta cu</w:t>
+      </w:r>
+      <w:r>
+        <w:t>á</w:t>
+      </w:r>
+      <w:r>
+        <w:t>ntos Supplier provienen de Francia.</w:t>
+      </w:r>
+    </w:p>
+    <w:p>
+      <w:r>
+        <w:t>Proporciona el siguiente resultado:</w:t>
+      </w:r>
+    </w:p>
+    <w:p>
+      <w:pPr>
+        <w:keepNext/>
+        <w:jc w:val="center"/>
+      </w:pPr>
+      <w:r>
+        <w:rPr>
+          <w:noProof/>
+        </w:rPr>
+        <w:drawing>
+          <wp:inline distT="0" distB="0" distL="0" distR="0" wp14:anchorId="5BCA6221" wp14:editId="1565DF6B">
+            <wp:extent cx="5400040" cy="1263015"/>
+            <wp:effectExtent l="0" t="0" r="0" b="0"/>
+            <wp:docPr id="16" name="Imagen 16"/>
+            <wp:cNvGraphicFramePr>
+              <a:graphicFrameLocks xmlns:a="http://schemas.openxmlformats.org/drawingml/2006/main" noChangeAspect="1"/>
+            </wp:cNvGraphicFramePr>
+            <a:graphic xmlns:a="http://schemas.openxmlformats.org/drawingml/2006/main">
+              <a:graphicData uri="http://schemas.openxmlformats.org/drawingml/2006/picture">
+                <pic:pic xmlns:pic="http://schemas.openxmlformats.org/drawingml/2006/picture">
+                  <pic:nvPicPr>
+                    <pic:cNvPr id="1" name=""/>
+                    <pic:cNvPicPr/>
+                  </pic:nvPicPr>
+                  <pic:blipFill>
+                    <a:blip r:embed="rId31"/>
+                    <a:stretch>
+                      <a:fillRect/>
+                    </a:stretch>
+                  </pic:blipFill>
+                  <pic:spPr>
+                    <a:xfrm>
+                      <a:off x="0" y="0"/>
+                      <a:ext cx="5400040" cy="1263015"/>
+                    </a:xfrm>
+                    <a:prstGeom prst="rect">
+                      <a:avLst/>
+                    </a:prstGeom>
+                  </pic:spPr>
+                </pic:pic>
+              </a:graphicData>
+            </a:graphic>
+          </wp:inline>
+        </w:drawing>
+      </w:r>
+    </w:p>
+    <w:p>
+      <w:pPr>
+        <w:pStyle w:val="Descripcin"/>
+        <w:jc w:val="center"/>
+      </w:pPr>
+      <w:r>
+        <w:t xml:space="preserve">Ilustración </w:t>
+      </w:r>
+      <w:fldSimple w:instr=" SEQ Ilustración \* ARABIC ">
+        <w:r>
+          <w:rPr>
+            <w:noProof/>
+          </w:rPr>
+          <w:t>13</w:t>
+        </w:r>
+      </w:fldSimple>
+      <w:r>
+        <w:t xml:space="preserve"> - Resultado cuántos Supplier provienen de Francia.</w:t>
+      </w:r>
+    </w:p>
+    <w:p>
+      <w:pPr>
+        <w:pStyle w:val="Ttulo3"/>
+      </w:pPr>
+      <w:r>
+        <w:t>¿Cuántos Supplier hay por cada país con una URL absoluta?</w:t>
+      </w:r>
+    </w:p>
+    <w:p>
+      <w:r>
+        <w:t>La consulta a ejecutar es:</w:t>
+      </w:r>
+    </w:p>
+    <w:p>
+      <w:pPr>
+        <w:keepNext/>
+        <w:jc w:val="center"/>
+      </w:pPr>
+      <w:r>
+        <w:rPr>
+          <w:noProof/>
+        </w:rPr>
+        <w:lastRenderedPageBreak/>
+        <w:drawing>
+          <wp:inline distT="0" distB="0" distL="0" distR="0" wp14:anchorId="4CD64C82" wp14:editId="401CACDD">
+            <wp:extent cx="5400040" cy="274320"/>
+            <wp:effectExtent l="0" t="0" r="0" b="0"/>
+            <wp:docPr id="17" name="Imagen 17"/>
+            <wp:cNvGraphicFramePr>
+              <a:graphicFrameLocks xmlns:a="http://schemas.openxmlformats.org/drawingml/2006/main" noChangeAspect="1"/>
+            </wp:cNvGraphicFramePr>
+            <a:graphic xmlns:a="http://schemas.openxmlformats.org/drawingml/2006/main">
+              <a:graphicData uri="http://schemas.openxmlformats.org/drawingml/2006/picture">
+                <pic:pic xmlns:pic="http://schemas.openxmlformats.org/drawingml/2006/picture">
+                  <pic:nvPicPr>
+                    <pic:cNvPr id="1" name=""/>
+                    <pic:cNvPicPr/>
+                  </pic:nvPicPr>
+                  <pic:blipFill>
+                    <a:blip r:embed="rId32"/>
+                    <a:stretch>
+                      <a:fillRect/>
+                    </a:stretch>
+                  </pic:blipFill>
+                  <pic:spPr>
+                    <a:xfrm>
+                      <a:off x="0" y="0"/>
+                      <a:ext cx="5400040" cy="274320"/>
+                    </a:xfrm>
+                    <a:prstGeom prst="rect">
+                      <a:avLst/>
+                    </a:prstGeom>
+                  </pic:spPr>
+                </pic:pic>
+              </a:graphicData>
+            </a:graphic>
+          </wp:inline>
+        </w:drawing>
+      </w:r>
+    </w:p>
+    <w:p>
+      <w:pPr>
+        <w:pStyle w:val="Descripcin"/>
+        <w:jc w:val="center"/>
+        <w:rPr>
+          <w:noProof/>
+        </w:rPr>
+      </w:pPr>
+      <w:r>
+        <w:t xml:space="preserve">Ilustración </w:t>
+      </w:r>
+      <w:fldSimple w:instr=" SEQ Ilustración \* ARABIC ">
+        <w:r>
+          <w:rPr>
+            <w:noProof/>
+          </w:rPr>
+          <w:t>14</w:t>
+        </w:r>
+      </w:fldSimple>
+      <w:r>
+        <w:t xml:space="preserve"> - Consulta cuántos países con URL absoluta</w:t>
+      </w:r>
+      <w:r>
+        <w:rPr>
+          <w:noProof/>
+        </w:rPr>
+        <w:t>.</w:t>
+      </w:r>
+    </w:p>
+    <w:p>
+      <w:r>
+        <w:t>Esta consulta proporciona el siguiente resultado:</w:t>
+      </w:r>
+    </w:p>
+    <w:p>
+      <w:pPr>
+        <w:keepNext/>
+        <w:jc w:val="center"/>
+      </w:pPr>
+      <w:r>
+        <w:rPr>
+          <w:noProof/>
+        </w:rPr>
+        <w:drawing>
+          <wp:inline distT="0" distB="0" distL="0" distR="0" wp14:anchorId="00A9902B" wp14:editId="1A53ED06">
+            <wp:extent cx="5400040" cy="1119505"/>
+            <wp:effectExtent l="0" t="0" r="0" b="4445"/>
+            <wp:docPr id="18" name="Imagen 18"/>
+            <wp:cNvGraphicFramePr>
+              <a:graphicFrameLocks xmlns:a="http://schemas.openxmlformats.org/drawingml/2006/main" noChangeAspect="1"/>
+            </wp:cNvGraphicFramePr>
+            <a:graphic xmlns:a="http://schemas.openxmlformats.org/drawingml/2006/main">
+              <a:graphicData uri="http://schemas.openxmlformats.org/drawingml/2006/picture">
+                <pic:pic xmlns:pic="http://schemas.openxmlformats.org/drawingml/2006/picture">
+                  <pic:nvPicPr>
+                    <pic:cNvPr id="1" name=""/>
+                    <pic:cNvPicPr/>
+                  </pic:nvPicPr>
+                  <pic:blipFill>
+                    <a:blip r:embed="rId33"/>
+                    <a:stretch>
+                      <a:fillRect/>
+                    </a:stretch>
+                  </pic:blipFill>
+                  <pic:spPr>
+                    <a:xfrm>
+                      <a:off x="0" y="0"/>
                       <a:ext cx="5400040" cy="1119505"/>
                     </a:xfrm>
                     <a:prstGeom prst="rect">
@@ -3040,27 +3631,14 @@
       <w:r>
         <w:t xml:space="preserve">Ilustración </w:t>
       </w:r>
-      <w:r>
-        <w:fldChar w:fldCharType="begin"/>
-      </w:r>
-      <w:r>
-        <w:instrText xml:space="preserve"> SEQ Ilustración \* ARABIC </w:instrText>
-      </w:r>
-      <w:r>
-        <w:fldChar w:fldCharType="separate"/>
-      </w:r>
-      <w:r>
-        <w:rPr>
-          <w:noProof/>
-        </w:rPr>
-        <w:t>12</w:t>
-      </w:r>
-      <w:r>
-        <w:rPr>
-          <w:noProof/>
-        </w:rPr>
-        <w:fldChar w:fldCharType="end"/>
-      </w:r>
+      <w:fldSimple w:instr=" SEQ Ilustración \* ARABIC ">
+        <w:r>
+          <w:rPr>
+            <w:noProof/>
+          </w:rPr>
+          <w:t>15</w:t>
+        </w:r>
+      </w:fldSimple>
       <w:r>
         <w:t xml:space="preserve"> - Resultado cuántos países con URL absoluta.</w:t>
       </w:r>
@@ -3213,7 +3791,7 @@
                     <pic:cNvPicPr/>
                   </pic:nvPicPr>
                   <pic:blipFill>
-                    <a:blip r:embed="rId31"/>
+                    <a:blip r:embed="rId34"/>
                     <a:stretch>
                       <a:fillRect/>
                     </a:stretch>
@@ -3242,27 +3820,14 @@
       <w:r>
         <w:t xml:space="preserve">Ilustración </w:t>
       </w:r>
-      <w:r>
-        <w:fldChar w:fldCharType="begin"/>
-      </w:r>
-      <w:r>
-        <w:instrText xml:space="preserve"> SEQ Ilustración \* ARABIC </w:instrText>
-      </w:r>
-      <w:r>
-        <w:fldChar w:fldCharType="separate"/>
-      </w:r>
-      <w:r>
-        <w:rPr>
-          <w:noProof/>
-        </w:rPr>
-        <w:t>13</w:t>
-      </w:r>
-      <w:r>
-        <w:rPr>
-          <w:noProof/>
-        </w:rPr>
-        <w:fldChar w:fldCharType="end"/>
-      </w:r>
+      <w:fldSimple w:instr=" SEQ Ilustración \* ARABIC ">
+        <w:r>
+          <w:rPr>
+            <w:noProof/>
+          </w:rPr>
+          <w:t>16</w:t>
+        </w:r>
+      </w:fldSimple>
       <w:r>
         <w:t xml:space="preserve"> – Neo4j consulta 1.</w:t>
       </w:r>
@@ -3286,314 +3851,6 @@
             <wp:extent cx="5400040" cy="811530"/>
             <wp:effectExtent l="0" t="0" r="0" b="7620"/>
             <wp:docPr id="4" name="Imagen 4"/>
-            <wp:cNvGraphicFramePr>
-              <a:graphicFrameLocks xmlns:a="http://schemas.openxmlformats.org/drawingml/2006/main" noChangeAspect="1"/>
-            </wp:cNvGraphicFramePr>
-            <a:graphic xmlns:a="http://schemas.openxmlformats.org/drawingml/2006/main">
-              <a:graphicData uri="http://schemas.openxmlformats.org/drawingml/2006/picture">
-                <pic:pic xmlns:pic="http://schemas.openxmlformats.org/drawingml/2006/picture">
-                  <pic:nvPicPr>
-                    <pic:cNvPr id="1" name=""/>
-                    <pic:cNvPicPr/>
-                  </pic:nvPicPr>
-                  <pic:blipFill>
-                    <a:blip r:embed="rId32"/>
-                    <a:stretch>
-                      <a:fillRect/>
-                    </a:stretch>
-                  </pic:blipFill>
-                  <pic:spPr>
-                    <a:xfrm>
-                      <a:off x="0" y="0"/>
-                      <a:ext cx="5400040" cy="811530"/>
-                    </a:xfrm>
-                    <a:prstGeom prst="rect">
-                      <a:avLst/>
-                    </a:prstGeom>
-                  </pic:spPr>
-                </pic:pic>
-              </a:graphicData>
-            </a:graphic>
-          </wp:inline>
-        </w:drawing>
-      </w:r>
-    </w:p>
-    <w:p>
-      <w:pPr>
-        <w:pStyle w:val="Descripcin"/>
-        <w:jc w:val="center"/>
-      </w:pPr>
-      <w:r>
-        <w:t xml:space="preserve">Ilustración </w:t>
-      </w:r>
-      <w:r>
-        <w:fldChar w:fldCharType="begin"/>
-      </w:r>
-      <w:r>
-        <w:instrText xml:space="preserve"> SEQ Ilustración \* ARABIC </w:instrText>
-      </w:r>
-      <w:r>
-        <w:fldChar w:fldCharType="separate"/>
-      </w:r>
-      <w:r>
-        <w:rPr>
-          <w:noProof/>
-        </w:rPr>
-        <w:t>14</w:t>
-      </w:r>
-      <w:r>
-        <w:rPr>
-          <w:noProof/>
-        </w:rPr>
-        <w:fldChar w:fldCharType="end"/>
-      </w:r>
-      <w:r>
-        <w:t xml:space="preserve"> - Neo4j resultado consulta</w:t>
-      </w:r>
-      <w:r>
-        <w:t xml:space="preserve"> </w:t>
-      </w:r>
-      <w:r>
-        <w:t>1</w:t>
-      </w:r>
-      <w:r>
-        <w:t>.</w:t>
-      </w:r>
-    </w:p>
-    <w:p>
-      <w:pPr>
-        <w:pStyle w:val="Ttulo2"/>
-      </w:pPr>
-      <w:r>
-        <w:lastRenderedPageBreak/>
-        <w:t>Consulta 2 (20%)</w:t>
-      </w:r>
-    </w:p>
-    <w:p>
-      <w:pPr>
-        <w:rPr>
-          <w:i/>
-          <w:iCs/>
-        </w:rPr>
-      </w:pPr>
-      <w:r>
-        <w:rPr>
-          <w:i/>
-          <w:iCs/>
-        </w:rPr>
-        <w:t>Listar el nombre de la categoría asociada (PART_OF) a 6 productos.</w:t>
-      </w:r>
-    </w:p>
-    <w:p>
-      <w:r>
-        <w:t>La consulta realizada es:</w:t>
-      </w:r>
-    </w:p>
-    <w:p>
-      <w:pPr>
-        <w:keepNext/>
-        <w:jc w:val="center"/>
-      </w:pPr>
-      <w:r>
-        <w:rPr>
-          <w:noProof/>
-        </w:rPr>
-        <w:drawing>
-          <wp:inline distT="0" distB="0" distL="0" distR="0" wp14:anchorId="76ADFB75" wp14:editId="359F54B6">
-            <wp:extent cx="5400040" cy="992505"/>
-            <wp:effectExtent l="0" t="0" r="0" b="0"/>
-            <wp:docPr id="2" name="Imagen 2"/>
-            <wp:cNvGraphicFramePr>
-              <a:graphicFrameLocks xmlns:a="http://schemas.openxmlformats.org/drawingml/2006/main" noChangeAspect="1"/>
-            </wp:cNvGraphicFramePr>
-            <a:graphic xmlns:a="http://schemas.openxmlformats.org/drawingml/2006/main">
-              <a:graphicData uri="http://schemas.openxmlformats.org/drawingml/2006/picture">
-                <pic:pic xmlns:pic="http://schemas.openxmlformats.org/drawingml/2006/picture">
-                  <pic:nvPicPr>
-                    <pic:cNvPr id="1" name=""/>
-                    <pic:cNvPicPr/>
-                  </pic:nvPicPr>
-                  <pic:blipFill>
-                    <a:blip r:embed="rId33"/>
-                    <a:stretch>
-                      <a:fillRect/>
-                    </a:stretch>
-                  </pic:blipFill>
-                  <pic:spPr>
-                    <a:xfrm>
-                      <a:off x="0" y="0"/>
-                      <a:ext cx="5400040" cy="992505"/>
-                    </a:xfrm>
-                    <a:prstGeom prst="rect">
-                      <a:avLst/>
-                    </a:prstGeom>
-                  </pic:spPr>
-                </pic:pic>
-              </a:graphicData>
-            </a:graphic>
-          </wp:inline>
-        </w:drawing>
-      </w:r>
-    </w:p>
-    <w:p>
-      <w:pPr>
-        <w:pStyle w:val="Descripcin"/>
-        <w:jc w:val="center"/>
-      </w:pPr>
-      <w:r>
-        <w:t xml:space="preserve">Ilustración </w:t>
-      </w:r>
-      <w:r>
-        <w:fldChar w:fldCharType="begin"/>
-      </w:r>
-      <w:r>
-        <w:instrText xml:space="preserve"> SEQ Ilustración \* ARABIC </w:instrText>
-      </w:r>
-      <w:r>
-        <w:fldChar w:fldCharType="separate"/>
-      </w:r>
-      <w:r>
-        <w:rPr>
-          <w:noProof/>
-        </w:rPr>
-        <w:t>15</w:t>
-      </w:r>
-      <w:r>
-        <w:rPr>
-          <w:noProof/>
-        </w:rPr>
-        <w:fldChar w:fldCharType="end"/>
-      </w:r>
-      <w:r>
-        <w:t xml:space="preserve"> - Neo4j consulta 2.</w:t>
-      </w:r>
-    </w:p>
-    <w:p>
-      <w:r>
-        <w:t>El resultado es:</w:t>
-      </w:r>
-    </w:p>
-    <w:p>
-      <w:pPr>
-        <w:keepNext/>
-        <w:jc w:val="center"/>
-      </w:pPr>
-      <w:r>
-        <w:rPr>
-          <w:noProof/>
-        </w:rPr>
-        <w:drawing>
-          <wp:inline distT="0" distB="0" distL="0" distR="0" wp14:anchorId="1C06F444" wp14:editId="319CD1BA">
-            <wp:extent cx="5400040" cy="873760"/>
-            <wp:effectExtent l="0" t="0" r="0" b="2540"/>
-            <wp:docPr id="20" name="Imagen 20"/>
-            <wp:cNvGraphicFramePr>
-              <a:graphicFrameLocks xmlns:a="http://schemas.openxmlformats.org/drawingml/2006/main" noChangeAspect="1"/>
-            </wp:cNvGraphicFramePr>
-            <a:graphic xmlns:a="http://schemas.openxmlformats.org/drawingml/2006/main">
-              <a:graphicData uri="http://schemas.openxmlformats.org/drawingml/2006/picture">
-                <pic:pic xmlns:pic="http://schemas.openxmlformats.org/drawingml/2006/picture">
-                  <pic:nvPicPr>
-                    <pic:cNvPr id="1" name=""/>
-                    <pic:cNvPicPr/>
-                  </pic:nvPicPr>
-                  <pic:blipFill>
-                    <a:blip r:embed="rId34"/>
-                    <a:stretch>
-                      <a:fillRect/>
-                    </a:stretch>
-                  </pic:blipFill>
-                  <pic:spPr>
-                    <a:xfrm>
-                      <a:off x="0" y="0"/>
-                      <a:ext cx="5400040" cy="873760"/>
-                    </a:xfrm>
-                    <a:prstGeom prst="rect">
-                      <a:avLst/>
-                    </a:prstGeom>
-                  </pic:spPr>
-                </pic:pic>
-              </a:graphicData>
-            </a:graphic>
-          </wp:inline>
-        </w:drawing>
-      </w:r>
-    </w:p>
-    <w:p>
-      <w:pPr>
-        <w:pStyle w:val="Descripcin"/>
-        <w:jc w:val="center"/>
-      </w:pPr>
-      <w:r>
-        <w:t xml:space="preserve">Ilustración </w:t>
-      </w:r>
-      <w:r>
-        <w:fldChar w:fldCharType="begin"/>
-      </w:r>
-      <w:r>
-        <w:instrText xml:space="preserve"> SEQ Ilustración \* ARABIC </w:instrText>
-      </w:r>
-      <w:r>
-        <w:fldChar w:fldCharType="separate"/>
-      </w:r>
-      <w:r>
-        <w:rPr>
-          <w:noProof/>
-        </w:rPr>
-        <w:t>16</w:t>
-      </w:r>
-      <w:r>
-        <w:rPr>
-          <w:noProof/>
-        </w:rPr>
-        <w:fldChar w:fldCharType="end"/>
-      </w:r>
-      <w:r>
-        <w:t xml:space="preserve"> - Neo4j resultado consulta 2.</w:t>
-      </w:r>
-    </w:p>
-    <w:p>
-      <w:pPr>
-        <w:pStyle w:val="Ttulo2"/>
-      </w:pPr>
-      <w:r>
-        <w:t>Consulta 3 (30%)</w:t>
-      </w:r>
-    </w:p>
-    <w:p>
-      <w:pPr>
-        <w:rPr>
-          <w:i/>
-          <w:iCs/>
-        </w:rPr>
-      </w:pPr>
-      <w:r>
-        <w:rPr>
-          <w:i/>
-          <w:iCs/>
-        </w:rPr>
-        <w:t>Obtener el segundo, tercer y cuarto mejores vendedores de “Tokyo Traders”. Los mejores vendedores son aquellos que han vendido más productos de “Tokyo Traders”. Listar sólo el nombre y apellido de los vendedores y el número de unidades vendidas por vendedor.</w:t>
-      </w:r>
-    </w:p>
-    <w:p>
-      <w:r>
-        <w:t>La consulta es:</w:t>
-      </w:r>
-    </w:p>
-    <w:p>
-      <w:pPr>
-        <w:keepNext/>
-        <w:jc w:val="center"/>
-      </w:pPr>
-      <w:r>
-        <w:rPr>
-          <w:noProof/>
-        </w:rPr>
-        <w:drawing>
-          <wp:inline distT="0" distB="0" distL="0" distR="0" wp14:anchorId="65C0D63C" wp14:editId="1B09CD0B">
-            <wp:extent cx="5400040" cy="1614805"/>
-            <wp:effectExtent l="0" t="0" r="0" b="4445"/>
-            <wp:docPr id="22" name="Imagen 22"/>
             <wp:cNvGraphicFramePr>
               <a:graphicFrameLocks xmlns:a="http://schemas.openxmlformats.org/drawingml/2006/main" noChangeAspect="1"/>
             </wp:cNvGraphicFramePr>
@@ -3613,7 +3870,7 @@
                   <pic:spPr>
                     <a:xfrm>
                       <a:off x="0" y="0"/>
-                      <a:ext cx="5400040" cy="1614805"/>
+                      <a:ext cx="5400040" cy="811530"/>
                     </a:xfrm>
                     <a:prstGeom prst="rect">
                       <a:avLst/>
@@ -3634,34 +3891,54 @@
       <w:r>
         <w:t xml:space="preserve">Ilustración </w:t>
       </w:r>
-      <w:r>
-        <w:fldChar w:fldCharType="begin"/>
-      </w:r>
-      <w:r>
-        <w:instrText xml:space="preserve"> SEQ Ilustración \* ARABIC </w:instrText>
-      </w:r>
-      <w:r>
-        <w:fldChar w:fldCharType="separate"/>
-      </w:r>
-      <w:r>
-        <w:rPr>
-          <w:noProof/>
-        </w:rPr>
-        <w:t>17</w:t>
-      </w:r>
-      <w:r>
-        <w:rPr>
-          <w:noProof/>
-        </w:rPr>
-        <w:fldChar w:fldCharType="end"/>
-      </w:r>
-      <w:r>
-        <w:t xml:space="preserve"> - Neo4j consulta 3.</w:t>
-      </w:r>
-    </w:p>
-    <w:p>
-      <w:r>
-        <w:t>El resultado obtenido:</w:t>
+      <w:fldSimple w:instr=" SEQ Ilustración \* ARABIC ">
+        <w:r>
+          <w:rPr>
+            <w:noProof/>
+          </w:rPr>
+          <w:t>17</w:t>
+        </w:r>
+      </w:fldSimple>
+      <w:r>
+        <w:t xml:space="preserve"> - Neo4j resultado consulta</w:t>
+      </w:r>
+      <w:r>
+        <w:t xml:space="preserve"> </w:t>
+      </w:r>
+      <w:r>
+        <w:t>1</w:t>
+      </w:r>
+      <w:r>
+        <w:t>.</w:t>
+      </w:r>
+    </w:p>
+    <w:p>
+      <w:pPr>
+        <w:pStyle w:val="Ttulo2"/>
+      </w:pPr>
+      <w:r>
+        <w:lastRenderedPageBreak/>
+        <w:t>Consulta 2 (20%)</w:t>
+      </w:r>
+    </w:p>
+    <w:p>
+      <w:pPr>
+        <w:rPr>
+          <w:i/>
+          <w:iCs/>
+        </w:rPr>
+      </w:pPr>
+      <w:r>
+        <w:rPr>
+          <w:i/>
+          <w:iCs/>
+        </w:rPr>
+        <w:t>Listar el nombre de la categoría asociada (PART_OF) a 6 productos.</w:t>
+      </w:r>
+    </w:p>
+    <w:p>
+      <w:r>
+        <w:t>La consulta realizada es:</w:t>
       </w:r>
     </w:p>
     <w:p>
@@ -3673,12 +3950,11 @@
         <w:rPr>
           <w:noProof/>
         </w:rPr>
-        <w:lastRenderedPageBreak/>
         <w:drawing>
-          <wp:inline distT="0" distB="0" distL="0" distR="0" wp14:anchorId="2EF28F5B" wp14:editId="3FEB3D4D">
-            <wp:extent cx="5400040" cy="1086485"/>
+          <wp:inline distT="0" distB="0" distL="0" distR="0" wp14:anchorId="76ADFB75" wp14:editId="359F54B6">
+            <wp:extent cx="5400040" cy="992505"/>
             <wp:effectExtent l="0" t="0" r="0" b="0"/>
-            <wp:docPr id="23" name="Imagen 23"/>
+            <wp:docPr id="2" name="Imagen 2"/>
             <wp:cNvGraphicFramePr>
               <a:graphicFrameLocks xmlns:a="http://schemas.openxmlformats.org/drawingml/2006/main" noChangeAspect="1"/>
             </wp:cNvGraphicFramePr>
@@ -3698,6 +3974,243 @@
                   <pic:spPr>
                     <a:xfrm>
                       <a:off x="0" y="0"/>
+                      <a:ext cx="5400040" cy="992505"/>
+                    </a:xfrm>
+                    <a:prstGeom prst="rect">
+                      <a:avLst/>
+                    </a:prstGeom>
+                  </pic:spPr>
+                </pic:pic>
+              </a:graphicData>
+            </a:graphic>
+          </wp:inline>
+        </w:drawing>
+      </w:r>
+    </w:p>
+    <w:p>
+      <w:pPr>
+        <w:pStyle w:val="Descripcin"/>
+        <w:jc w:val="center"/>
+      </w:pPr>
+      <w:r>
+        <w:t xml:space="preserve">Ilustración </w:t>
+      </w:r>
+      <w:fldSimple w:instr=" SEQ Ilustración \* ARABIC ">
+        <w:r>
+          <w:rPr>
+            <w:noProof/>
+          </w:rPr>
+          <w:t>18</w:t>
+        </w:r>
+      </w:fldSimple>
+      <w:r>
+        <w:t xml:space="preserve"> - Neo4j consulta 2.</w:t>
+      </w:r>
+    </w:p>
+    <w:p>
+      <w:r>
+        <w:t>El resultado es:</w:t>
+      </w:r>
+    </w:p>
+    <w:p>
+      <w:pPr>
+        <w:keepNext/>
+        <w:jc w:val="center"/>
+      </w:pPr>
+      <w:r>
+        <w:rPr>
+          <w:noProof/>
+        </w:rPr>
+        <w:drawing>
+          <wp:inline distT="0" distB="0" distL="0" distR="0" wp14:anchorId="1C06F444" wp14:editId="319CD1BA">
+            <wp:extent cx="5400040" cy="873760"/>
+            <wp:effectExtent l="0" t="0" r="0" b="2540"/>
+            <wp:docPr id="20" name="Imagen 20"/>
+            <wp:cNvGraphicFramePr>
+              <a:graphicFrameLocks xmlns:a="http://schemas.openxmlformats.org/drawingml/2006/main" noChangeAspect="1"/>
+            </wp:cNvGraphicFramePr>
+            <a:graphic xmlns:a="http://schemas.openxmlformats.org/drawingml/2006/main">
+              <a:graphicData uri="http://schemas.openxmlformats.org/drawingml/2006/picture">
+                <pic:pic xmlns:pic="http://schemas.openxmlformats.org/drawingml/2006/picture">
+                  <pic:nvPicPr>
+                    <pic:cNvPr id="1" name=""/>
+                    <pic:cNvPicPr/>
+                  </pic:nvPicPr>
+                  <pic:blipFill>
+                    <a:blip r:embed="rId37"/>
+                    <a:stretch>
+                      <a:fillRect/>
+                    </a:stretch>
+                  </pic:blipFill>
+                  <pic:spPr>
+                    <a:xfrm>
+                      <a:off x="0" y="0"/>
+                      <a:ext cx="5400040" cy="873760"/>
+                    </a:xfrm>
+                    <a:prstGeom prst="rect">
+                      <a:avLst/>
+                    </a:prstGeom>
+                  </pic:spPr>
+                </pic:pic>
+              </a:graphicData>
+            </a:graphic>
+          </wp:inline>
+        </w:drawing>
+      </w:r>
+    </w:p>
+    <w:p>
+      <w:pPr>
+        <w:pStyle w:val="Descripcin"/>
+        <w:jc w:val="center"/>
+      </w:pPr>
+      <w:r>
+        <w:t xml:space="preserve">Ilustración </w:t>
+      </w:r>
+      <w:fldSimple w:instr=" SEQ Ilustración \* ARABIC ">
+        <w:r>
+          <w:rPr>
+            <w:noProof/>
+          </w:rPr>
+          <w:t>19</w:t>
+        </w:r>
+      </w:fldSimple>
+      <w:r>
+        <w:t xml:space="preserve"> - Neo4j resultado consulta 2.</w:t>
+      </w:r>
+    </w:p>
+    <w:p>
+      <w:pPr>
+        <w:pStyle w:val="Ttulo2"/>
+      </w:pPr>
+      <w:r>
+        <w:t>Consulta 3 (30%)</w:t>
+      </w:r>
+    </w:p>
+    <w:p>
+      <w:pPr>
+        <w:rPr>
+          <w:i/>
+          <w:iCs/>
+        </w:rPr>
+      </w:pPr>
+      <w:r>
+        <w:rPr>
+          <w:i/>
+          <w:iCs/>
+        </w:rPr>
+        <w:t>Obtener el segundo, tercer y cuarto mejores vendedores de “Tokyo Traders”. Los mejores vendedores son aquellos que han vendido más productos de “Tokyo Traders”. Listar sólo el nombre y apellido de los vendedores y el número de unidades vendidas por vendedor.</w:t>
+      </w:r>
+    </w:p>
+    <w:p>
+      <w:r>
+        <w:t>La consulta es:</w:t>
+      </w:r>
+    </w:p>
+    <w:p>
+      <w:pPr>
+        <w:keepNext/>
+        <w:jc w:val="center"/>
+      </w:pPr>
+      <w:r>
+        <w:rPr>
+          <w:noProof/>
+        </w:rPr>
+        <w:drawing>
+          <wp:inline distT="0" distB="0" distL="0" distR="0" wp14:anchorId="65C0D63C" wp14:editId="1B09CD0B">
+            <wp:extent cx="5400040" cy="1614805"/>
+            <wp:effectExtent l="0" t="0" r="0" b="4445"/>
+            <wp:docPr id="22" name="Imagen 22"/>
+            <wp:cNvGraphicFramePr>
+              <a:graphicFrameLocks xmlns:a="http://schemas.openxmlformats.org/drawingml/2006/main" noChangeAspect="1"/>
+            </wp:cNvGraphicFramePr>
+            <a:graphic xmlns:a="http://schemas.openxmlformats.org/drawingml/2006/main">
+              <a:graphicData uri="http://schemas.openxmlformats.org/drawingml/2006/picture">
+                <pic:pic xmlns:pic="http://schemas.openxmlformats.org/drawingml/2006/picture">
+                  <pic:nvPicPr>
+                    <pic:cNvPr id="1" name=""/>
+                    <pic:cNvPicPr/>
+                  </pic:nvPicPr>
+                  <pic:blipFill>
+                    <a:blip r:embed="rId38"/>
+                    <a:stretch>
+                      <a:fillRect/>
+                    </a:stretch>
+                  </pic:blipFill>
+                  <pic:spPr>
+                    <a:xfrm>
+                      <a:off x="0" y="0"/>
+                      <a:ext cx="5400040" cy="1614805"/>
+                    </a:xfrm>
+                    <a:prstGeom prst="rect">
+                      <a:avLst/>
+                    </a:prstGeom>
+                  </pic:spPr>
+                </pic:pic>
+              </a:graphicData>
+            </a:graphic>
+          </wp:inline>
+        </w:drawing>
+      </w:r>
+    </w:p>
+    <w:p>
+      <w:pPr>
+        <w:pStyle w:val="Descripcin"/>
+        <w:jc w:val="center"/>
+      </w:pPr>
+      <w:r>
+        <w:t xml:space="preserve">Ilustración </w:t>
+      </w:r>
+      <w:fldSimple w:instr=" SEQ Ilustración \* ARABIC ">
+        <w:r>
+          <w:rPr>
+            <w:noProof/>
+          </w:rPr>
+          <w:t>20</w:t>
+        </w:r>
+      </w:fldSimple>
+      <w:r>
+        <w:t xml:space="preserve"> - Neo4j consulta 3.</w:t>
+      </w:r>
+    </w:p>
+    <w:p>
+      <w:r>
+        <w:t>El resultado obtenido:</w:t>
+      </w:r>
+    </w:p>
+    <w:p>
+      <w:pPr>
+        <w:keepNext/>
+        <w:jc w:val="center"/>
+      </w:pPr>
+      <w:r>
+        <w:rPr>
+          <w:noProof/>
+        </w:rPr>
+        <w:lastRenderedPageBreak/>
+        <w:drawing>
+          <wp:inline distT="0" distB="0" distL="0" distR="0" wp14:anchorId="2EF28F5B" wp14:editId="3FEB3D4D">
+            <wp:extent cx="5400040" cy="1086485"/>
+            <wp:effectExtent l="0" t="0" r="0" b="0"/>
+            <wp:docPr id="23" name="Imagen 23"/>
+            <wp:cNvGraphicFramePr>
+              <a:graphicFrameLocks xmlns:a="http://schemas.openxmlformats.org/drawingml/2006/main" noChangeAspect="1"/>
+            </wp:cNvGraphicFramePr>
+            <a:graphic xmlns:a="http://schemas.openxmlformats.org/drawingml/2006/main">
+              <a:graphicData uri="http://schemas.openxmlformats.org/drawingml/2006/picture">
+                <pic:pic xmlns:pic="http://schemas.openxmlformats.org/drawingml/2006/picture">
+                  <pic:nvPicPr>
+                    <pic:cNvPr id="1" name=""/>
+                    <pic:cNvPicPr/>
+                  </pic:nvPicPr>
+                  <pic:blipFill>
+                    <a:blip r:embed="rId39"/>
+                    <a:stretch>
+                      <a:fillRect/>
+                    </a:stretch>
+                  </pic:blipFill>
+                  <pic:spPr>
+                    <a:xfrm>
+                      <a:off x="0" y="0"/>
                       <a:ext cx="5400040" cy="1086485"/>
                     </a:xfrm>
                     <a:prstGeom prst="rect">
@@ -3719,27 +4232,14 @@
       <w:r>
         <w:t xml:space="preserve">Ilustración </w:t>
       </w:r>
-      <w:r>
-        <w:fldChar w:fldCharType="begin"/>
-      </w:r>
-      <w:r>
-        <w:instrText xml:space="preserve"> SEQ Ilustración \* ARABIC </w:instrText>
-      </w:r>
-      <w:r>
-        <w:fldChar w:fldCharType="separate"/>
-      </w:r>
-      <w:r>
-        <w:rPr>
-          <w:noProof/>
-        </w:rPr>
-        <w:t>18</w:t>
-      </w:r>
-      <w:r>
-        <w:rPr>
-          <w:noProof/>
-        </w:rPr>
-        <w:fldChar w:fldCharType="end"/>
-      </w:r>
+      <w:fldSimple w:instr=" SEQ Ilustración \* ARABIC ">
+        <w:r>
+          <w:rPr>
+            <w:noProof/>
+          </w:rPr>
+          <w:t>21</w:t>
+        </w:r>
+      </w:fldSimple>
       <w:r>
         <w:t xml:space="preserve"> - Neo4j resultado consulta 3.</w:t>
       </w:r>
@@ -3838,7 +4338,7 @@
       </w:pPr>
     </w:p>
     <w:sectPr>
-      <w:headerReference w:type="default" r:id="rId37"/>
+      <w:headerReference w:type="default" r:id="rId40"/>
       <w:pgSz w:w="11906" w:h="16838"/>
       <w:pgMar w:top="1417" w:right="1701" w:bottom="1417" w:left="1701" w:header="708" w:footer="708" w:gutter="0"/>
       <w:cols w:space="708"/>

</xml_diff>

<commit_message>
BBDD: PRA1 - Ejercicio 2 al 100%
</commit_message>
<xml_diff>
--- a/2021-22/PrimerSemestre/BBDD/PRA1/ubierna_mario_nosql_pra1.docx
+++ b/2021-22/PrimerSemestre/BBDD/PRA1/ubierna_mario_nosql_pra1.docx
@@ -1129,16 +1129,31 @@
       </w:pPr>
     </w:p>
     <w:p>
-      <w:fldSimple w:instr=" TOC \h \z \c &quot;Tabla&quot; ">
-        <w:r>
-          <w:rPr>
-            <w:b/>
-            <w:bCs/>
-            <w:noProof/>
-          </w:rPr>
-          <w:t>No se encuentran elementos de tabla de ilustraciones.</w:t>
-        </w:r>
-      </w:fldSimple>
+      <w:r>
+        <w:fldChar w:fldCharType="begin"/>
+      </w:r>
+      <w:r>
+        <w:instrText xml:space="preserve"> TOC \h \z \c "Tabla" </w:instrText>
+      </w:r>
+      <w:r>
+        <w:fldChar w:fldCharType="separate"/>
+      </w:r>
+      <w:r>
+        <w:rPr>
+          <w:b/>
+          <w:bCs/>
+          <w:noProof/>
+        </w:rPr>
+        <w:t>No se encuentran elementos de tabla de ilustraciones.</w:t>
+      </w:r>
+      <w:r>
+        <w:rPr>
+          <w:b/>
+          <w:bCs/>
+          <w:noProof/>
+        </w:rPr>
+        <w:fldChar w:fldCharType="end"/>
+      </w:r>
     </w:p>
     <w:p>
       <w:pPr>
@@ -1212,16 +1227,31 @@
       </w:pPr>
     </w:p>
     <w:p>
-      <w:fldSimple w:instr=" TOC \h \z \c &quot;Ilustración&quot; ">
-        <w:r>
-          <w:rPr>
-            <w:b/>
-            <w:bCs/>
-            <w:noProof/>
-          </w:rPr>
-          <w:t>No se encuentran elementos de tabla de ilustraciones.</w:t>
-        </w:r>
-      </w:fldSimple>
+      <w:r>
+        <w:fldChar w:fldCharType="begin"/>
+      </w:r>
+      <w:r>
+        <w:instrText xml:space="preserve"> TOC \h \z \c "Ilustración" </w:instrText>
+      </w:r>
+      <w:r>
+        <w:fldChar w:fldCharType="separate"/>
+      </w:r>
+      <w:r>
+        <w:rPr>
+          <w:b/>
+          <w:bCs/>
+          <w:noProof/>
+        </w:rPr>
+        <w:t>No se encuentran elementos de tabla de ilustraciones.</w:t>
+      </w:r>
+      <w:r>
+        <w:rPr>
+          <w:b/>
+          <w:bCs/>
+          <w:noProof/>
+        </w:rPr>
+        <w:fldChar w:fldCharType="end"/>
+      </w:r>
     </w:p>
     <w:p>
       <w:pPr>
@@ -1400,14 +1430,7 @@
           <w:i/>
           <w:iCs/>
         </w:rPr>
-        <w:t>Se pide proporcionar las sentencias (en texto) para el shell de MongoDB y los resultados que se obtienen (haciendo una captura de pantalla o adjuntando el texto retornado) para las siguientes consultas</w:t>
-      </w:r>
-      <w:r>
-        <w:rPr>
-          <w:i/>
-          <w:iCs/>
-        </w:rPr>
-        <w:t>:</w:t>
+        <w:t>Se pide proporcionar las sentencias (en texto) para el shell de MongoDB y los resultados que se obtienen (haciendo una captura de pantalla o adjuntando el texto retornado) para las siguientes consultas:</w:t>
       </w:r>
     </w:p>
     <w:p>
@@ -1583,14 +1606,27 @@
       <w:r>
         <w:t xml:space="preserve">Ilustración </w:t>
       </w:r>
-      <w:fldSimple w:instr=" SEQ Ilustración \* ARABIC ">
-        <w:r>
-          <w:rPr>
-            <w:noProof/>
-          </w:rPr>
-          <w:t>1</w:t>
-        </w:r>
-      </w:fldSimple>
+      <w:r>
+        <w:fldChar w:fldCharType="begin"/>
+      </w:r>
+      <w:r>
+        <w:instrText xml:space="preserve"> SEQ Ilustración \* ARABIC </w:instrText>
+      </w:r>
+      <w:r>
+        <w:fldChar w:fldCharType="separate"/>
+      </w:r>
+      <w:r>
+        <w:rPr>
+          <w:noProof/>
+        </w:rPr>
+        <w:t>1</w:t>
+      </w:r>
+      <w:r>
+        <w:rPr>
+          <w:noProof/>
+        </w:rPr>
+        <w:fldChar w:fldCharType="end"/>
+      </w:r>
       <w:r>
         <w:t xml:space="preserve"> - MongoDB consulta y resultado de la consulta 1.</w:t>
       </w:r>
@@ -1738,14 +1774,27 @@
       <w:r>
         <w:t xml:space="preserve">Ilustración </w:t>
       </w:r>
-      <w:fldSimple w:instr=" SEQ Ilustración \* ARABIC ">
-        <w:r>
-          <w:rPr>
-            <w:noProof/>
-          </w:rPr>
-          <w:t>2</w:t>
-        </w:r>
-      </w:fldSimple>
+      <w:r>
+        <w:fldChar w:fldCharType="begin"/>
+      </w:r>
+      <w:r>
+        <w:instrText xml:space="preserve"> SEQ Ilustración \* ARABIC </w:instrText>
+      </w:r>
+      <w:r>
+        <w:fldChar w:fldCharType="separate"/>
+      </w:r>
+      <w:r>
+        <w:rPr>
+          <w:noProof/>
+        </w:rPr>
+        <w:t>2</w:t>
+      </w:r>
+      <w:r>
+        <w:rPr>
+          <w:noProof/>
+        </w:rPr>
+        <w:fldChar w:fldCharType="end"/>
+      </w:r>
       <w:r>
         <w:t xml:space="preserve"> - MongoDB consulta y resultado de la consulta 2.</w:t>
       </w:r>
@@ -1779,29 +1828,24 @@
       </w:r>
     </w:p>
     <w:p>
+      <w:r>
+        <w:t>db.Usuarios_grupos.aggregate([</w:t>
+      </w:r>
+    </w:p>
+    <w:p>
       <w:pPr>
         <w:rPr>
           <w:lang w:val="en-US"/>
         </w:rPr>
       </w:pPr>
       <w:r>
+        <w:t xml:space="preserve">   </w:t>
+      </w:r>
+      <w:r>
         <w:rPr>
           <w:lang w:val="en-US"/>
         </w:rPr>
-        <w:t>db.Usuarios_grupos.aggregate([</w:t>
-      </w:r>
-    </w:p>
-    <w:p>
-      <w:pPr>
-        <w:rPr>
-          <w:lang w:val="en-US"/>
-        </w:rPr>
-      </w:pPr>
-      <w:r>
-        <w:rPr>
-          <w:lang w:val="en-US"/>
-        </w:rPr>
-        <w:t xml:space="preserve">   {</w:t>
+        <w:t>{</w:t>
       </w:r>
     </w:p>
     <w:p>
@@ -2003,6 +2047,302 @@
       <w:pPr>
         <w:pStyle w:val="Descripcin"/>
         <w:jc w:val="center"/>
+      </w:pPr>
+      <w:r>
+        <w:t xml:space="preserve">Ilustración </w:t>
+      </w:r>
+      <w:r>
+        <w:fldChar w:fldCharType="begin"/>
+      </w:r>
+      <w:r>
+        <w:instrText xml:space="preserve"> SEQ Ilustración \* ARABIC </w:instrText>
+      </w:r>
+      <w:r>
+        <w:fldChar w:fldCharType="separate"/>
+      </w:r>
+      <w:r>
+        <w:rPr>
+          <w:noProof/>
+        </w:rPr>
+        <w:t>3</w:t>
+      </w:r>
+      <w:r>
+        <w:rPr>
+          <w:noProof/>
+        </w:rPr>
+        <w:fldChar w:fldCharType="end"/>
+      </w:r>
+      <w:r>
+        <w:t xml:space="preserve"> - MongoDB consulta y resultado de la consulta 3.</w:t>
+      </w:r>
+    </w:p>
+    <w:p>
+      <w:pPr>
+        <w:pStyle w:val="Ttulo2"/>
+      </w:pPr>
+      <w:r>
+        <w:lastRenderedPageBreak/>
+        <w:t>Consulta 4 (30%)</w:t>
+      </w:r>
+    </w:p>
+    <w:p>
+      <w:pPr>
+        <w:rPr>
+          <w:i/>
+          <w:iCs/>
+        </w:rPr>
+      </w:pPr>
+      <w:r>
+        <w:rPr>
+          <w:i/>
+          <w:iCs/>
+        </w:rPr>
+        <w:t>De la colección Contactos_usuarios y del usuario con email mgarciasanz@gmail.es, seleccionar solamente los contactos de este usuario que tengan una edad igual o mayor que 36 años. La consulta debe retornar el email del usuario (mgarciasanz@gmail.es), y el email y edad de sus contactos. Los contactos de este usuario que no estén en el rango de edad especificado no deben salir en la consulta.</w:t>
+      </w:r>
+    </w:p>
+    <w:p>
+      <w:r>
+        <w:t>La consulta hecha es:</w:t>
+      </w:r>
+    </w:p>
+    <w:p>
+      <w:pPr>
+        <w:rPr>
+          <w:lang w:val="en-US"/>
+        </w:rPr>
+      </w:pPr>
+      <w:r>
+        <w:rPr>
+          <w:lang w:val="en-US"/>
+        </w:rPr>
+        <w:t>db.Contactos_usuarios.aggregate([</w:t>
+      </w:r>
+    </w:p>
+    <w:p>
+      <w:pPr>
+        <w:rPr>
+          <w:lang w:val="en-US"/>
+        </w:rPr>
+      </w:pPr>
+      <w:r>
+        <w:rPr>
+          <w:lang w:val="en-US"/>
+        </w:rPr>
+        <w:t xml:space="preserve">    {</w:t>
+      </w:r>
+    </w:p>
+    <w:p>
+      <w:pPr>
+        <w:rPr>
+          <w:lang w:val="en-US"/>
+        </w:rPr>
+      </w:pPr>
+      <w:r>
+        <w:rPr>
+          <w:lang w:val="en-US"/>
+        </w:rPr>
+        <w:t xml:space="preserve">        $match: {"Email": "mgarciasanz@gmail.es"}</w:t>
+      </w:r>
+    </w:p>
+    <w:p>
+      <w:r>
+        <w:rPr>
+          <w:lang w:val="en-US"/>
+        </w:rPr>
+        <w:t xml:space="preserve">    </w:t>
+      </w:r>
+      <w:r>
+        <w:t>},</w:t>
+      </w:r>
+    </w:p>
+    <w:p>
+      <w:r>
+        <w:t xml:space="preserve">    {</w:t>
+      </w:r>
+    </w:p>
+    <w:p>
+      <w:r>
+        <w:t xml:space="preserve">        $unwind: "$Contactos"</w:t>
+      </w:r>
+    </w:p>
+    <w:p>
+      <w:r>
+        <w:t xml:space="preserve">    },</w:t>
+      </w:r>
+    </w:p>
+    <w:p>
+      <w:r>
+        <w:t xml:space="preserve">    {</w:t>
+      </w:r>
+    </w:p>
+    <w:p>
+      <w:r>
+        <w:t xml:space="preserve">        $match: {"Contactos.Usuario_contacto.Edad": {$gte: 36}}</w:t>
+      </w:r>
+    </w:p>
+    <w:p>
+      <w:pPr>
+        <w:rPr>
+          <w:lang w:val="en-US"/>
+        </w:rPr>
+      </w:pPr>
+      <w:r>
+        <w:t xml:space="preserve">    </w:t>
+      </w:r>
+      <w:r>
+        <w:rPr>
+          <w:lang w:val="en-US"/>
+        </w:rPr>
+        <w:t>},</w:t>
+      </w:r>
+    </w:p>
+    <w:p>
+      <w:pPr>
+        <w:rPr>
+          <w:lang w:val="en-US"/>
+        </w:rPr>
+      </w:pPr>
+      <w:r>
+        <w:rPr>
+          <w:lang w:val="en-US"/>
+        </w:rPr>
+        <w:t xml:space="preserve">    {</w:t>
+      </w:r>
+    </w:p>
+    <w:p>
+      <w:pPr>
+        <w:rPr>
+          <w:lang w:val="en-US"/>
+        </w:rPr>
+      </w:pPr>
+      <w:r>
+        <w:rPr>
+          <w:lang w:val="en-US"/>
+        </w:rPr>
+        <w:t xml:space="preserve">        $project: {</w:t>
+      </w:r>
+    </w:p>
+    <w:p>
+      <w:pPr>
+        <w:rPr>
+          <w:lang w:val="en-US"/>
+        </w:rPr>
+      </w:pPr>
+      <w:r>
+        <w:rPr>
+          <w:lang w:val="en-US"/>
+        </w:rPr>
+        <w:t xml:space="preserve">            _id: 0,</w:t>
+      </w:r>
+    </w:p>
+    <w:p>
+      <w:pPr>
+        <w:rPr>
+          <w:lang w:val="en-US"/>
+        </w:rPr>
+      </w:pPr>
+      <w:r>
+        <w:rPr>
+          <w:lang w:val="en-US"/>
+        </w:rPr>
+        <w:t xml:space="preserve">            Email: 1,</w:t>
+      </w:r>
+    </w:p>
+    <w:p>
+      <w:pPr>
+        <w:rPr>
+          <w:lang w:val="en-US"/>
+        </w:rPr>
+      </w:pPr>
+      <w:r>
+        <w:rPr>
+          <w:lang w:val="en-US"/>
+        </w:rPr>
+        <w:t xml:space="preserve">            "Contactos.Usuario_contacto.Email": 1,</w:t>
+      </w:r>
+    </w:p>
+    <w:p>
+      <w:r>
+        <w:rPr>
+          <w:lang w:val="en-US"/>
+        </w:rPr>
+        <w:t xml:space="preserve">            </w:t>
+      </w:r>
+      <w:r>
+        <w:t>"Contactos.Usuario_contacto.Edad": 1</w:t>
+      </w:r>
+    </w:p>
+    <w:p>
+      <w:r>
+        <w:t xml:space="preserve">      }</w:t>
+      </w:r>
+    </w:p>
+    <w:p>
+      <w:r>
+        <w:t xml:space="preserve">    }</w:t>
+      </w:r>
+    </w:p>
+    <w:p>
+      <w:r>
+        <w:lastRenderedPageBreak/>
+        <w:t>])</w:t>
+      </w:r>
+    </w:p>
+    <w:p>
+      <w:r>
+        <w:t>El resultado que proporciona:</w:t>
+      </w:r>
+    </w:p>
+    <w:p>
+      <w:pPr>
+        <w:keepNext/>
+        <w:jc w:val="center"/>
+      </w:pPr>
+      <w:r>
+        <w:rPr>
+          <w:noProof/>
+        </w:rPr>
+        <w:drawing>
+          <wp:inline distT="0" distB="0" distL="0" distR="0" wp14:anchorId="3574F655" wp14:editId="593EA31D">
+            <wp:extent cx="5400040" cy="2013585"/>
+            <wp:effectExtent l="0" t="0" r="0" b="5715"/>
+            <wp:docPr id="25" name="Imagen 25"/>
+            <wp:cNvGraphicFramePr>
+              <a:graphicFrameLocks xmlns:a="http://schemas.openxmlformats.org/drawingml/2006/main" noChangeAspect="1"/>
+            </wp:cNvGraphicFramePr>
+            <a:graphic xmlns:a="http://schemas.openxmlformats.org/drawingml/2006/main">
+              <a:graphicData uri="http://schemas.openxmlformats.org/drawingml/2006/picture">
+                <pic:pic xmlns:pic="http://schemas.openxmlformats.org/drawingml/2006/picture">
+                  <pic:nvPicPr>
+                    <pic:cNvPr id="1" name=""/>
+                    <pic:cNvPicPr/>
+                  </pic:nvPicPr>
+                  <pic:blipFill>
+                    <a:blip r:embed="rId21"/>
+                    <a:stretch>
+                      <a:fillRect/>
+                    </a:stretch>
+                  </pic:blipFill>
+                  <pic:spPr>
+                    <a:xfrm>
+                      <a:off x="0" y="0"/>
+                      <a:ext cx="5400040" cy="2013585"/>
+                    </a:xfrm>
+                    <a:prstGeom prst="rect">
+                      <a:avLst/>
+                    </a:prstGeom>
+                  </pic:spPr>
+                </pic:pic>
+              </a:graphicData>
+            </a:graphic>
+          </wp:inline>
+        </w:drawing>
+      </w:r>
+    </w:p>
+    <w:p>
+      <w:pPr>
+        <w:pStyle w:val="Descripcin"/>
+        <w:jc w:val="center"/>
         <w:rPr>
           <w:i w:val="0"/>
           <w:iCs w:val="0"/>
@@ -2011,18 +2351,29 @@
       <w:r>
         <w:t xml:space="preserve">Ilustración </w:t>
       </w:r>
-      <w:fldSimple w:instr=" SEQ Ilustración \* ARABIC ">
-        <w:r>
-          <w:rPr>
-            <w:noProof/>
-          </w:rPr>
-          <w:t>3</w:t>
-        </w:r>
-      </w:fldSimple>
-      <w:r>
-        <w:t xml:space="preserve"> - MongoDB consulta y resultado de la consulta 3.</w:t>
-      </w:r>
-    </w:p>
+      <w:r>
+        <w:fldChar w:fldCharType="begin"/>
+      </w:r>
+      <w:r>
+        <w:instrText xml:space="preserve"> SEQ Ilustración \* ARABIC </w:instrText>
+      </w:r>
+      <w:r>
+        <w:fldChar w:fldCharType="separate"/>
+      </w:r>
+      <w:r>
+        <w:rPr>
+          <w:noProof/>
+        </w:rPr>
+        <w:t>4</w:t>
+      </w:r>
+      <w:r>
+        <w:fldChar w:fldCharType="end"/>
+      </w:r>
+      <w:r>
+        <w:t xml:space="preserve"> - MongoDB consulta y resultado de la consulta 4.</w:t>
+      </w:r>
+    </w:p>
+    <w:p/>
     <w:p/>
     <w:p>
       <w:pPr>
@@ -2346,7 +2697,7 @@
                     <pic:cNvPicPr/>
                   </pic:nvPicPr>
                   <pic:blipFill>
-                    <a:blip r:embed="rId21"/>
+                    <a:blip r:embed="rId22"/>
                     <a:stretch>
                       <a:fillRect/>
                     </a:stretch>
@@ -2388,7 +2739,7 @@
         <w:rPr>
           <w:noProof/>
         </w:rPr>
-        <w:t>4</w:t>
+        <w:t>5</w:t>
       </w:r>
       <w:r>
         <w:rPr>
@@ -2414,109 +2765,6 @@
             <wp:extent cx="3697357" cy="4247697"/>
             <wp:effectExtent l="0" t="0" r="0" b="635"/>
             <wp:docPr id="10" name="Imagen 10"/>
-            <wp:cNvGraphicFramePr>
-              <a:graphicFrameLocks xmlns:a="http://schemas.openxmlformats.org/drawingml/2006/main" noChangeAspect="1"/>
-            </wp:cNvGraphicFramePr>
-            <a:graphic xmlns:a="http://schemas.openxmlformats.org/drawingml/2006/main">
-              <a:graphicData uri="http://schemas.openxmlformats.org/drawingml/2006/picture">
-                <pic:pic xmlns:pic="http://schemas.openxmlformats.org/drawingml/2006/picture">
-                  <pic:nvPicPr>
-                    <pic:cNvPr id="1" name=""/>
-                    <pic:cNvPicPr/>
-                  </pic:nvPicPr>
-                  <pic:blipFill>
-                    <a:blip r:embed="rId22"/>
-                    <a:stretch>
-                      <a:fillRect/>
-                    </a:stretch>
-                  </pic:blipFill>
-                  <pic:spPr>
-                    <a:xfrm>
-                      <a:off x="0" y="0"/>
-                      <a:ext cx="3701795" cy="4252796"/>
-                    </a:xfrm>
-                    <a:prstGeom prst="rect">
-                      <a:avLst/>
-                    </a:prstGeom>
-                  </pic:spPr>
-                </pic:pic>
-              </a:graphicData>
-            </a:graphic>
-          </wp:inline>
-        </w:drawing>
-      </w:r>
-    </w:p>
-    <w:p>
-      <w:pPr>
-        <w:pStyle w:val="Descripcin"/>
-        <w:jc w:val="center"/>
-      </w:pPr>
-      <w:r>
-        <w:t xml:space="preserve">Ilustración </w:t>
-      </w:r>
-      <w:r>
-        <w:fldChar w:fldCharType="begin"/>
-      </w:r>
-      <w:r>
-        <w:instrText xml:space="preserve"> SEQ Ilustración \* ARABIC </w:instrText>
-      </w:r>
-      <w:r>
-        <w:fldChar w:fldCharType="separate"/>
-      </w:r>
-      <w:r>
-        <w:rPr>
-          <w:noProof/>
-        </w:rPr>
-        <w:t>5</w:t>
-      </w:r>
-      <w:r>
-        <w:rPr>
-          <w:noProof/>
-        </w:rPr>
-        <w:fldChar w:fldCharType="end"/>
-      </w:r>
-      <w:r>
-        <w:t xml:space="preserve"> - Visualización del esquema.</w:t>
-      </w:r>
-    </w:p>
-    <w:p>
-      <w:pPr>
-        <w:pStyle w:val="Ttulo4"/>
-      </w:pPr>
-      <w:r>
-        <w:lastRenderedPageBreak/>
-        <w:t xml:space="preserve">Cuántos nodos tipo </w:t>
-      </w:r>
-      <w:r>
-        <w:rPr>
-          <w:i/>
-          <w:iCs w:val="0"/>
-        </w:rPr>
-        <w:t>Supplier</w:t>
-      </w:r>
-      <w:r>
-        <w:t xml:space="preserve"> se han creado</w:t>
-      </w:r>
-    </w:p>
-    <w:p>
-      <w:r>
-        <w:t>Para obtener el número de nodos hay que ejecutar la siguiente consulta y obtendremos dicho resultado:</w:t>
-      </w:r>
-    </w:p>
-    <w:p>
-      <w:pPr>
-        <w:keepNext/>
-        <w:jc w:val="center"/>
-      </w:pPr>
-      <w:r>
-        <w:rPr>
-          <w:noProof/>
-        </w:rPr>
-        <w:drawing>
-          <wp:inline distT="0" distB="0" distL="0" distR="0" wp14:anchorId="4592D026" wp14:editId="2C480D09">
-            <wp:extent cx="3343275" cy="390525"/>
-            <wp:effectExtent l="0" t="0" r="9525" b="9525"/>
-            <wp:docPr id="3" name="Imagen 3"/>
             <wp:cNvGraphicFramePr>
               <a:graphicFrameLocks xmlns:a="http://schemas.openxmlformats.org/drawingml/2006/main" noChangeAspect="1"/>
             </wp:cNvGraphicFramePr>
@@ -2536,7 +2784,7 @@
                   <pic:spPr>
                     <a:xfrm>
                       <a:off x="0" y="0"/>
-                      <a:ext cx="3343275" cy="390525"/>
+                      <a:ext cx="3701795" cy="4252796"/>
                     </a:xfrm>
                     <a:prstGeom prst="rect">
                       <a:avLst/>
@@ -2579,7 +2827,31 @@
         <w:fldChar w:fldCharType="end"/>
       </w:r>
       <w:r>
-        <w:t xml:space="preserve"> - Consulta para obtener el número de nodos de tipo Supplier.</w:t>
+        <w:t xml:space="preserve"> - Visualización del esquema.</w:t>
+      </w:r>
+    </w:p>
+    <w:p>
+      <w:pPr>
+        <w:pStyle w:val="Ttulo4"/>
+      </w:pPr>
+      <w:r>
+        <w:lastRenderedPageBreak/>
+        <w:t xml:space="preserve">Cuántos nodos tipo </w:t>
+      </w:r>
+      <w:r>
+        <w:rPr>
+          <w:i/>
+          <w:iCs w:val="0"/>
+        </w:rPr>
+        <w:t>Supplier</w:t>
+      </w:r>
+      <w:r>
+        <w:t xml:space="preserve"> se han creado</w:t>
+      </w:r>
+    </w:p>
+    <w:p>
+      <w:r>
+        <w:t>Para obtener el número de nodos hay que ejecutar la siguiente consulta y obtendremos dicho resultado:</w:t>
       </w:r>
     </w:p>
     <w:p>
@@ -2592,10 +2864,10 @@
           <w:noProof/>
         </w:rPr>
         <w:drawing>
-          <wp:inline distT="0" distB="0" distL="0" distR="0" wp14:anchorId="7813A068" wp14:editId="23FDB40A">
-            <wp:extent cx="3076575" cy="1466850"/>
-            <wp:effectExtent l="0" t="0" r="9525" b="0"/>
-            <wp:docPr id="11" name="Imagen 11"/>
+          <wp:inline distT="0" distB="0" distL="0" distR="0" wp14:anchorId="4592D026" wp14:editId="2C480D09">
+            <wp:extent cx="3343275" cy="390525"/>
+            <wp:effectExtent l="0" t="0" r="9525" b="9525"/>
+            <wp:docPr id="3" name="Imagen 3"/>
             <wp:cNvGraphicFramePr>
               <a:graphicFrameLocks xmlns:a="http://schemas.openxmlformats.org/drawingml/2006/main" noChangeAspect="1"/>
             </wp:cNvGraphicFramePr>
@@ -2615,7 +2887,7 @@
                   <pic:spPr>
                     <a:xfrm>
                       <a:off x="0" y="0"/>
-                      <a:ext cx="3076575" cy="1466850"/>
+                      <a:ext cx="3343275" cy="390525"/>
                     </a:xfrm>
                     <a:prstGeom prst="rect">
                       <a:avLst/>
@@ -2658,19 +2930,12 @@
         <w:fldChar w:fldCharType="end"/>
       </w:r>
       <w:r>
-        <w:t xml:space="preserve"> - Resultado del número de nodos de tipo Supplier.</w:t>
-      </w:r>
-    </w:p>
-    <w:p>
-      <w:pPr>
-        <w:pStyle w:val="Ttulo3"/>
-      </w:pPr>
-      <w:r>
-        <w:t>Explicar la funcionalidad implementada</w:t>
-      </w:r>
-    </w:p>
-    <w:p>
-      <w:pPr>
+        <w:t xml:space="preserve"> - Consulta para obtener el número de nodos de tipo Supplier.</w:t>
+      </w:r>
+    </w:p>
+    <w:p>
+      <w:pPr>
+        <w:keepNext/>
         <w:jc w:val="center"/>
       </w:pPr>
       <w:r>
@@ -2678,10 +2943,10 @@
           <w:noProof/>
         </w:rPr>
         <w:drawing>
-          <wp:inline distT="0" distB="0" distL="0" distR="0" wp14:anchorId="6620E9BF" wp14:editId="10F3153D">
-            <wp:extent cx="5400040" cy="601980"/>
-            <wp:effectExtent l="0" t="0" r="0" b="7620"/>
-            <wp:docPr id="5" name="Imagen 5"/>
+          <wp:inline distT="0" distB="0" distL="0" distR="0" wp14:anchorId="7813A068" wp14:editId="23FDB40A">
+            <wp:extent cx="3076575" cy="1466850"/>
+            <wp:effectExtent l="0" t="0" r="9525" b="0"/>
+            <wp:docPr id="11" name="Imagen 11"/>
             <wp:cNvGraphicFramePr>
               <a:graphicFrameLocks xmlns:a="http://schemas.openxmlformats.org/drawingml/2006/main" noChangeAspect="1"/>
             </wp:cNvGraphicFramePr>
@@ -2701,7 +2966,7 @@
                   <pic:spPr>
                     <a:xfrm>
                       <a:off x="0" y="0"/>
-                      <a:ext cx="5400040" cy="601980"/>
+                      <a:ext cx="3076575" cy="1466850"/>
                     </a:xfrm>
                     <a:prstGeom prst="rect">
                       <a:avLst/>
@@ -2715,71 +2980,36 @@
       </w:r>
     </w:p>
     <w:p>
-      <w:r>
-        <w:t>L</w:t>
-      </w:r>
-      <w:r>
-        <w:t xml:space="preserve">o que se está haciendo es definir los valores de las dos propiedades que tiene cada nodo del tipo </w:t>
-      </w:r>
-      <w:r>
-        <w:rPr>
-          <w:i/>
-          <w:iCs/>
-        </w:rPr>
-        <w:t>Category</w:t>
-      </w:r>
-      <w:r>
-        <w:t xml:space="preserve">, es decir, por cada línea del fichero CSV leído, coge </w:t>
-      </w:r>
-      <w:r>
-        <w:t>los valores</w:t>
-      </w:r>
-      <w:r>
-        <w:t xml:space="preserve"> de las columnas (</w:t>
-      </w:r>
-      <w:r>
-        <w:rPr>
-          <w:i/>
-          <w:iCs/>
-        </w:rPr>
-        <w:t xml:space="preserve">CategoryName </w:t>
-      </w:r>
-      <w:r>
-        <w:t xml:space="preserve">y </w:t>
-      </w:r>
-      <w:r>
-        <w:rPr>
-          <w:i/>
-          <w:iCs/>
-        </w:rPr>
-        <w:t>Description</w:t>
-      </w:r>
-      <w:r>
-        <w:t>) y lo</w:t>
-      </w:r>
-      <w:r>
-        <w:t>s</w:t>
-      </w:r>
-      <w:r>
-        <w:t xml:space="preserve"> añade a la</w:t>
-      </w:r>
-      <w:r>
-        <w:t>s</w:t>
-      </w:r>
-      <w:r>
-        <w:t xml:space="preserve"> propiedad</w:t>
-      </w:r>
-      <w:r>
-        <w:t>es</w:t>
-      </w:r>
-      <w:r>
-        <w:t xml:space="preserve"> correspondiente</w:t>
-      </w:r>
-      <w:r>
-        <w:t>s</w:t>
-      </w:r>
-      <w:r>
-        <w:t>.</w:t>
+      <w:pPr>
+        <w:pStyle w:val="Descripcin"/>
+        <w:jc w:val="center"/>
+      </w:pPr>
+      <w:r>
+        <w:t xml:space="preserve">Ilustración </w:t>
+      </w:r>
+      <w:r>
+        <w:fldChar w:fldCharType="begin"/>
+      </w:r>
+      <w:r>
+        <w:instrText xml:space="preserve"> SEQ Ilustración \* ARABIC </w:instrText>
+      </w:r>
+      <w:r>
+        <w:fldChar w:fldCharType="separate"/>
+      </w:r>
+      <w:r>
+        <w:rPr>
+          <w:noProof/>
+        </w:rPr>
+        <w:t>8</w:t>
+      </w:r>
+      <w:r>
+        <w:rPr>
+          <w:noProof/>
+        </w:rPr>
+        <w:fldChar w:fldCharType="end"/>
+      </w:r>
+      <w:r>
+        <w:t xml:space="preserve"> - Resultado del número de nodos de tipo Supplier.</w:t>
       </w:r>
     </w:p>
     <w:p>
@@ -2787,110 +3017,11 @@
         <w:pStyle w:val="Ttulo3"/>
       </w:pPr>
       <w:r>
-        <w:t>¿Por qué se recomienda crear un índice para cada tipo de nodo?</w:t>
-      </w:r>
-    </w:p>
-    <w:p>
-      <w:r>
-        <w:t>Básicamente se recomienda crear un índice para cada tipo de nodo para garantizar la búsqueda de nodos de forma óptima, dando así un valor único para cada nodo del mismo tipo.</w:t>
-      </w:r>
-    </w:p>
-    <w:p>
-      <w:pPr>
-        <w:pStyle w:val="Ttulo2"/>
-      </w:pPr>
-      <w:r>
-        <w:t>Ejercicio 3.3 (30%)</w:t>
-      </w:r>
-    </w:p>
-    <w:p>
-      <w:pPr>
-        <w:rPr>
-          <w:i/>
-          <w:iCs/>
-        </w:rPr>
-      </w:pPr>
-      <w:r>
-        <w:rPr>
-          <w:i/>
-          <w:iCs/>
-        </w:rPr>
-        <w:t>Se pide borrar todos los nodos de tipo Supplier: Adjuntar una captura de pantalla con las queries utilizadas para eliminar todos estos nodos. Ayuda: no es posible borrar nodos que tengan relaciones con otros.</w:t>
-      </w:r>
-    </w:p>
-    <w:p>
-      <w:r>
-        <w:lastRenderedPageBreak/>
-        <w:t xml:space="preserve">Para resolver este ejercicio se puede hacer de dos formas, la primera es eliminando primero las relaciones y luego los nodos de tipo </w:t>
-      </w:r>
-      <w:r>
-        <w:rPr>
-          <w:i/>
-          <w:iCs/>
-        </w:rPr>
-        <w:t>Supplier</w:t>
-      </w:r>
-      <w:r>
-        <w:rPr>
-          <w:i/>
-          <w:iCs/>
-        </w:rPr>
-        <w:t xml:space="preserve"> </w:t>
-      </w:r>
-      <w:r>
-        <w:t>(2 consultas)</w:t>
-      </w:r>
-      <w:r>
-        <w:t xml:space="preserve">, y la segunda es eliminar directamente los nodos pero haciendo uso de la palabra reservada </w:t>
-      </w:r>
-      <w:r>
-        <w:rPr>
-          <w:i/>
-          <w:iCs/>
-        </w:rPr>
-        <w:t>DETACH</w:t>
-      </w:r>
-      <w:r>
-        <w:rPr>
-          <w:i/>
-          <w:iCs/>
-        </w:rPr>
-        <w:t xml:space="preserve"> </w:t>
-      </w:r>
-      <w:r>
-        <w:t>(elimina primero las relaciones y luego los nodos pero todo de una)</w:t>
-      </w:r>
-      <w:r>
-        <w:t>.</w:t>
-      </w:r>
-    </w:p>
-    <w:p>
-      <w:r>
-        <w:t xml:space="preserve">En este caso, como no se indica que no se pueda hacer uso de </w:t>
-      </w:r>
-      <w:r>
-        <w:rPr>
-          <w:i/>
-          <w:iCs/>
-        </w:rPr>
-        <w:t>DETACH</w:t>
-      </w:r>
-      <w:r>
-        <w:t>, se ha elegido esta opción ya que es una consulta menos que hay que hacer</w:t>
-      </w:r>
-      <w:r>
-        <w:t xml:space="preserve">, dando lugar </w:t>
-      </w:r>
-      <w:r>
-        <w:t xml:space="preserve">al </w:t>
-      </w:r>
-      <w:r>
-        <w:t>siguiente resultado:</w:t>
-      </w:r>
-    </w:p>
-    <w:p>
-      <w:pPr>
-        <w:keepNext/>
+        <w:t>Explicar la funcionalidad implementada</w:t>
+      </w:r>
+    </w:p>
+    <w:p>
+      <w:pPr>
         <w:jc w:val="center"/>
       </w:pPr>
       <w:r>
@@ -2898,10 +3029,10 @@
           <w:noProof/>
         </w:rPr>
         <w:drawing>
-          <wp:inline distT="0" distB="0" distL="0" distR="0" wp14:anchorId="4075D24B" wp14:editId="031168A8">
-            <wp:extent cx="1990725" cy="590550"/>
-            <wp:effectExtent l="0" t="0" r="9525" b="0"/>
-            <wp:docPr id="6" name="Imagen 6"/>
+          <wp:inline distT="0" distB="0" distL="0" distR="0" wp14:anchorId="6620E9BF" wp14:editId="10F3153D">
+            <wp:extent cx="5400040" cy="601980"/>
+            <wp:effectExtent l="0" t="0" r="0" b="7620"/>
+            <wp:docPr id="5" name="Imagen 5"/>
             <wp:cNvGraphicFramePr>
               <a:graphicFrameLocks xmlns:a="http://schemas.openxmlformats.org/drawingml/2006/main" noChangeAspect="1"/>
             </wp:cNvGraphicFramePr>
@@ -2921,7 +3052,7 @@
                   <pic:spPr>
                     <a:xfrm>
                       <a:off x="0" y="0"/>
-                      <a:ext cx="1990725" cy="590550"/>
+                      <a:ext cx="5400040" cy="601980"/>
                     </a:xfrm>
                     <a:prstGeom prst="rect">
                       <a:avLst/>
@@ -2935,23 +3066,177 @@
       </w:r>
     </w:p>
     <w:p>
-      <w:pPr>
-        <w:pStyle w:val="Descripcin"/>
-        <w:jc w:val="center"/>
-      </w:pPr>
-      <w:r>
-        <w:t xml:space="preserve">Ilustración </w:t>
-      </w:r>
-      <w:fldSimple w:instr=" SEQ Ilustración \* ARABIC ">
-        <w:r>
-          <w:rPr>
-            <w:noProof/>
-          </w:rPr>
-          <w:t>8</w:t>
-        </w:r>
-      </w:fldSimple>
-      <w:r>
-        <w:t xml:space="preserve"> - Borrado de los nodos tipo Supplier.</w:t>
+      <w:r>
+        <w:t>L</w:t>
+      </w:r>
+      <w:r>
+        <w:t xml:space="preserve">o que se está haciendo es definir los valores de las dos propiedades que tiene cada nodo del tipo </w:t>
+      </w:r>
+      <w:r>
+        <w:rPr>
+          <w:i/>
+          <w:iCs/>
+        </w:rPr>
+        <w:t>Category</w:t>
+      </w:r>
+      <w:r>
+        <w:t xml:space="preserve">, es decir, por cada línea del fichero CSV leído, coge </w:t>
+      </w:r>
+      <w:r>
+        <w:t>los valores</w:t>
+      </w:r>
+      <w:r>
+        <w:t xml:space="preserve"> de las columnas (</w:t>
+      </w:r>
+      <w:r>
+        <w:rPr>
+          <w:i/>
+          <w:iCs/>
+        </w:rPr>
+        <w:t xml:space="preserve">CategoryName </w:t>
+      </w:r>
+      <w:r>
+        <w:t xml:space="preserve">y </w:t>
+      </w:r>
+      <w:r>
+        <w:rPr>
+          <w:i/>
+          <w:iCs/>
+        </w:rPr>
+        <w:t>Description</w:t>
+      </w:r>
+      <w:r>
+        <w:t>) y lo</w:t>
+      </w:r>
+      <w:r>
+        <w:t>s</w:t>
+      </w:r>
+      <w:r>
+        <w:t xml:space="preserve"> añade a la</w:t>
+      </w:r>
+      <w:r>
+        <w:t>s</w:t>
+      </w:r>
+      <w:r>
+        <w:t xml:space="preserve"> propiedad</w:t>
+      </w:r>
+      <w:r>
+        <w:t>es</w:t>
+      </w:r>
+      <w:r>
+        <w:t xml:space="preserve"> correspondiente</w:t>
+      </w:r>
+      <w:r>
+        <w:t>s</w:t>
+      </w:r>
+      <w:r>
+        <w:t>.</w:t>
+      </w:r>
+    </w:p>
+    <w:p>
+      <w:pPr>
+        <w:pStyle w:val="Ttulo3"/>
+      </w:pPr>
+      <w:r>
+        <w:t>¿Por qué se recomienda crear un índice para cada tipo de nodo?</w:t>
+      </w:r>
+    </w:p>
+    <w:p>
+      <w:r>
+        <w:t>Básicamente se recomienda crear un índice para cada tipo de nodo para garantizar la búsqueda de nodos de forma óptima, dando así un valor único para cada nodo del mismo tipo.</w:t>
+      </w:r>
+    </w:p>
+    <w:p>
+      <w:pPr>
+        <w:pStyle w:val="Ttulo2"/>
+      </w:pPr>
+      <w:r>
+        <w:t>Ejercicio 3.3 (30%)</w:t>
+      </w:r>
+    </w:p>
+    <w:p>
+      <w:pPr>
+        <w:rPr>
+          <w:i/>
+          <w:iCs/>
+        </w:rPr>
+      </w:pPr>
+      <w:r>
+        <w:rPr>
+          <w:i/>
+          <w:iCs/>
+        </w:rPr>
+        <w:t>Se pide borrar todos los nodos de tipo Supplier: Adjuntar una captura de pantalla con las queries utilizadas para eliminar todos estos nodos. Ayuda: no es posible borrar nodos que tengan relaciones con otros.</w:t>
+      </w:r>
+    </w:p>
+    <w:p>
+      <w:r>
+        <w:lastRenderedPageBreak/>
+        <w:t xml:space="preserve">Para resolver este ejercicio se puede hacer de dos formas, la primera es eliminando primero las relaciones y luego los nodos de tipo </w:t>
+      </w:r>
+      <w:r>
+        <w:rPr>
+          <w:i/>
+          <w:iCs/>
+        </w:rPr>
+        <w:t>Supplier</w:t>
+      </w:r>
+      <w:r>
+        <w:rPr>
+          <w:i/>
+          <w:iCs/>
+        </w:rPr>
+        <w:t xml:space="preserve"> </w:t>
+      </w:r>
+      <w:r>
+        <w:t>(2 consultas)</w:t>
+      </w:r>
+      <w:r>
+        <w:t xml:space="preserve">, y la segunda es eliminar directamente los nodos pero haciendo uso de la palabra reservada </w:t>
+      </w:r>
+      <w:r>
+        <w:rPr>
+          <w:i/>
+          <w:iCs/>
+        </w:rPr>
+        <w:t>DETACH</w:t>
+      </w:r>
+      <w:r>
+        <w:rPr>
+          <w:i/>
+          <w:iCs/>
+        </w:rPr>
+        <w:t xml:space="preserve"> </w:t>
+      </w:r>
+      <w:r>
+        <w:t>(elimina primero las relaciones y luego los nodos pero todo de una)</w:t>
+      </w:r>
+      <w:r>
+        <w:t>.</w:t>
+      </w:r>
+    </w:p>
+    <w:p>
+      <w:r>
+        <w:t xml:space="preserve">En este caso, como no se indica que no se pueda hacer uso de </w:t>
+      </w:r>
+      <w:r>
+        <w:rPr>
+          <w:i/>
+          <w:iCs/>
+        </w:rPr>
+        <w:t>DETACH</w:t>
+      </w:r>
+      <w:r>
+        <w:t>, se ha elegido esta opción ya que es una consulta menos que hay que hacer</w:t>
+      </w:r>
+      <w:r>
+        <w:t xml:space="preserve">, dando lugar </w:t>
+      </w:r>
+      <w:r>
+        <w:t xml:space="preserve">al </w:t>
+      </w:r>
+      <w:r>
+        <w:t>siguiente resultado:</w:t>
       </w:r>
     </w:p>
     <w:p>
@@ -2964,10 +3249,10 @@
           <w:noProof/>
         </w:rPr>
         <w:drawing>
-          <wp:inline distT="0" distB="0" distL="0" distR="0" wp14:anchorId="4A45C396" wp14:editId="716D30B9">
-            <wp:extent cx="5200650" cy="1952625"/>
-            <wp:effectExtent l="0" t="0" r="0" b="9525"/>
-            <wp:docPr id="12" name="Imagen 12"/>
+          <wp:inline distT="0" distB="0" distL="0" distR="0" wp14:anchorId="4075D24B" wp14:editId="031168A8">
+            <wp:extent cx="1990725" cy="590550"/>
+            <wp:effectExtent l="0" t="0" r="9525" b="0"/>
+            <wp:docPr id="6" name="Imagen 6"/>
             <wp:cNvGraphicFramePr>
               <a:graphicFrameLocks xmlns:a="http://schemas.openxmlformats.org/drawingml/2006/main" noChangeAspect="1"/>
             </wp:cNvGraphicFramePr>
@@ -2987,7 +3272,7 @@
                   <pic:spPr>
                     <a:xfrm>
                       <a:off x="0" y="0"/>
-                      <a:ext cx="5200650" cy="1952625"/>
+                      <a:ext cx="1990725" cy="590550"/>
                     </a:xfrm>
                     <a:prstGeom prst="rect">
                       <a:avLst/>
@@ -3008,183 +3293,29 @@
       <w:r>
         <w:t xml:space="preserve">Ilustración </w:t>
       </w:r>
-      <w:fldSimple w:instr=" SEQ Ilustración \* ARABIC ">
-        <w:r>
-          <w:rPr>
-            <w:noProof/>
-          </w:rPr>
-          <w:t>9</w:t>
-        </w:r>
-      </w:fldSimple>
-      <w:r>
-        <w:t xml:space="preserve"> -</w:t>
-      </w:r>
-      <w:r>
-        <w:t xml:space="preserve"> </w:t>
-      </w:r>
-      <w:r>
-        <w:t>Resultado del borrado de los nodos tipo Supplier</w:t>
-      </w:r>
-      <w:r>
-        <w:t>.</w:t>
-      </w:r>
-    </w:p>
-    <w:p>
-      <w:pPr>
-        <w:pStyle w:val="Ttulo2"/>
-      </w:pPr>
-      <w:r>
-        <w:t>Ejercicio 3.4</w:t>
-      </w:r>
-    </w:p>
-    <w:p>
-      <w:pPr>
-        <w:rPr>
-          <w:i/>
-          <w:iCs/>
-        </w:rPr>
-      </w:pPr>
-      <w:r>
-        <w:rPr>
-          <w:i/>
-          <w:iCs/>
-        </w:rPr>
-        <w:t xml:space="preserve">Se pide recrear los nodos Supplier y las relaciones SUPPLIES para restablecer el estado de la BBDD y poder responder a las siguientes preguntas: </w:t>
-      </w:r>
-    </w:p>
-    <w:p>
-      <w:pPr>
-        <w:rPr>
-          <w:i/>
-          <w:iCs/>
-        </w:rPr>
-      </w:pPr>
-      <w:r>
-        <w:rPr>
-          <w:i/>
-          <w:iCs/>
-        </w:rPr>
-        <w:t xml:space="preserve"> - </w:t>
-      </w:r>
-      <w:r>
-        <w:rPr>
-          <w:i/>
-          <w:iCs/>
-        </w:rPr>
-        <w:t>¿</w:t>
-      </w:r>
-      <w:r>
-        <w:rPr>
-          <w:i/>
-          <w:iCs/>
-        </w:rPr>
-        <w:t>Cu</w:t>
-      </w:r>
-      <w:r>
-        <w:rPr>
-          <w:i/>
-          <w:iCs/>
-        </w:rPr>
-        <w:t>á</w:t>
-      </w:r>
-      <w:r>
-        <w:rPr>
-          <w:i/>
-          <w:iCs/>
-        </w:rPr>
-        <w:t>ntos Supplier provienen de Francia? (ayuda: buscar ‘France’ ya que la información es en inglés).</w:t>
-      </w:r>
-    </w:p>
-    <w:p>
-      <w:pPr>
-        <w:rPr>
-          <w:i/>
-          <w:iCs/>
-        </w:rPr>
-      </w:pPr>
-      <w:r>
-        <w:rPr>
-          <w:i/>
-          <w:iCs/>
-        </w:rPr>
-        <w:t xml:space="preserve"> - </w:t>
-      </w:r>
-      <w:r>
-        <w:rPr>
-          <w:i/>
-          <w:iCs/>
-        </w:rPr>
-        <w:t>¿</w:t>
-      </w:r>
-      <w:r>
-        <w:rPr>
-          <w:i/>
-          <w:iCs/>
-        </w:rPr>
-        <w:t>Cu</w:t>
-      </w:r>
-      <w:r>
-        <w:rPr>
-          <w:i/>
-          <w:iCs/>
-        </w:rPr>
-        <w:t>á</w:t>
-      </w:r>
-      <w:r>
-        <w:rPr>
-          <w:i/>
-          <w:iCs/>
-        </w:rPr>
-        <w:t xml:space="preserve">les son los Supplier cuya web de referencia apunta a una URL absoluta por cada país? Es decir, que contenga una página que empiece por “http”. Se pide identificar cuántos Supplier hay por cada país con una URL absoluta. </w:t>
-      </w:r>
-    </w:p>
-    <w:p>
-      <w:pPr>
-        <w:rPr>
-          <w:i/>
-          <w:iCs/>
-        </w:rPr>
-      </w:pPr>
-      <w:r>
-        <w:rPr>
-          <w:i/>
-          <w:iCs/>
-        </w:rPr>
-        <w:t>Se deberá proporcionar las sentencias de creación utilizadas, las dos consultas planteadas y los resultados de las mismas.</w:t>
-      </w:r>
-    </w:p>
-    <w:p>
-      <w:pPr>
-        <w:pStyle w:val="Ttulo3"/>
-      </w:pPr>
-      <w:r>
-        <w:lastRenderedPageBreak/>
-        <w:t>Recreación de los nodos Supplier y las relaciones SUPPLIES</w:t>
-      </w:r>
-    </w:p>
-    <w:p>
-      <w:r>
-        <w:t xml:space="preserve">Lo primero de todo es crear los nodos de tipo </w:t>
-      </w:r>
-      <w:r>
-        <w:rPr>
-          <w:i/>
-          <w:iCs/>
-        </w:rPr>
-        <w:t>Supplier</w:t>
-      </w:r>
-      <w:r>
-        <w:t>, para ello hay que almacenar nuevos campos (</w:t>
-      </w:r>
-      <w:r>
-        <w:rPr>
-          <w:i/>
-          <w:iCs/>
-        </w:rPr>
-        <w:t>Country, HomePage</w:t>
-      </w:r>
-      <w:r>
-        <w:t>) para así satisfacer luego las consultas:</w:t>
+      <w:r>
+        <w:fldChar w:fldCharType="begin"/>
+      </w:r>
+      <w:r>
+        <w:instrText xml:space="preserve"> SEQ Ilustración \* ARABIC </w:instrText>
+      </w:r>
+      <w:r>
+        <w:fldChar w:fldCharType="separate"/>
+      </w:r>
+      <w:r>
+        <w:rPr>
+          <w:noProof/>
+        </w:rPr>
+        <w:t>9</w:t>
+      </w:r>
+      <w:r>
+        <w:rPr>
+          <w:noProof/>
+        </w:rPr>
+        <w:fldChar w:fldCharType="end"/>
+      </w:r>
+      <w:r>
+        <w:t xml:space="preserve"> - Borrado de los nodos tipo Supplier.</w:t>
       </w:r>
     </w:p>
     <w:p>
@@ -3197,10 +3328,10 @@
           <w:noProof/>
         </w:rPr>
         <w:drawing>
-          <wp:inline distT="0" distB="0" distL="0" distR="0" wp14:anchorId="7C08C9F0" wp14:editId="394F2411">
-            <wp:extent cx="5400040" cy="553085"/>
-            <wp:effectExtent l="0" t="0" r="0" b="0"/>
-            <wp:docPr id="13" name="Imagen 13"/>
+          <wp:inline distT="0" distB="0" distL="0" distR="0" wp14:anchorId="4A45C396" wp14:editId="716D30B9">
+            <wp:extent cx="5200650" cy="1952625"/>
+            <wp:effectExtent l="0" t="0" r="0" b="9525"/>
+            <wp:docPr id="12" name="Imagen 12"/>
             <wp:cNvGraphicFramePr>
               <a:graphicFrameLocks xmlns:a="http://schemas.openxmlformats.org/drawingml/2006/main" noChangeAspect="1"/>
             </wp:cNvGraphicFramePr>
@@ -3220,7 +3351,7 @@
                   <pic:spPr>
                     <a:xfrm>
                       <a:off x="0" y="0"/>
-                      <a:ext cx="5400040" cy="553085"/>
+                      <a:ext cx="5200650" cy="1952625"/>
                     </a:xfrm>
                     <a:prstGeom prst="rect">
                       <a:avLst/>
@@ -3241,21 +3372,196 @@
       <w:r>
         <w:t xml:space="preserve">Ilustración </w:t>
       </w:r>
-      <w:fldSimple w:instr=" SEQ Ilustración \* ARABIC ">
-        <w:r>
-          <w:rPr>
-            <w:noProof/>
-          </w:rPr>
-          <w:t>10</w:t>
-        </w:r>
-      </w:fldSimple>
-      <w:r>
-        <w:t xml:space="preserve"> - Creación de los nodos de tipo Supplier.</w:t>
-      </w:r>
-    </w:p>
-    <w:p>
-      <w:r>
-        <w:t>Una vez creado los nodos, creamos las diferentes relaciones, solo se producen con producto:</w:t>
+      <w:r>
+        <w:fldChar w:fldCharType="begin"/>
+      </w:r>
+      <w:r>
+        <w:instrText xml:space="preserve"> SEQ Ilustración \* ARABIC </w:instrText>
+      </w:r>
+      <w:r>
+        <w:fldChar w:fldCharType="separate"/>
+      </w:r>
+      <w:r>
+        <w:rPr>
+          <w:noProof/>
+        </w:rPr>
+        <w:t>10</w:t>
+      </w:r>
+      <w:r>
+        <w:rPr>
+          <w:noProof/>
+        </w:rPr>
+        <w:fldChar w:fldCharType="end"/>
+      </w:r>
+      <w:r>
+        <w:t xml:space="preserve"> -</w:t>
+      </w:r>
+      <w:r>
+        <w:t xml:space="preserve"> </w:t>
+      </w:r>
+      <w:r>
+        <w:t>Resultado del borrado de los nodos tipo Supplier</w:t>
+      </w:r>
+      <w:r>
+        <w:t>.</w:t>
+      </w:r>
+    </w:p>
+    <w:p>
+      <w:pPr>
+        <w:pStyle w:val="Ttulo2"/>
+      </w:pPr>
+      <w:r>
+        <w:t>Ejercicio 3.4</w:t>
+      </w:r>
+    </w:p>
+    <w:p>
+      <w:pPr>
+        <w:rPr>
+          <w:i/>
+          <w:iCs/>
+        </w:rPr>
+      </w:pPr>
+      <w:r>
+        <w:rPr>
+          <w:i/>
+          <w:iCs/>
+        </w:rPr>
+        <w:t xml:space="preserve">Se pide recrear los nodos Supplier y las relaciones SUPPLIES para restablecer el estado de la BBDD y poder responder a las siguientes preguntas: </w:t>
+      </w:r>
+    </w:p>
+    <w:p>
+      <w:pPr>
+        <w:rPr>
+          <w:i/>
+          <w:iCs/>
+        </w:rPr>
+      </w:pPr>
+      <w:r>
+        <w:rPr>
+          <w:i/>
+          <w:iCs/>
+        </w:rPr>
+        <w:t xml:space="preserve"> - </w:t>
+      </w:r>
+      <w:r>
+        <w:rPr>
+          <w:i/>
+          <w:iCs/>
+        </w:rPr>
+        <w:t>¿</w:t>
+      </w:r>
+      <w:r>
+        <w:rPr>
+          <w:i/>
+          <w:iCs/>
+        </w:rPr>
+        <w:t>Cu</w:t>
+      </w:r>
+      <w:r>
+        <w:rPr>
+          <w:i/>
+          <w:iCs/>
+        </w:rPr>
+        <w:t>á</w:t>
+      </w:r>
+      <w:r>
+        <w:rPr>
+          <w:i/>
+          <w:iCs/>
+        </w:rPr>
+        <w:t>ntos Supplier provienen de Francia? (ayuda: buscar ‘France’ ya que la información es en inglés).</w:t>
+      </w:r>
+    </w:p>
+    <w:p>
+      <w:pPr>
+        <w:rPr>
+          <w:i/>
+          <w:iCs/>
+        </w:rPr>
+      </w:pPr>
+      <w:r>
+        <w:rPr>
+          <w:i/>
+          <w:iCs/>
+        </w:rPr>
+        <w:t xml:space="preserve"> - </w:t>
+      </w:r>
+      <w:r>
+        <w:rPr>
+          <w:i/>
+          <w:iCs/>
+        </w:rPr>
+        <w:t>¿</w:t>
+      </w:r>
+      <w:r>
+        <w:rPr>
+          <w:i/>
+          <w:iCs/>
+        </w:rPr>
+        <w:t>Cu</w:t>
+      </w:r>
+      <w:r>
+        <w:rPr>
+          <w:i/>
+          <w:iCs/>
+        </w:rPr>
+        <w:t>á</w:t>
+      </w:r>
+      <w:r>
+        <w:rPr>
+          <w:i/>
+          <w:iCs/>
+        </w:rPr>
+        <w:t xml:space="preserve">les son los Supplier cuya web de referencia apunta a una URL absoluta por cada país? Es decir, que contenga una página que empiece por “http”. Se pide identificar cuántos Supplier hay por cada país con una URL absoluta. </w:t>
+      </w:r>
+    </w:p>
+    <w:p>
+      <w:pPr>
+        <w:rPr>
+          <w:i/>
+          <w:iCs/>
+        </w:rPr>
+      </w:pPr>
+      <w:r>
+        <w:rPr>
+          <w:i/>
+          <w:iCs/>
+        </w:rPr>
+        <w:t>Se deberá proporcionar las sentencias de creación utilizadas, las dos consultas planteadas y los resultados de las mismas.</w:t>
+      </w:r>
+    </w:p>
+    <w:p>
+      <w:pPr>
+        <w:pStyle w:val="Ttulo3"/>
+      </w:pPr>
+      <w:r>
+        <w:lastRenderedPageBreak/>
+        <w:t>Recreación de los nodos Supplier y las relaciones SUPPLIES</w:t>
+      </w:r>
+    </w:p>
+    <w:p>
+      <w:r>
+        <w:t xml:space="preserve">Lo primero de todo es crear los nodos de tipo </w:t>
+      </w:r>
+      <w:r>
+        <w:rPr>
+          <w:i/>
+          <w:iCs/>
+        </w:rPr>
+        <w:t>Supplier</w:t>
+      </w:r>
+      <w:r>
+        <w:t>, para ello hay que almacenar nuevos campos (</w:t>
+      </w:r>
+      <w:r>
+        <w:rPr>
+          <w:i/>
+          <w:iCs/>
+        </w:rPr>
+        <w:t>Country, HomePage</w:t>
+      </w:r>
+      <w:r>
+        <w:t>) para así satisfacer luego las consultas:</w:t>
       </w:r>
     </w:p>
     <w:p>
@@ -3268,10 +3574,10 @@
           <w:noProof/>
         </w:rPr>
         <w:drawing>
-          <wp:inline distT="0" distB="0" distL="0" distR="0" wp14:anchorId="73F527C0" wp14:editId="487759B7">
-            <wp:extent cx="5400040" cy="643255"/>
-            <wp:effectExtent l="0" t="0" r="0" b="4445"/>
-            <wp:docPr id="14" name="Imagen 14"/>
+          <wp:inline distT="0" distB="0" distL="0" distR="0" wp14:anchorId="7C08C9F0" wp14:editId="394F2411">
+            <wp:extent cx="5400040" cy="553085"/>
+            <wp:effectExtent l="0" t="0" r="0" b="0"/>
+            <wp:docPr id="13" name="Imagen 13"/>
             <wp:cNvGraphicFramePr>
               <a:graphicFrameLocks xmlns:a="http://schemas.openxmlformats.org/drawingml/2006/main" noChangeAspect="1"/>
             </wp:cNvGraphicFramePr>
@@ -3291,7 +3597,7 @@
                   <pic:spPr>
                     <a:xfrm>
                       <a:off x="0" y="0"/>
-                      <a:ext cx="5400040" cy="643255"/>
+                      <a:ext cx="5400040" cy="553085"/>
                     </a:xfrm>
                     <a:prstGeom prst="rect">
                       <a:avLst/>
@@ -3312,32 +3618,34 @@
       <w:r>
         <w:t xml:space="preserve">Ilustración </w:t>
       </w:r>
-      <w:fldSimple w:instr=" SEQ Ilustración \* ARABIC ">
-        <w:r>
-          <w:rPr>
-            <w:noProof/>
-          </w:rPr>
-          <w:t>11</w:t>
-        </w:r>
-      </w:fldSimple>
-      <w:r>
-        <w:t xml:space="preserve"> - Creación de las relaciones entre Supplier y Product.</w:t>
-      </w:r>
-    </w:p>
-    <w:p>
-      <w:pPr>
-        <w:pStyle w:val="Ttulo3"/>
-      </w:pPr>
-      <w:r>
-        <w:t>¿Cuántos Supplier provienen de Francia?</w:t>
-      </w:r>
-    </w:p>
-    <w:p>
-      <w:r>
-        <w:t>La consulta que tenemos que ejecutar es</w:t>
-      </w:r>
-      <w:r>
-        <w:t>:</w:t>
+      <w:r>
+        <w:fldChar w:fldCharType="begin"/>
+      </w:r>
+      <w:r>
+        <w:instrText xml:space="preserve"> SEQ Ilustración \* ARABIC </w:instrText>
+      </w:r>
+      <w:r>
+        <w:fldChar w:fldCharType="separate"/>
+      </w:r>
+      <w:r>
+        <w:rPr>
+          <w:noProof/>
+        </w:rPr>
+        <w:t>11</w:t>
+      </w:r>
+      <w:r>
+        <w:rPr>
+          <w:noProof/>
+        </w:rPr>
+        <w:fldChar w:fldCharType="end"/>
+      </w:r>
+      <w:r>
+        <w:t xml:space="preserve"> - Creación de los nodos de tipo Supplier.</w:t>
+      </w:r>
+    </w:p>
+    <w:p>
+      <w:r>
+        <w:t>Una vez creado los nodos, creamos las diferentes relaciones, solo se producen con producto:</w:t>
       </w:r>
     </w:p>
     <w:p>
@@ -3350,10 +3658,10 @@
           <w:noProof/>
         </w:rPr>
         <w:drawing>
-          <wp:inline distT="0" distB="0" distL="0" distR="0" wp14:anchorId="15FC46BC" wp14:editId="42DA77CB">
-            <wp:extent cx="5400040" cy="305435"/>
-            <wp:effectExtent l="0" t="0" r="0" b="0"/>
-            <wp:docPr id="15" name="Imagen 15"/>
+          <wp:inline distT="0" distB="0" distL="0" distR="0" wp14:anchorId="73F527C0" wp14:editId="487759B7">
+            <wp:extent cx="5400040" cy="643255"/>
+            <wp:effectExtent l="0" t="0" r="0" b="4445"/>
+            <wp:docPr id="14" name="Imagen 14"/>
             <wp:cNvGraphicFramePr>
               <a:graphicFrameLocks xmlns:a="http://schemas.openxmlformats.org/drawingml/2006/main" noChangeAspect="1"/>
             </wp:cNvGraphicFramePr>
@@ -3373,7 +3681,7 @@
                   <pic:spPr>
                     <a:xfrm>
                       <a:off x="0" y="0"/>
-                      <a:ext cx="5400040" cy="305435"/>
+                      <a:ext cx="5400040" cy="643255"/>
                     </a:xfrm>
                     <a:prstGeom prst="rect">
                       <a:avLst/>
@@ -3394,27 +3702,45 @@
       <w:r>
         <w:t xml:space="preserve">Ilustración </w:t>
       </w:r>
-      <w:fldSimple w:instr=" SEQ Ilustración \* ARABIC ">
-        <w:r>
-          <w:rPr>
-            <w:noProof/>
-          </w:rPr>
-          <w:t>12</w:t>
-        </w:r>
-      </w:fldSimple>
-      <w:r>
-        <w:t xml:space="preserve"> - Consulta cu</w:t>
-      </w:r>
-      <w:r>
-        <w:t>á</w:t>
-      </w:r>
-      <w:r>
-        <w:t>ntos Supplier provienen de Francia.</w:t>
-      </w:r>
-    </w:p>
-    <w:p>
-      <w:r>
-        <w:t>Proporciona el siguiente resultado:</w:t>
+      <w:r>
+        <w:fldChar w:fldCharType="begin"/>
+      </w:r>
+      <w:r>
+        <w:instrText xml:space="preserve"> SEQ Ilustración \* ARABIC </w:instrText>
+      </w:r>
+      <w:r>
+        <w:fldChar w:fldCharType="separate"/>
+      </w:r>
+      <w:r>
+        <w:rPr>
+          <w:noProof/>
+        </w:rPr>
+        <w:t>12</w:t>
+      </w:r>
+      <w:r>
+        <w:rPr>
+          <w:noProof/>
+        </w:rPr>
+        <w:fldChar w:fldCharType="end"/>
+      </w:r>
+      <w:r>
+        <w:t xml:space="preserve"> - Creación de las relaciones entre Supplier y Product.</w:t>
+      </w:r>
+    </w:p>
+    <w:p>
+      <w:pPr>
+        <w:pStyle w:val="Ttulo3"/>
+      </w:pPr>
+      <w:r>
+        <w:t>¿Cuántos Supplier provienen de Francia?</w:t>
+      </w:r>
+    </w:p>
+    <w:p>
+      <w:r>
+        <w:t>La consulta que tenemos que ejecutar es</w:t>
+      </w:r>
+      <w:r>
+        <w:t>:</w:t>
       </w:r>
     </w:p>
     <w:p>
@@ -3427,10 +3753,10 @@
           <w:noProof/>
         </w:rPr>
         <w:drawing>
-          <wp:inline distT="0" distB="0" distL="0" distR="0" wp14:anchorId="5BCA6221" wp14:editId="1565DF6B">
-            <wp:extent cx="5400040" cy="1263015"/>
+          <wp:inline distT="0" distB="0" distL="0" distR="0" wp14:anchorId="15FC46BC" wp14:editId="42DA77CB">
+            <wp:extent cx="5400040" cy="305435"/>
             <wp:effectExtent l="0" t="0" r="0" b="0"/>
-            <wp:docPr id="16" name="Imagen 16"/>
+            <wp:docPr id="15" name="Imagen 15"/>
             <wp:cNvGraphicFramePr>
               <a:graphicFrameLocks xmlns:a="http://schemas.openxmlformats.org/drawingml/2006/main" noChangeAspect="1"/>
             </wp:cNvGraphicFramePr>
@@ -3450,7 +3776,7 @@
                   <pic:spPr>
                     <a:xfrm>
                       <a:off x="0" y="0"/>
-                      <a:ext cx="5400040" cy="1263015"/>
+                      <a:ext cx="5400040" cy="305435"/>
                     </a:xfrm>
                     <a:prstGeom prst="rect">
                       <a:avLst/>
@@ -3471,29 +3797,40 @@
       <w:r>
         <w:t xml:space="preserve">Ilustración </w:t>
       </w:r>
-      <w:fldSimple w:instr=" SEQ Ilustración \* ARABIC ">
-        <w:r>
-          <w:rPr>
-            <w:noProof/>
-          </w:rPr>
-          <w:t>13</w:t>
-        </w:r>
-      </w:fldSimple>
-      <w:r>
-        <w:t xml:space="preserve"> - Resultado cuántos Supplier provienen de Francia.</w:t>
-      </w:r>
-    </w:p>
-    <w:p>
-      <w:pPr>
-        <w:pStyle w:val="Ttulo3"/>
-      </w:pPr>
-      <w:r>
-        <w:t>¿Cuántos Supplier hay por cada país con una URL absoluta?</w:t>
-      </w:r>
-    </w:p>
-    <w:p>
-      <w:r>
-        <w:t>La consulta a ejecutar es:</w:t>
+      <w:r>
+        <w:fldChar w:fldCharType="begin"/>
+      </w:r>
+      <w:r>
+        <w:instrText xml:space="preserve"> SEQ Ilustración \* ARABIC </w:instrText>
+      </w:r>
+      <w:r>
+        <w:fldChar w:fldCharType="separate"/>
+      </w:r>
+      <w:r>
+        <w:rPr>
+          <w:noProof/>
+        </w:rPr>
+        <w:t>13</w:t>
+      </w:r>
+      <w:r>
+        <w:rPr>
+          <w:noProof/>
+        </w:rPr>
+        <w:fldChar w:fldCharType="end"/>
+      </w:r>
+      <w:r>
+        <w:t xml:space="preserve"> - Consulta cu</w:t>
+      </w:r>
+      <w:r>
+        <w:t>á</w:t>
+      </w:r>
+      <w:r>
+        <w:t>ntos Supplier provienen de Francia.</w:t>
+      </w:r>
+    </w:p>
+    <w:p>
+      <w:r>
+        <w:t>Proporciona el siguiente resultado:</w:t>
       </w:r>
     </w:p>
     <w:p>
@@ -3505,12 +3842,11 @@
         <w:rPr>
           <w:noProof/>
         </w:rPr>
-        <w:lastRenderedPageBreak/>
         <w:drawing>
-          <wp:inline distT="0" distB="0" distL="0" distR="0" wp14:anchorId="4CD64C82" wp14:editId="401CACDD">
-            <wp:extent cx="5400040" cy="274320"/>
+          <wp:inline distT="0" distB="0" distL="0" distR="0" wp14:anchorId="5BCA6221" wp14:editId="1565DF6B">
+            <wp:extent cx="5400040" cy="1263015"/>
             <wp:effectExtent l="0" t="0" r="0" b="0"/>
-            <wp:docPr id="17" name="Imagen 17"/>
+            <wp:docPr id="16" name="Imagen 16"/>
             <wp:cNvGraphicFramePr>
               <a:graphicFrameLocks xmlns:a="http://schemas.openxmlformats.org/drawingml/2006/main" noChangeAspect="1"/>
             </wp:cNvGraphicFramePr>
@@ -3530,7 +3866,7 @@
                   <pic:spPr>
                     <a:xfrm>
                       <a:off x="0" y="0"/>
-                      <a:ext cx="5400040" cy="274320"/>
+                      <a:ext cx="5400040" cy="1263015"/>
                     </a:xfrm>
                     <a:prstGeom prst="rect">
                       <a:avLst/>
@@ -3547,34 +3883,46 @@
       <w:pPr>
         <w:pStyle w:val="Descripcin"/>
         <w:jc w:val="center"/>
+      </w:pPr>
+      <w:r>
+        <w:t xml:space="preserve">Ilustración </w:t>
+      </w:r>
+      <w:r>
+        <w:fldChar w:fldCharType="begin"/>
+      </w:r>
+      <w:r>
+        <w:instrText xml:space="preserve"> SEQ Ilustración \* ARABIC </w:instrText>
+      </w:r>
+      <w:r>
+        <w:fldChar w:fldCharType="separate"/>
+      </w:r>
+      <w:r>
         <w:rPr>
           <w:noProof/>
         </w:rPr>
-      </w:pPr>
-      <w:r>
-        <w:t xml:space="preserve">Ilustración </w:t>
-      </w:r>
-      <w:fldSimple w:instr=" SEQ Ilustración \* ARABIC ">
-        <w:r>
-          <w:rPr>
-            <w:noProof/>
-          </w:rPr>
-          <w:t>14</w:t>
-        </w:r>
-      </w:fldSimple>
-      <w:r>
-        <w:t xml:space="preserve"> - Consulta cuántos países con URL absoluta</w:t>
+        <w:t>14</w:t>
       </w:r>
       <w:r>
         <w:rPr>
           <w:noProof/>
         </w:rPr>
-        <w:t>.</w:t>
-      </w:r>
-    </w:p>
-    <w:p>
-      <w:r>
-        <w:t>Esta consulta proporciona el siguiente resultado:</w:t>
+        <w:fldChar w:fldCharType="end"/>
+      </w:r>
+      <w:r>
+        <w:t xml:space="preserve"> - Resultado cuántos Supplier provienen de Francia.</w:t>
+      </w:r>
+    </w:p>
+    <w:p>
+      <w:pPr>
+        <w:pStyle w:val="Ttulo3"/>
+      </w:pPr>
+      <w:r>
+        <w:t>¿Cuántos Supplier hay por cada país con una URL absoluta?</w:t>
+      </w:r>
+    </w:p>
+    <w:p>
+      <w:r>
+        <w:t>La consulta a ejecutar es:</w:t>
       </w:r>
     </w:p>
     <w:p>
@@ -3586,11 +3934,12 @@
         <w:rPr>
           <w:noProof/>
         </w:rPr>
+        <w:lastRenderedPageBreak/>
         <w:drawing>
-          <wp:inline distT="0" distB="0" distL="0" distR="0" wp14:anchorId="00A9902B" wp14:editId="1A53ED06">
-            <wp:extent cx="5400040" cy="1119505"/>
-            <wp:effectExtent l="0" t="0" r="0" b="4445"/>
-            <wp:docPr id="18" name="Imagen 18"/>
+          <wp:inline distT="0" distB="0" distL="0" distR="0" wp14:anchorId="4CD64C82" wp14:editId="401CACDD">
+            <wp:extent cx="5400040" cy="274320"/>
+            <wp:effectExtent l="0" t="0" r="0" b="0"/>
+            <wp:docPr id="17" name="Imagen 17"/>
             <wp:cNvGraphicFramePr>
               <a:graphicFrameLocks xmlns:a="http://schemas.openxmlformats.org/drawingml/2006/main" noChangeAspect="1"/>
             </wp:cNvGraphicFramePr>
@@ -3610,6 +3959,99 @@
                   <pic:spPr>
                     <a:xfrm>
                       <a:off x="0" y="0"/>
+                      <a:ext cx="5400040" cy="274320"/>
+                    </a:xfrm>
+                    <a:prstGeom prst="rect">
+                      <a:avLst/>
+                    </a:prstGeom>
+                  </pic:spPr>
+                </pic:pic>
+              </a:graphicData>
+            </a:graphic>
+          </wp:inline>
+        </w:drawing>
+      </w:r>
+    </w:p>
+    <w:p>
+      <w:pPr>
+        <w:pStyle w:val="Descripcin"/>
+        <w:jc w:val="center"/>
+        <w:rPr>
+          <w:noProof/>
+        </w:rPr>
+      </w:pPr>
+      <w:r>
+        <w:t xml:space="preserve">Ilustración </w:t>
+      </w:r>
+      <w:r>
+        <w:fldChar w:fldCharType="begin"/>
+      </w:r>
+      <w:r>
+        <w:instrText xml:space="preserve"> SEQ Ilustración \* ARABIC </w:instrText>
+      </w:r>
+      <w:r>
+        <w:fldChar w:fldCharType="separate"/>
+      </w:r>
+      <w:r>
+        <w:rPr>
+          <w:noProof/>
+        </w:rPr>
+        <w:t>15</w:t>
+      </w:r>
+      <w:r>
+        <w:rPr>
+          <w:noProof/>
+        </w:rPr>
+        <w:fldChar w:fldCharType="end"/>
+      </w:r>
+      <w:r>
+        <w:t xml:space="preserve"> - Consulta cuántos países con URL absoluta</w:t>
+      </w:r>
+      <w:r>
+        <w:rPr>
+          <w:noProof/>
+        </w:rPr>
+        <w:t>.</w:t>
+      </w:r>
+    </w:p>
+    <w:p>
+      <w:r>
+        <w:t>Esta consulta proporciona el siguiente resultado:</w:t>
+      </w:r>
+    </w:p>
+    <w:p>
+      <w:pPr>
+        <w:keepNext/>
+        <w:jc w:val="center"/>
+      </w:pPr>
+      <w:r>
+        <w:rPr>
+          <w:noProof/>
+        </w:rPr>
+        <w:drawing>
+          <wp:inline distT="0" distB="0" distL="0" distR="0" wp14:anchorId="00A9902B" wp14:editId="1A53ED06">
+            <wp:extent cx="5400040" cy="1119505"/>
+            <wp:effectExtent l="0" t="0" r="0" b="4445"/>
+            <wp:docPr id="18" name="Imagen 18"/>
+            <wp:cNvGraphicFramePr>
+              <a:graphicFrameLocks xmlns:a="http://schemas.openxmlformats.org/drawingml/2006/main" noChangeAspect="1"/>
+            </wp:cNvGraphicFramePr>
+            <a:graphic xmlns:a="http://schemas.openxmlformats.org/drawingml/2006/main">
+              <a:graphicData uri="http://schemas.openxmlformats.org/drawingml/2006/picture">
+                <pic:pic xmlns:pic="http://schemas.openxmlformats.org/drawingml/2006/picture">
+                  <pic:nvPicPr>
+                    <pic:cNvPr id="1" name=""/>
+                    <pic:cNvPicPr/>
+                  </pic:nvPicPr>
+                  <pic:blipFill>
+                    <a:blip r:embed="rId34"/>
+                    <a:stretch>
+                      <a:fillRect/>
+                    </a:stretch>
+                  </pic:blipFill>
+                  <pic:spPr>
+                    <a:xfrm>
+                      <a:off x="0" y="0"/>
                       <a:ext cx="5400040" cy="1119505"/>
                     </a:xfrm>
                     <a:prstGeom prst="rect">
@@ -3631,14 +4073,27 @@
       <w:r>
         <w:t xml:space="preserve">Ilustración </w:t>
       </w:r>
-      <w:fldSimple w:instr=" SEQ Ilustración \* ARABIC ">
-        <w:r>
-          <w:rPr>
-            <w:noProof/>
-          </w:rPr>
-          <w:t>15</w:t>
-        </w:r>
-      </w:fldSimple>
+      <w:r>
+        <w:fldChar w:fldCharType="begin"/>
+      </w:r>
+      <w:r>
+        <w:instrText xml:space="preserve"> SEQ Ilustración \* ARABIC </w:instrText>
+      </w:r>
+      <w:r>
+        <w:fldChar w:fldCharType="separate"/>
+      </w:r>
+      <w:r>
+        <w:rPr>
+          <w:noProof/>
+        </w:rPr>
+        <w:t>16</w:t>
+      </w:r>
+      <w:r>
+        <w:rPr>
+          <w:noProof/>
+        </w:rPr>
+        <w:fldChar w:fldCharType="end"/>
+      </w:r>
       <w:r>
         <w:t xml:space="preserve"> - Resultado cuántos países con URL absoluta.</w:t>
       </w:r>
@@ -3791,7 +4246,7 @@
                     <pic:cNvPicPr/>
                   </pic:nvPicPr>
                   <pic:blipFill>
-                    <a:blip r:embed="rId34"/>
+                    <a:blip r:embed="rId35"/>
                     <a:stretch>
                       <a:fillRect/>
                     </a:stretch>
@@ -3820,14 +4275,27 @@
       <w:r>
         <w:t xml:space="preserve">Ilustración </w:t>
       </w:r>
-      <w:fldSimple w:instr=" SEQ Ilustración \* ARABIC ">
-        <w:r>
-          <w:rPr>
-            <w:noProof/>
-          </w:rPr>
-          <w:t>16</w:t>
-        </w:r>
-      </w:fldSimple>
+      <w:r>
+        <w:fldChar w:fldCharType="begin"/>
+      </w:r>
+      <w:r>
+        <w:instrText xml:space="preserve"> SEQ Ilustración \* ARABIC </w:instrText>
+      </w:r>
+      <w:r>
+        <w:fldChar w:fldCharType="separate"/>
+      </w:r>
+      <w:r>
+        <w:rPr>
+          <w:noProof/>
+        </w:rPr>
+        <w:t>17</w:t>
+      </w:r>
+      <w:r>
+        <w:rPr>
+          <w:noProof/>
+        </w:rPr>
+        <w:fldChar w:fldCharType="end"/>
+      </w:r>
       <w:r>
         <w:t xml:space="preserve"> – Neo4j consulta 1.</w:t>
       </w:r>
@@ -3851,110 +4319,6 @@
             <wp:extent cx="5400040" cy="811530"/>
             <wp:effectExtent l="0" t="0" r="0" b="7620"/>
             <wp:docPr id="4" name="Imagen 4"/>
-            <wp:cNvGraphicFramePr>
-              <a:graphicFrameLocks xmlns:a="http://schemas.openxmlformats.org/drawingml/2006/main" noChangeAspect="1"/>
-            </wp:cNvGraphicFramePr>
-            <a:graphic xmlns:a="http://schemas.openxmlformats.org/drawingml/2006/main">
-              <a:graphicData uri="http://schemas.openxmlformats.org/drawingml/2006/picture">
-                <pic:pic xmlns:pic="http://schemas.openxmlformats.org/drawingml/2006/picture">
-                  <pic:nvPicPr>
-                    <pic:cNvPr id="1" name=""/>
-                    <pic:cNvPicPr/>
-                  </pic:nvPicPr>
-                  <pic:blipFill>
-                    <a:blip r:embed="rId35"/>
-                    <a:stretch>
-                      <a:fillRect/>
-                    </a:stretch>
-                  </pic:blipFill>
-                  <pic:spPr>
-                    <a:xfrm>
-                      <a:off x="0" y="0"/>
-                      <a:ext cx="5400040" cy="811530"/>
-                    </a:xfrm>
-                    <a:prstGeom prst="rect">
-                      <a:avLst/>
-                    </a:prstGeom>
-                  </pic:spPr>
-                </pic:pic>
-              </a:graphicData>
-            </a:graphic>
-          </wp:inline>
-        </w:drawing>
-      </w:r>
-    </w:p>
-    <w:p>
-      <w:pPr>
-        <w:pStyle w:val="Descripcin"/>
-        <w:jc w:val="center"/>
-      </w:pPr>
-      <w:r>
-        <w:t xml:space="preserve">Ilustración </w:t>
-      </w:r>
-      <w:fldSimple w:instr=" SEQ Ilustración \* ARABIC ">
-        <w:r>
-          <w:rPr>
-            <w:noProof/>
-          </w:rPr>
-          <w:t>17</w:t>
-        </w:r>
-      </w:fldSimple>
-      <w:r>
-        <w:t xml:space="preserve"> - Neo4j resultado consulta</w:t>
-      </w:r>
-      <w:r>
-        <w:t xml:space="preserve"> </w:t>
-      </w:r>
-      <w:r>
-        <w:t>1</w:t>
-      </w:r>
-      <w:r>
-        <w:t>.</w:t>
-      </w:r>
-    </w:p>
-    <w:p>
-      <w:pPr>
-        <w:pStyle w:val="Ttulo2"/>
-      </w:pPr>
-      <w:r>
-        <w:lastRenderedPageBreak/>
-        <w:t>Consulta 2 (20%)</w:t>
-      </w:r>
-    </w:p>
-    <w:p>
-      <w:pPr>
-        <w:rPr>
-          <w:i/>
-          <w:iCs/>
-        </w:rPr>
-      </w:pPr>
-      <w:r>
-        <w:rPr>
-          <w:i/>
-          <w:iCs/>
-        </w:rPr>
-        <w:t>Listar el nombre de la categoría asociada (PART_OF) a 6 productos.</w:t>
-      </w:r>
-    </w:p>
-    <w:p>
-      <w:r>
-        <w:t>La consulta realizada es:</w:t>
-      </w:r>
-    </w:p>
-    <w:p>
-      <w:pPr>
-        <w:keepNext/>
-        <w:jc w:val="center"/>
-      </w:pPr>
-      <w:r>
-        <w:rPr>
-          <w:noProof/>
-        </w:rPr>
-        <w:drawing>
-          <wp:inline distT="0" distB="0" distL="0" distR="0" wp14:anchorId="76ADFB75" wp14:editId="359F54B6">
-            <wp:extent cx="5400040" cy="992505"/>
-            <wp:effectExtent l="0" t="0" r="0" b="0"/>
-            <wp:docPr id="2" name="Imagen 2"/>
             <wp:cNvGraphicFramePr>
               <a:graphicFrameLocks xmlns:a="http://schemas.openxmlformats.org/drawingml/2006/main" noChangeAspect="1"/>
             </wp:cNvGraphicFramePr>
@@ -3974,7 +4338,7 @@
                   <pic:spPr>
                     <a:xfrm>
                       <a:off x="0" y="0"/>
-                      <a:ext cx="5400040" cy="992505"/>
+                      <a:ext cx="5400040" cy="811530"/>
                     </a:xfrm>
                     <a:prstGeom prst="rect">
                       <a:avLst/>
@@ -3995,21 +4359,67 @@
       <w:r>
         <w:t xml:space="preserve">Ilustración </w:t>
       </w:r>
-      <w:fldSimple w:instr=" SEQ Ilustración \* ARABIC ">
-        <w:r>
-          <w:rPr>
-            <w:noProof/>
-          </w:rPr>
-          <w:t>18</w:t>
-        </w:r>
-      </w:fldSimple>
-      <w:r>
-        <w:t xml:space="preserve"> - Neo4j consulta 2.</w:t>
-      </w:r>
-    </w:p>
-    <w:p>
-      <w:r>
-        <w:t>El resultado es:</w:t>
+      <w:r>
+        <w:fldChar w:fldCharType="begin"/>
+      </w:r>
+      <w:r>
+        <w:instrText xml:space="preserve"> SEQ Ilustración \* ARABIC </w:instrText>
+      </w:r>
+      <w:r>
+        <w:fldChar w:fldCharType="separate"/>
+      </w:r>
+      <w:r>
+        <w:rPr>
+          <w:noProof/>
+        </w:rPr>
+        <w:t>18</w:t>
+      </w:r>
+      <w:r>
+        <w:rPr>
+          <w:noProof/>
+        </w:rPr>
+        <w:fldChar w:fldCharType="end"/>
+      </w:r>
+      <w:r>
+        <w:t xml:space="preserve"> - Neo4j resultado consulta</w:t>
+      </w:r>
+      <w:r>
+        <w:t xml:space="preserve"> </w:t>
+      </w:r>
+      <w:r>
+        <w:t>1</w:t>
+      </w:r>
+      <w:r>
+        <w:t>.</w:t>
+      </w:r>
+    </w:p>
+    <w:p>
+      <w:pPr>
+        <w:pStyle w:val="Ttulo2"/>
+      </w:pPr>
+      <w:r>
+        <w:lastRenderedPageBreak/>
+        <w:t>Consulta 2 (20%)</w:t>
+      </w:r>
+    </w:p>
+    <w:p>
+      <w:pPr>
+        <w:rPr>
+          <w:i/>
+          <w:iCs/>
+        </w:rPr>
+      </w:pPr>
+      <w:r>
+        <w:rPr>
+          <w:i/>
+          <w:iCs/>
+        </w:rPr>
+        <w:t>Listar el nombre de la categoría asociada (PART_OF) a 6 productos.</w:t>
+      </w:r>
+    </w:p>
+    <w:p>
+      <w:r>
+        <w:t>La consulta realizada es:</w:t>
       </w:r>
     </w:p>
     <w:p>
@@ -4022,10 +4432,10 @@
           <w:noProof/>
         </w:rPr>
         <w:drawing>
-          <wp:inline distT="0" distB="0" distL="0" distR="0" wp14:anchorId="1C06F444" wp14:editId="319CD1BA">
-            <wp:extent cx="5400040" cy="873760"/>
-            <wp:effectExtent l="0" t="0" r="0" b="2540"/>
-            <wp:docPr id="20" name="Imagen 20"/>
+          <wp:inline distT="0" distB="0" distL="0" distR="0" wp14:anchorId="76ADFB75" wp14:editId="359F54B6">
+            <wp:extent cx="5400040" cy="992505"/>
+            <wp:effectExtent l="0" t="0" r="0" b="0"/>
+            <wp:docPr id="2" name="Imagen 2"/>
             <wp:cNvGraphicFramePr>
               <a:graphicFrameLocks xmlns:a="http://schemas.openxmlformats.org/drawingml/2006/main" noChangeAspect="1"/>
             </wp:cNvGraphicFramePr>
@@ -4045,7 +4455,7 @@
                   <pic:spPr>
                     <a:xfrm>
                       <a:off x="0" y="0"/>
-                      <a:ext cx="5400040" cy="873760"/>
+                      <a:ext cx="5400040" cy="992505"/>
                     </a:xfrm>
                     <a:prstGeom prst="rect">
                       <a:avLst/>
@@ -4066,44 +4476,34 @@
       <w:r>
         <w:t xml:space="preserve">Ilustración </w:t>
       </w:r>
-      <w:fldSimple w:instr=" SEQ Ilustración \* ARABIC ">
-        <w:r>
-          <w:rPr>
-            <w:noProof/>
-          </w:rPr>
-          <w:t>19</w:t>
-        </w:r>
-      </w:fldSimple>
-      <w:r>
-        <w:t xml:space="preserve"> - Neo4j resultado consulta 2.</w:t>
-      </w:r>
-    </w:p>
-    <w:p>
-      <w:pPr>
-        <w:pStyle w:val="Ttulo2"/>
-      </w:pPr>
-      <w:r>
-        <w:t>Consulta 3 (30%)</w:t>
-      </w:r>
-    </w:p>
-    <w:p>
-      <w:pPr>
-        <w:rPr>
-          <w:i/>
-          <w:iCs/>
-        </w:rPr>
-      </w:pPr>
-      <w:r>
-        <w:rPr>
-          <w:i/>
-          <w:iCs/>
-        </w:rPr>
-        <w:t>Obtener el segundo, tercer y cuarto mejores vendedores de “Tokyo Traders”. Los mejores vendedores son aquellos que han vendido más productos de “Tokyo Traders”. Listar sólo el nombre y apellido de los vendedores y el número de unidades vendidas por vendedor.</w:t>
-      </w:r>
-    </w:p>
-    <w:p>
-      <w:r>
-        <w:t>La consulta es:</w:t>
+      <w:r>
+        <w:fldChar w:fldCharType="begin"/>
+      </w:r>
+      <w:r>
+        <w:instrText xml:space="preserve"> SEQ Ilustración \* ARABIC </w:instrText>
+      </w:r>
+      <w:r>
+        <w:fldChar w:fldCharType="separate"/>
+      </w:r>
+      <w:r>
+        <w:rPr>
+          <w:noProof/>
+        </w:rPr>
+        <w:t>19</w:t>
+      </w:r>
+      <w:r>
+        <w:rPr>
+          <w:noProof/>
+        </w:rPr>
+        <w:fldChar w:fldCharType="end"/>
+      </w:r>
+      <w:r>
+        <w:t xml:space="preserve"> - Neo4j consulta 2.</w:t>
+      </w:r>
+    </w:p>
+    <w:p>
+      <w:r>
+        <w:t>El resultado es:</w:t>
       </w:r>
     </w:p>
     <w:p>
@@ -4116,10 +4516,10 @@
           <w:noProof/>
         </w:rPr>
         <w:drawing>
-          <wp:inline distT="0" distB="0" distL="0" distR="0" wp14:anchorId="65C0D63C" wp14:editId="1B09CD0B">
-            <wp:extent cx="5400040" cy="1614805"/>
-            <wp:effectExtent l="0" t="0" r="0" b="4445"/>
-            <wp:docPr id="22" name="Imagen 22"/>
+          <wp:inline distT="0" distB="0" distL="0" distR="0" wp14:anchorId="1C06F444" wp14:editId="319CD1BA">
+            <wp:extent cx="5400040" cy="873760"/>
+            <wp:effectExtent l="0" t="0" r="0" b="2540"/>
+            <wp:docPr id="20" name="Imagen 20"/>
             <wp:cNvGraphicFramePr>
               <a:graphicFrameLocks xmlns:a="http://schemas.openxmlformats.org/drawingml/2006/main" noChangeAspect="1"/>
             </wp:cNvGraphicFramePr>
@@ -4139,7 +4539,7 @@
                   <pic:spPr>
                     <a:xfrm>
                       <a:off x="0" y="0"/>
-                      <a:ext cx="5400040" cy="1614805"/>
+                      <a:ext cx="5400040" cy="873760"/>
                     </a:xfrm>
                     <a:prstGeom prst="rect">
                       <a:avLst/>
@@ -4160,21 +4560,57 @@
       <w:r>
         <w:t xml:space="preserve">Ilustración </w:t>
       </w:r>
-      <w:fldSimple w:instr=" SEQ Ilustración \* ARABIC ">
-        <w:r>
-          <w:rPr>
-            <w:noProof/>
-          </w:rPr>
-          <w:t>20</w:t>
-        </w:r>
-      </w:fldSimple>
-      <w:r>
-        <w:t xml:space="preserve"> - Neo4j consulta 3.</w:t>
-      </w:r>
-    </w:p>
-    <w:p>
-      <w:r>
-        <w:t>El resultado obtenido:</w:t>
+      <w:r>
+        <w:fldChar w:fldCharType="begin"/>
+      </w:r>
+      <w:r>
+        <w:instrText xml:space="preserve"> SEQ Ilustración \* ARABIC </w:instrText>
+      </w:r>
+      <w:r>
+        <w:fldChar w:fldCharType="separate"/>
+      </w:r>
+      <w:r>
+        <w:rPr>
+          <w:noProof/>
+        </w:rPr>
+        <w:t>20</w:t>
+      </w:r>
+      <w:r>
+        <w:rPr>
+          <w:noProof/>
+        </w:rPr>
+        <w:fldChar w:fldCharType="end"/>
+      </w:r>
+      <w:r>
+        <w:t xml:space="preserve"> - Neo4j resultado consulta 2.</w:t>
+      </w:r>
+    </w:p>
+    <w:p>
+      <w:pPr>
+        <w:pStyle w:val="Ttulo2"/>
+      </w:pPr>
+      <w:r>
+        <w:t>Consulta 3 (30%)</w:t>
+      </w:r>
+    </w:p>
+    <w:p>
+      <w:pPr>
+        <w:rPr>
+          <w:i/>
+          <w:iCs/>
+        </w:rPr>
+      </w:pPr>
+      <w:r>
+        <w:rPr>
+          <w:i/>
+          <w:iCs/>
+        </w:rPr>
+        <w:t>Obtener el segundo, tercer y cuarto mejores vendedores de “Tokyo Traders”. Los mejores vendedores son aquellos que han vendido más productos de “Tokyo Traders”. Listar sólo el nombre y apellido de los vendedores y el número de unidades vendidas por vendedor.</w:t>
+      </w:r>
+    </w:p>
+    <w:p>
+      <w:r>
+        <w:t>La consulta es:</w:t>
       </w:r>
     </w:p>
     <w:p>
@@ -4186,12 +4622,11 @@
         <w:rPr>
           <w:noProof/>
         </w:rPr>
-        <w:lastRenderedPageBreak/>
         <w:drawing>
-          <wp:inline distT="0" distB="0" distL="0" distR="0" wp14:anchorId="2EF28F5B" wp14:editId="3FEB3D4D">
-            <wp:extent cx="5400040" cy="1086485"/>
-            <wp:effectExtent l="0" t="0" r="0" b="0"/>
-            <wp:docPr id="23" name="Imagen 23"/>
+          <wp:inline distT="0" distB="0" distL="0" distR="0" wp14:anchorId="65C0D63C" wp14:editId="1B09CD0B">
+            <wp:extent cx="5400040" cy="1614805"/>
+            <wp:effectExtent l="0" t="0" r="0" b="4445"/>
+            <wp:docPr id="22" name="Imagen 22"/>
             <wp:cNvGraphicFramePr>
               <a:graphicFrameLocks xmlns:a="http://schemas.openxmlformats.org/drawingml/2006/main" noChangeAspect="1"/>
             </wp:cNvGraphicFramePr>
@@ -4211,6 +4646,91 @@
                   <pic:spPr>
                     <a:xfrm>
                       <a:off x="0" y="0"/>
+                      <a:ext cx="5400040" cy="1614805"/>
+                    </a:xfrm>
+                    <a:prstGeom prst="rect">
+                      <a:avLst/>
+                    </a:prstGeom>
+                  </pic:spPr>
+                </pic:pic>
+              </a:graphicData>
+            </a:graphic>
+          </wp:inline>
+        </w:drawing>
+      </w:r>
+    </w:p>
+    <w:p>
+      <w:pPr>
+        <w:pStyle w:val="Descripcin"/>
+        <w:jc w:val="center"/>
+      </w:pPr>
+      <w:r>
+        <w:t xml:space="preserve">Ilustración </w:t>
+      </w:r>
+      <w:r>
+        <w:fldChar w:fldCharType="begin"/>
+      </w:r>
+      <w:r>
+        <w:instrText xml:space="preserve"> SEQ Ilustración \* ARABIC </w:instrText>
+      </w:r>
+      <w:r>
+        <w:fldChar w:fldCharType="separate"/>
+      </w:r>
+      <w:r>
+        <w:rPr>
+          <w:noProof/>
+        </w:rPr>
+        <w:t>21</w:t>
+      </w:r>
+      <w:r>
+        <w:rPr>
+          <w:noProof/>
+        </w:rPr>
+        <w:fldChar w:fldCharType="end"/>
+      </w:r>
+      <w:r>
+        <w:t xml:space="preserve"> - Neo4j consulta 3.</w:t>
+      </w:r>
+    </w:p>
+    <w:p>
+      <w:r>
+        <w:t>El resultado obtenido:</w:t>
+      </w:r>
+    </w:p>
+    <w:p>
+      <w:pPr>
+        <w:keepNext/>
+        <w:jc w:val="center"/>
+      </w:pPr>
+      <w:r>
+        <w:rPr>
+          <w:noProof/>
+        </w:rPr>
+        <w:lastRenderedPageBreak/>
+        <w:drawing>
+          <wp:inline distT="0" distB="0" distL="0" distR="0" wp14:anchorId="2EF28F5B" wp14:editId="3FEB3D4D">
+            <wp:extent cx="5400040" cy="1086485"/>
+            <wp:effectExtent l="0" t="0" r="0" b="0"/>
+            <wp:docPr id="23" name="Imagen 23"/>
+            <wp:cNvGraphicFramePr>
+              <a:graphicFrameLocks xmlns:a="http://schemas.openxmlformats.org/drawingml/2006/main" noChangeAspect="1"/>
+            </wp:cNvGraphicFramePr>
+            <a:graphic xmlns:a="http://schemas.openxmlformats.org/drawingml/2006/main">
+              <a:graphicData uri="http://schemas.openxmlformats.org/drawingml/2006/picture">
+                <pic:pic xmlns:pic="http://schemas.openxmlformats.org/drawingml/2006/picture">
+                  <pic:nvPicPr>
+                    <pic:cNvPr id="1" name=""/>
+                    <pic:cNvPicPr/>
+                  </pic:nvPicPr>
+                  <pic:blipFill>
+                    <a:blip r:embed="rId40"/>
+                    <a:stretch>
+                      <a:fillRect/>
+                    </a:stretch>
+                  </pic:blipFill>
+                  <pic:spPr>
+                    <a:xfrm>
+                      <a:off x="0" y="0"/>
                       <a:ext cx="5400040" cy="1086485"/>
                     </a:xfrm>
                     <a:prstGeom prst="rect">
@@ -4232,14 +4752,27 @@
       <w:r>
         <w:t xml:space="preserve">Ilustración </w:t>
       </w:r>
-      <w:fldSimple w:instr=" SEQ Ilustración \* ARABIC ">
-        <w:r>
-          <w:rPr>
-            <w:noProof/>
-          </w:rPr>
-          <w:t>21</w:t>
-        </w:r>
-      </w:fldSimple>
+      <w:r>
+        <w:fldChar w:fldCharType="begin"/>
+      </w:r>
+      <w:r>
+        <w:instrText xml:space="preserve"> SEQ Ilustración \* ARABIC </w:instrText>
+      </w:r>
+      <w:r>
+        <w:fldChar w:fldCharType="separate"/>
+      </w:r>
+      <w:r>
+        <w:rPr>
+          <w:noProof/>
+        </w:rPr>
+        <w:t>22</w:t>
+      </w:r>
+      <w:r>
+        <w:rPr>
+          <w:noProof/>
+        </w:rPr>
+        <w:fldChar w:fldCharType="end"/>
+      </w:r>
       <w:r>
         <w:t xml:space="preserve"> - Neo4j resultado consulta 3.</w:t>
       </w:r>
@@ -4338,7 +4871,7 @@
       </w:pPr>
     </w:p>
     <w:sectPr>
-      <w:headerReference w:type="default" r:id="rId40"/>
+      <w:headerReference w:type="default" r:id="rId41"/>
       <w:pgSz w:w="11906" w:h="16838"/>
       <w:pgMar w:top="1417" w:right="1701" w:bottom="1417" w:left="1701" w:header="708" w:footer="708" w:gutter="0"/>
       <w:cols w:space="708"/>

</xml_diff>